<commit_message>
Memoria con refactorizaciones y metricas
</commit_message>
<xml_diff>
--- a/Practica5/Practica5-SandraAlegria-SebastianRamirez.docx
+++ b/Practica5/Practica5-SandraAlegria-SebastianRamirez.docx
@@ -46,34 +46,34 @@
         <w:tblLook w:val="04A0" w:firstRow="1" w:lastRow="0" w:firstColumn="1" w:lastColumn="0" w:noHBand="0" w:noVBand="1"/>
       </w:tblPr>
       <w:tblGrid>
-        <w:gridCol w:w="1503"/>
-        <w:gridCol w:w="592"/>
-        <w:gridCol w:w="577"/>
-        <w:gridCol w:w="719"/>
-        <w:gridCol w:w="578"/>
-        <w:gridCol w:w="569"/>
-        <w:gridCol w:w="578"/>
-        <w:gridCol w:w="558"/>
-        <w:gridCol w:w="578"/>
+        <w:gridCol w:w="1504"/>
+        <w:gridCol w:w="588"/>
+        <w:gridCol w:w="574"/>
+        <w:gridCol w:w="713"/>
+        <w:gridCol w:w="623"/>
+        <w:gridCol w:w="564"/>
+        <w:gridCol w:w="574"/>
+        <w:gridCol w:w="553"/>
+        <w:gridCol w:w="574"/>
+        <w:gridCol w:w="547"/>
+        <w:gridCol w:w="574"/>
+        <w:gridCol w:w="555"/>
         <w:gridCol w:w="551"/>
-        <w:gridCol w:w="578"/>
-        <w:gridCol w:w="560"/>
-        <w:gridCol w:w="553"/>
       </w:tblGrid>
       <w:tr>
         <w:tc>
           <w:tcPr>
-            <w:tcW w:w="542" w:type="dxa"/>
-          </w:tcPr>
-          <w:p>
-            <w:pPr>
-              <w:jc w:val="center"/>
-            </w:pPr>
-          </w:p>
-        </w:tc>
-        <w:tc>
-          <w:tcPr>
-            <w:tcW w:w="1359" w:type="dxa"/>
+            <w:tcW w:w="1504" w:type="dxa"/>
+          </w:tcPr>
+          <w:p>
+            <w:pPr>
+              <w:jc w:val="center"/>
+            </w:pPr>
+          </w:p>
+        </w:tc>
+        <w:tc>
+          <w:tcPr>
+            <w:tcW w:w="1162" w:type="dxa"/>
             <w:gridSpan w:val="2"/>
           </w:tcPr>
           <w:p>
@@ -87,7 +87,7 @@
         </w:tc>
         <w:tc>
           <w:tcPr>
-            <w:tcW w:w="1474" w:type="dxa"/>
+            <w:tcW w:w="1336" w:type="dxa"/>
             <w:gridSpan w:val="2"/>
           </w:tcPr>
           <w:p>
@@ -103,7 +103,7 @@
         </w:tc>
         <w:tc>
           <w:tcPr>
-            <w:tcW w:w="1312" w:type="dxa"/>
+            <w:tcW w:w="1138" w:type="dxa"/>
             <w:gridSpan w:val="2"/>
           </w:tcPr>
           <w:p>
@@ -119,7 +119,7 @@
         </w:tc>
         <w:tc>
           <w:tcPr>
-            <w:tcW w:w="1289" w:type="dxa"/>
+            <w:tcW w:w="1127" w:type="dxa"/>
             <w:gridSpan w:val="2"/>
           </w:tcPr>
           <w:p>
@@ -133,7 +133,7 @@
         </w:tc>
         <w:tc>
           <w:tcPr>
-            <w:tcW w:w="1275" w:type="dxa"/>
+            <w:tcW w:w="1121" w:type="dxa"/>
             <w:gridSpan w:val="2"/>
           </w:tcPr>
           <w:p>
@@ -147,7 +147,7 @@
         </w:tc>
         <w:tc>
           <w:tcPr>
-            <w:tcW w:w="1243" w:type="dxa"/>
+            <w:tcW w:w="1106" w:type="dxa"/>
             <w:gridSpan w:val="2"/>
           </w:tcPr>
           <w:p>
@@ -163,17 +163,17 @@
       <w:tr>
         <w:tc>
           <w:tcPr>
-            <w:tcW w:w="542" w:type="dxa"/>
-          </w:tcPr>
-          <w:p>
-            <w:pPr>
-              <w:jc w:val="center"/>
-            </w:pPr>
-          </w:p>
-        </w:tc>
-        <w:tc>
-          <w:tcPr>
-            <w:tcW w:w="718" w:type="dxa"/>
+            <w:tcW w:w="1504" w:type="dxa"/>
+          </w:tcPr>
+          <w:p>
+            <w:pPr>
+              <w:jc w:val="center"/>
+            </w:pPr>
+          </w:p>
+        </w:tc>
+        <w:tc>
+          <w:tcPr>
+            <w:tcW w:w="588" w:type="dxa"/>
           </w:tcPr>
           <w:p>
             <w:pPr>
@@ -186,7 +186,7 @@
         </w:tc>
         <w:tc>
           <w:tcPr>
-            <w:tcW w:w="641" w:type="dxa"/>
+            <w:tcW w:w="574" w:type="dxa"/>
           </w:tcPr>
           <w:p>
             <w:pPr>
@@ -199,7 +199,7 @@
         </w:tc>
         <w:tc>
           <w:tcPr>
-            <w:tcW w:w="833" w:type="dxa"/>
+            <w:tcW w:w="713" w:type="dxa"/>
           </w:tcPr>
           <w:p>
             <w:pPr>
@@ -212,7 +212,7 @@
         </w:tc>
         <w:tc>
           <w:tcPr>
-            <w:tcW w:w="641" w:type="dxa"/>
+            <w:tcW w:w="623" w:type="dxa"/>
           </w:tcPr>
           <w:p>
             <w:pPr>
@@ -225,7 +225,7 @@
         </w:tc>
         <w:tc>
           <w:tcPr>
-            <w:tcW w:w="671" w:type="dxa"/>
+            <w:tcW w:w="564" w:type="dxa"/>
           </w:tcPr>
           <w:p>
             <w:pPr>
@@ -238,7 +238,7 @@
         </w:tc>
         <w:tc>
           <w:tcPr>
-            <w:tcW w:w="641" w:type="dxa"/>
+            <w:tcW w:w="574" w:type="dxa"/>
           </w:tcPr>
           <w:p>
             <w:pPr>
@@ -251,7 +251,7 @@
         </w:tc>
         <w:tc>
           <w:tcPr>
-            <w:tcW w:w="648" w:type="dxa"/>
+            <w:tcW w:w="553" w:type="dxa"/>
           </w:tcPr>
           <w:p>
             <w:pPr>
@@ -264,7 +264,7 @@
         </w:tc>
         <w:tc>
           <w:tcPr>
-            <w:tcW w:w="641" w:type="dxa"/>
+            <w:tcW w:w="574" w:type="dxa"/>
           </w:tcPr>
           <w:p>
             <w:pPr>
@@ -277,7 +277,7 @@
         </w:tc>
         <w:tc>
           <w:tcPr>
-            <w:tcW w:w="634" w:type="dxa"/>
+            <w:tcW w:w="547" w:type="dxa"/>
           </w:tcPr>
           <w:p>
             <w:pPr>
@@ -290,7 +290,7 @@
         </w:tc>
         <w:tc>
           <w:tcPr>
-            <w:tcW w:w="641" w:type="dxa"/>
+            <w:tcW w:w="574" w:type="dxa"/>
           </w:tcPr>
           <w:p>
             <w:pPr>
@@ -303,7 +303,7 @@
         </w:tc>
         <w:tc>
           <w:tcPr>
-            <w:tcW w:w="652" w:type="dxa"/>
+            <w:tcW w:w="555" w:type="dxa"/>
           </w:tcPr>
           <w:p>
             <w:pPr>
@@ -316,7 +316,7 @@
         </w:tc>
         <w:tc>
           <w:tcPr>
-            <w:tcW w:w="591" w:type="dxa"/>
+            <w:tcW w:w="551" w:type="dxa"/>
           </w:tcPr>
           <w:p>
             <w:pPr>
@@ -331,7 +331,7 @@
       <w:tr>
         <w:tc>
           <w:tcPr>
-            <w:tcW w:w="542" w:type="dxa"/>
+            <w:tcW w:w="1504" w:type="dxa"/>
           </w:tcPr>
           <w:p>
             <w:pPr>
@@ -344,7 +344,7 @@
         </w:tc>
         <w:tc>
           <w:tcPr>
-            <w:tcW w:w="718" w:type="dxa"/>
+            <w:tcW w:w="588" w:type="dxa"/>
           </w:tcPr>
           <w:p>
             <w:pPr>
@@ -357,17 +357,20 @@
         </w:tc>
         <w:tc>
           <w:tcPr>
-            <w:tcW w:w="641" w:type="dxa"/>
-          </w:tcPr>
-          <w:p>
-            <w:pPr>
-              <w:jc w:val="center"/>
-            </w:pPr>
-          </w:p>
-        </w:tc>
-        <w:tc>
-          <w:tcPr>
-            <w:tcW w:w="833" w:type="dxa"/>
+            <w:tcW w:w="574" w:type="dxa"/>
+          </w:tcPr>
+          <w:p>
+            <w:pPr>
+              <w:jc w:val="center"/>
+            </w:pPr>
+            <w:r>
+              <w:t>11</w:t>
+            </w:r>
+          </w:p>
+        </w:tc>
+        <w:tc>
+          <w:tcPr>
+            <w:tcW w:w="713" w:type="dxa"/>
           </w:tcPr>
           <w:p>
             <w:pPr>
@@ -380,17 +383,20 @@
         </w:tc>
         <w:tc>
           <w:tcPr>
-            <w:tcW w:w="641" w:type="dxa"/>
-          </w:tcPr>
-          <w:p>
-            <w:pPr>
-              <w:jc w:val="center"/>
-            </w:pPr>
-          </w:p>
-        </w:tc>
-        <w:tc>
-          <w:tcPr>
-            <w:tcW w:w="671" w:type="dxa"/>
+            <w:tcW w:w="623" w:type="dxa"/>
+          </w:tcPr>
+          <w:p>
+            <w:pPr>
+              <w:jc w:val="center"/>
+            </w:pPr>
+            <w:r>
+              <w:t>1,1</w:t>
+            </w:r>
+          </w:p>
+        </w:tc>
+        <w:tc>
+          <w:tcPr>
+            <w:tcW w:w="564" w:type="dxa"/>
           </w:tcPr>
           <w:p>
             <w:pPr>
@@ -403,17 +409,20 @@
         </w:tc>
         <w:tc>
           <w:tcPr>
-            <w:tcW w:w="641" w:type="dxa"/>
-          </w:tcPr>
-          <w:p>
-            <w:pPr>
-              <w:jc w:val="center"/>
-            </w:pPr>
-          </w:p>
-        </w:tc>
-        <w:tc>
-          <w:tcPr>
-            <w:tcW w:w="648" w:type="dxa"/>
+            <w:tcW w:w="574" w:type="dxa"/>
+          </w:tcPr>
+          <w:p>
+            <w:pPr>
+              <w:jc w:val="center"/>
+            </w:pPr>
+            <w:r>
+              <w:t>1</w:t>
+            </w:r>
+          </w:p>
+        </w:tc>
+        <w:tc>
+          <w:tcPr>
+            <w:tcW w:w="553" w:type="dxa"/>
           </w:tcPr>
           <w:p>
             <w:pPr>
@@ -426,17 +435,20 @@
         </w:tc>
         <w:tc>
           <w:tcPr>
-            <w:tcW w:w="641" w:type="dxa"/>
-          </w:tcPr>
-          <w:p>
-            <w:pPr>
-              <w:jc w:val="center"/>
-            </w:pPr>
-          </w:p>
-        </w:tc>
-        <w:tc>
-          <w:tcPr>
-            <w:tcW w:w="634" w:type="dxa"/>
+            <w:tcW w:w="574" w:type="dxa"/>
+          </w:tcPr>
+          <w:p>
+            <w:pPr>
+              <w:jc w:val="center"/>
+            </w:pPr>
+            <w:r>
+              <w:t>2</w:t>
+            </w:r>
+          </w:p>
+        </w:tc>
+        <w:tc>
+          <w:tcPr>
+            <w:tcW w:w="547" w:type="dxa"/>
           </w:tcPr>
           <w:p>
             <w:pPr>
@@ -449,17 +461,7 @@
         </w:tc>
         <w:tc>
           <w:tcPr>
-            <w:tcW w:w="641" w:type="dxa"/>
-          </w:tcPr>
-          <w:p>
-            <w:pPr>
-              <w:jc w:val="center"/>
-            </w:pPr>
-          </w:p>
-        </w:tc>
-        <w:tc>
-          <w:tcPr>
-            <w:tcW w:w="652" w:type="dxa"/>
+            <w:tcW w:w="574" w:type="dxa"/>
           </w:tcPr>
           <w:p>
             <w:pPr>
@@ -472,19 +474,35 @@
         </w:tc>
         <w:tc>
           <w:tcPr>
-            <w:tcW w:w="591" w:type="dxa"/>
-          </w:tcPr>
-          <w:p>
-            <w:pPr>
-              <w:jc w:val="center"/>
-            </w:pPr>
+            <w:tcW w:w="555" w:type="dxa"/>
+          </w:tcPr>
+          <w:p>
+            <w:pPr>
+              <w:jc w:val="center"/>
+            </w:pPr>
+            <w:r>
+              <w:t>0</w:t>
+            </w:r>
+          </w:p>
+        </w:tc>
+        <w:tc>
+          <w:tcPr>
+            <w:tcW w:w="551" w:type="dxa"/>
+          </w:tcPr>
+          <w:p>
+            <w:pPr>
+              <w:jc w:val="center"/>
+            </w:pPr>
+            <w:r>
+              <w:t>0</w:t>
+            </w:r>
           </w:p>
         </w:tc>
       </w:tr>
       <w:tr>
         <w:tc>
           <w:tcPr>
-            <w:tcW w:w="542" w:type="dxa"/>
+            <w:tcW w:w="1504" w:type="dxa"/>
           </w:tcPr>
           <w:p>
             <w:pPr>
@@ -499,7 +517,7 @@
         </w:tc>
         <w:tc>
           <w:tcPr>
-            <w:tcW w:w="718" w:type="dxa"/>
+            <w:tcW w:w="588" w:type="dxa"/>
           </w:tcPr>
           <w:p>
             <w:pPr>
@@ -512,17 +530,20 @@
         </w:tc>
         <w:tc>
           <w:tcPr>
-            <w:tcW w:w="641" w:type="dxa"/>
-          </w:tcPr>
-          <w:p>
-            <w:pPr>
-              <w:jc w:val="center"/>
-            </w:pPr>
-          </w:p>
-        </w:tc>
-        <w:tc>
-          <w:tcPr>
-            <w:tcW w:w="833" w:type="dxa"/>
+            <w:tcW w:w="574" w:type="dxa"/>
+          </w:tcPr>
+          <w:p>
+            <w:pPr>
+              <w:jc w:val="center"/>
+            </w:pPr>
+            <w:r>
+              <w:t>15</w:t>
+            </w:r>
+          </w:p>
+        </w:tc>
+        <w:tc>
+          <w:tcPr>
+            <w:tcW w:w="713" w:type="dxa"/>
           </w:tcPr>
           <w:p>
             <w:pPr>
@@ -535,17 +556,20 @@
         </w:tc>
         <w:tc>
           <w:tcPr>
-            <w:tcW w:w="641" w:type="dxa"/>
-          </w:tcPr>
-          <w:p>
-            <w:pPr>
-              <w:jc w:val="center"/>
-            </w:pPr>
-          </w:p>
-        </w:tc>
-        <w:tc>
-          <w:tcPr>
-            <w:tcW w:w="671" w:type="dxa"/>
+            <w:tcW w:w="623" w:type="dxa"/>
+          </w:tcPr>
+          <w:p>
+            <w:pPr>
+              <w:jc w:val="center"/>
+            </w:pPr>
+            <w:r>
+              <w:t>1,67</w:t>
+            </w:r>
+          </w:p>
+        </w:tc>
+        <w:tc>
+          <w:tcPr>
+            <w:tcW w:w="564" w:type="dxa"/>
           </w:tcPr>
           <w:p>
             <w:pPr>
@@ -558,17 +582,7 @@
         </w:tc>
         <w:tc>
           <w:tcPr>
-            <w:tcW w:w="641" w:type="dxa"/>
-          </w:tcPr>
-          <w:p>
-            <w:pPr>
-              <w:jc w:val="center"/>
-            </w:pPr>
-          </w:p>
-        </w:tc>
-        <w:tc>
-          <w:tcPr>
-            <w:tcW w:w="648" w:type="dxa"/>
+            <w:tcW w:w="574" w:type="dxa"/>
           </w:tcPr>
           <w:p>
             <w:pPr>
@@ -581,17 +595,33 @@
         </w:tc>
         <w:tc>
           <w:tcPr>
-            <w:tcW w:w="641" w:type="dxa"/>
-          </w:tcPr>
-          <w:p>
-            <w:pPr>
-              <w:jc w:val="center"/>
-            </w:pPr>
-          </w:p>
-        </w:tc>
-        <w:tc>
-          <w:tcPr>
-            <w:tcW w:w="634" w:type="dxa"/>
+            <w:tcW w:w="553" w:type="dxa"/>
+          </w:tcPr>
+          <w:p>
+            <w:pPr>
+              <w:jc w:val="center"/>
+            </w:pPr>
+            <w:r>
+              <w:t>6</w:t>
+            </w:r>
+          </w:p>
+        </w:tc>
+        <w:tc>
+          <w:tcPr>
+            <w:tcW w:w="574" w:type="dxa"/>
+          </w:tcPr>
+          <w:p>
+            <w:pPr>
+              <w:jc w:val="center"/>
+            </w:pPr>
+            <w:r>
+              <w:t>6</w:t>
+            </w:r>
+          </w:p>
+        </w:tc>
+        <w:tc>
+          <w:tcPr>
+            <w:tcW w:w="547" w:type="dxa"/>
           </w:tcPr>
           <w:p>
             <w:pPr>
@@ -604,17 +634,20 @@
         </w:tc>
         <w:tc>
           <w:tcPr>
-            <w:tcW w:w="641" w:type="dxa"/>
-          </w:tcPr>
-          <w:p>
-            <w:pPr>
-              <w:jc w:val="center"/>
-            </w:pPr>
-          </w:p>
-        </w:tc>
-        <w:tc>
-          <w:tcPr>
-            <w:tcW w:w="652" w:type="dxa"/>
+            <w:tcW w:w="574" w:type="dxa"/>
+          </w:tcPr>
+          <w:p>
+            <w:pPr>
+              <w:jc w:val="center"/>
+            </w:pPr>
+            <w:r>
+              <w:t>1</w:t>
+            </w:r>
+          </w:p>
+        </w:tc>
+        <w:tc>
+          <w:tcPr>
+            <w:tcW w:w="555" w:type="dxa"/>
           </w:tcPr>
           <w:p>
             <w:pPr>
@@ -627,19 +660,22 @@
         </w:tc>
         <w:tc>
           <w:tcPr>
-            <w:tcW w:w="591" w:type="dxa"/>
-          </w:tcPr>
-          <w:p>
-            <w:pPr>
-              <w:jc w:val="center"/>
-            </w:pPr>
+            <w:tcW w:w="551" w:type="dxa"/>
+          </w:tcPr>
+          <w:p>
+            <w:pPr>
+              <w:jc w:val="center"/>
+            </w:pPr>
+            <w:r>
+              <w:t>0</w:t>
+            </w:r>
           </w:p>
         </w:tc>
       </w:tr>
       <w:tr>
         <w:tc>
           <w:tcPr>
-            <w:tcW w:w="542" w:type="dxa"/>
+            <w:tcW w:w="1504" w:type="dxa"/>
           </w:tcPr>
           <w:p>
             <w:pPr>
@@ -652,7 +688,7 @@
         </w:tc>
         <w:tc>
           <w:tcPr>
-            <w:tcW w:w="718" w:type="dxa"/>
+            <w:tcW w:w="588" w:type="dxa"/>
           </w:tcPr>
           <w:p>
             <w:pPr>
@@ -665,17 +701,20 @@
         </w:tc>
         <w:tc>
           <w:tcPr>
-            <w:tcW w:w="641" w:type="dxa"/>
-          </w:tcPr>
-          <w:p>
-            <w:pPr>
-              <w:jc w:val="center"/>
-            </w:pPr>
-          </w:p>
-        </w:tc>
-        <w:tc>
-          <w:tcPr>
-            <w:tcW w:w="833" w:type="dxa"/>
+            <w:tcW w:w="574" w:type="dxa"/>
+          </w:tcPr>
+          <w:p>
+            <w:pPr>
+              <w:jc w:val="center"/>
+            </w:pPr>
+            <w:r>
+              <w:t>2</w:t>
+            </w:r>
+          </w:p>
+        </w:tc>
+        <w:tc>
+          <w:tcPr>
+            <w:tcW w:w="713" w:type="dxa"/>
           </w:tcPr>
           <w:p>
             <w:pPr>
@@ -688,17 +727,20 @@
         </w:tc>
         <w:tc>
           <w:tcPr>
-            <w:tcW w:w="641" w:type="dxa"/>
-          </w:tcPr>
-          <w:p>
-            <w:pPr>
-              <w:jc w:val="center"/>
-            </w:pPr>
-          </w:p>
-        </w:tc>
-        <w:tc>
-          <w:tcPr>
-            <w:tcW w:w="671" w:type="dxa"/>
+            <w:tcW w:w="623" w:type="dxa"/>
+          </w:tcPr>
+          <w:p>
+            <w:pPr>
+              <w:jc w:val="center"/>
+            </w:pPr>
+            <w:r>
+              <w:t>1</w:t>
+            </w:r>
+          </w:p>
+        </w:tc>
+        <w:tc>
+          <w:tcPr>
+            <w:tcW w:w="564" w:type="dxa"/>
           </w:tcPr>
           <w:p>
             <w:pPr>
@@ -711,17 +753,72 @@
         </w:tc>
         <w:tc>
           <w:tcPr>
-            <w:tcW w:w="641" w:type="dxa"/>
-          </w:tcPr>
-          <w:p>
-            <w:pPr>
-              <w:jc w:val="center"/>
-            </w:pPr>
-          </w:p>
-        </w:tc>
-        <w:tc>
-          <w:tcPr>
-            <w:tcW w:w="648" w:type="dxa"/>
+            <w:tcW w:w="574" w:type="dxa"/>
+          </w:tcPr>
+          <w:p>
+            <w:pPr>
+              <w:jc w:val="center"/>
+            </w:pPr>
+            <w:r>
+              <w:t>0</w:t>
+            </w:r>
+          </w:p>
+        </w:tc>
+        <w:tc>
+          <w:tcPr>
+            <w:tcW w:w="553" w:type="dxa"/>
+          </w:tcPr>
+          <w:p>
+            <w:pPr>
+              <w:jc w:val="center"/>
+            </w:pPr>
+            <w:r>
+              <w:t>4</w:t>
+            </w:r>
+          </w:p>
+        </w:tc>
+        <w:tc>
+          <w:tcPr>
+            <w:tcW w:w="574" w:type="dxa"/>
+          </w:tcPr>
+          <w:p>
+            <w:pPr>
+              <w:jc w:val="center"/>
+            </w:pPr>
+            <w:r>
+              <w:t>4</w:t>
+            </w:r>
+          </w:p>
+        </w:tc>
+        <w:tc>
+          <w:tcPr>
+            <w:tcW w:w="547" w:type="dxa"/>
+          </w:tcPr>
+          <w:p>
+            <w:pPr>
+              <w:jc w:val="center"/>
+            </w:pPr>
+            <w:r>
+              <w:t>0</w:t>
+            </w:r>
+          </w:p>
+        </w:tc>
+        <w:tc>
+          <w:tcPr>
+            <w:tcW w:w="574" w:type="dxa"/>
+          </w:tcPr>
+          <w:p>
+            <w:pPr>
+              <w:jc w:val="center"/>
+            </w:pPr>
+            <w:r>
+              <w:t>0</w:t>
+            </w:r>
+          </w:p>
+        </w:tc>
+        <w:tc>
+          <w:tcPr>
+            <w:tcW w:w="555" w:type="dxa"/>
           </w:tcPr>
           <w:p>
             <w:pPr>
@@ -734,40 +831,7 @@
         </w:tc>
         <w:tc>
           <w:tcPr>
-            <w:tcW w:w="641" w:type="dxa"/>
-          </w:tcPr>
-          <w:p>
-            <w:pPr>
-              <w:jc w:val="center"/>
-            </w:pPr>
-          </w:p>
-        </w:tc>
-        <w:tc>
-          <w:tcPr>
-            <w:tcW w:w="634" w:type="dxa"/>
-          </w:tcPr>
-          <w:p>
-            <w:pPr>
-              <w:jc w:val="center"/>
-            </w:pPr>
-            <w:r>
-              <w:t>0</w:t>
-            </w:r>
-          </w:p>
-        </w:tc>
-        <w:tc>
-          <w:tcPr>
-            <w:tcW w:w="641" w:type="dxa"/>
-          </w:tcPr>
-          <w:p>
-            <w:pPr>
-              <w:jc w:val="center"/>
-            </w:pPr>
-          </w:p>
-        </w:tc>
-        <w:tc>
-          <w:tcPr>
-            <w:tcW w:w="652" w:type="dxa"/>
+            <w:tcW w:w="551" w:type="dxa"/>
           </w:tcPr>
           <w:p>
             <w:pPr>
@@ -776,23 +840,13 @@
             <w:r>
               <w:t>2</w:t>
             </w:r>
-          </w:p>
-        </w:tc>
-        <w:tc>
-          <w:tcPr>
-            <w:tcW w:w="591" w:type="dxa"/>
-          </w:tcPr>
-          <w:p>
-            <w:pPr>
-              <w:jc w:val="center"/>
-            </w:pPr>
           </w:p>
         </w:tc>
       </w:tr>
       <w:tr>
         <w:tc>
           <w:tcPr>
-            <w:tcW w:w="542" w:type="dxa"/>
+            <w:tcW w:w="1504" w:type="dxa"/>
           </w:tcPr>
           <w:p>
             <w:pPr>
@@ -807,7 +861,7 @@
         </w:tc>
         <w:tc>
           <w:tcPr>
-            <w:tcW w:w="718" w:type="dxa"/>
+            <w:tcW w:w="588" w:type="dxa"/>
           </w:tcPr>
           <w:p>
             <w:pPr>
@@ -820,17 +874,20 @@
         </w:tc>
         <w:tc>
           <w:tcPr>
-            <w:tcW w:w="641" w:type="dxa"/>
-          </w:tcPr>
-          <w:p>
-            <w:pPr>
-              <w:jc w:val="center"/>
-            </w:pPr>
-          </w:p>
-        </w:tc>
-        <w:tc>
-          <w:tcPr>
-            <w:tcW w:w="833" w:type="dxa"/>
+            <w:tcW w:w="574" w:type="dxa"/>
+          </w:tcPr>
+          <w:p>
+            <w:pPr>
+              <w:jc w:val="center"/>
+            </w:pPr>
+            <w:r>
+              <w:t>16</w:t>
+            </w:r>
+          </w:p>
+        </w:tc>
+        <w:tc>
+          <w:tcPr>
+            <w:tcW w:w="713" w:type="dxa"/>
           </w:tcPr>
           <w:p>
             <w:pPr>
@@ -843,17 +900,20 @@
         </w:tc>
         <w:tc>
           <w:tcPr>
-            <w:tcW w:w="641" w:type="dxa"/>
-          </w:tcPr>
-          <w:p>
-            <w:pPr>
-              <w:jc w:val="center"/>
-            </w:pPr>
-          </w:p>
-        </w:tc>
-        <w:tc>
-          <w:tcPr>
-            <w:tcW w:w="671" w:type="dxa"/>
+            <w:tcW w:w="623" w:type="dxa"/>
+          </w:tcPr>
+          <w:p>
+            <w:pPr>
+              <w:jc w:val="center"/>
+            </w:pPr>
+            <w:r>
+              <w:t>1,23</w:t>
+            </w:r>
+          </w:p>
+        </w:tc>
+        <w:tc>
+          <w:tcPr>
+            <w:tcW w:w="564" w:type="dxa"/>
           </w:tcPr>
           <w:p>
             <w:pPr>
@@ -866,40 +926,46 @@
         </w:tc>
         <w:tc>
           <w:tcPr>
-            <w:tcW w:w="641" w:type="dxa"/>
-          </w:tcPr>
-          <w:p>
-            <w:pPr>
-              <w:jc w:val="center"/>
-            </w:pPr>
-          </w:p>
-        </w:tc>
-        <w:tc>
-          <w:tcPr>
-            <w:tcW w:w="648" w:type="dxa"/>
-          </w:tcPr>
-          <w:p>
-            <w:pPr>
-              <w:jc w:val="center"/>
-            </w:pPr>
-            <w:r>
-              <w:t>5</w:t>
-            </w:r>
-          </w:p>
-        </w:tc>
-        <w:tc>
-          <w:tcPr>
-            <w:tcW w:w="641" w:type="dxa"/>
-          </w:tcPr>
-          <w:p>
-            <w:pPr>
-              <w:jc w:val="center"/>
-            </w:pPr>
-          </w:p>
-        </w:tc>
-        <w:tc>
-          <w:tcPr>
-            <w:tcW w:w="634" w:type="dxa"/>
+            <w:tcW w:w="574" w:type="dxa"/>
+          </w:tcPr>
+          <w:p>
+            <w:pPr>
+              <w:jc w:val="center"/>
+            </w:pPr>
+            <w:r>
+              <w:t>3</w:t>
+            </w:r>
+          </w:p>
+        </w:tc>
+        <w:tc>
+          <w:tcPr>
+            <w:tcW w:w="553" w:type="dxa"/>
+          </w:tcPr>
+          <w:p>
+            <w:pPr>
+              <w:jc w:val="center"/>
+            </w:pPr>
+            <w:r>
+              <w:t>8</w:t>
+            </w:r>
+          </w:p>
+        </w:tc>
+        <w:tc>
+          <w:tcPr>
+            <w:tcW w:w="574" w:type="dxa"/>
+          </w:tcPr>
+          <w:p>
+            <w:pPr>
+              <w:jc w:val="center"/>
+            </w:pPr>
+            <w:r>
+              <w:t>7</w:t>
+            </w:r>
+          </w:p>
+        </w:tc>
+        <w:tc>
+          <w:tcPr>
+            <w:tcW w:w="547" w:type="dxa"/>
           </w:tcPr>
           <w:p>
             <w:pPr>
@@ -912,17 +978,20 @@
         </w:tc>
         <w:tc>
           <w:tcPr>
-            <w:tcW w:w="641" w:type="dxa"/>
-          </w:tcPr>
-          <w:p>
-            <w:pPr>
-              <w:jc w:val="center"/>
-            </w:pPr>
-          </w:p>
-        </w:tc>
-        <w:tc>
-          <w:tcPr>
-            <w:tcW w:w="652" w:type="dxa"/>
+            <w:tcW w:w="574" w:type="dxa"/>
+          </w:tcPr>
+          <w:p>
+            <w:pPr>
+              <w:jc w:val="center"/>
+            </w:pPr>
+            <w:r>
+              <w:t>1</w:t>
+            </w:r>
+          </w:p>
+        </w:tc>
+        <w:tc>
+          <w:tcPr>
+            <w:tcW w:w="555" w:type="dxa"/>
           </w:tcPr>
           <w:p>
             <w:pPr>
@@ -935,19 +1004,22 @@
         </w:tc>
         <w:tc>
           <w:tcPr>
-            <w:tcW w:w="591" w:type="dxa"/>
-          </w:tcPr>
-          <w:p>
-            <w:pPr>
-              <w:jc w:val="center"/>
-            </w:pPr>
+            <w:tcW w:w="551" w:type="dxa"/>
+          </w:tcPr>
+          <w:p>
+            <w:pPr>
+              <w:jc w:val="center"/>
+            </w:pPr>
+            <w:r>
+              <w:t>0</w:t>
+            </w:r>
           </w:p>
         </w:tc>
       </w:tr>
       <w:tr>
         <w:tc>
           <w:tcPr>
-            <w:tcW w:w="542" w:type="dxa"/>
+            <w:tcW w:w="1504" w:type="dxa"/>
           </w:tcPr>
           <w:p>
             <w:pPr>
@@ -962,7 +1034,7 @@
         </w:tc>
         <w:tc>
           <w:tcPr>
-            <w:tcW w:w="718" w:type="dxa"/>
+            <w:tcW w:w="588" w:type="dxa"/>
           </w:tcPr>
           <w:p>
             <w:pPr>
@@ -975,17 +1047,20 @@
         </w:tc>
         <w:tc>
           <w:tcPr>
-            <w:tcW w:w="641" w:type="dxa"/>
-          </w:tcPr>
-          <w:p>
-            <w:pPr>
-              <w:jc w:val="center"/>
-            </w:pPr>
-          </w:p>
-        </w:tc>
-        <w:tc>
-          <w:tcPr>
-            <w:tcW w:w="833" w:type="dxa"/>
+            <w:tcW w:w="574" w:type="dxa"/>
+          </w:tcPr>
+          <w:p>
+            <w:pPr>
+              <w:jc w:val="center"/>
+            </w:pPr>
+            <w:r>
+              <w:t>7</w:t>
+            </w:r>
+          </w:p>
+        </w:tc>
+        <w:tc>
+          <w:tcPr>
+            <w:tcW w:w="713" w:type="dxa"/>
           </w:tcPr>
           <w:p>
             <w:pPr>
@@ -998,17 +1073,20 @@
         </w:tc>
         <w:tc>
           <w:tcPr>
-            <w:tcW w:w="641" w:type="dxa"/>
-          </w:tcPr>
-          <w:p>
-            <w:pPr>
-              <w:jc w:val="center"/>
-            </w:pPr>
-          </w:p>
-        </w:tc>
-        <w:tc>
-          <w:tcPr>
-            <w:tcW w:w="671" w:type="dxa"/>
+            <w:tcW w:w="623" w:type="dxa"/>
+          </w:tcPr>
+          <w:p>
+            <w:pPr>
+              <w:jc w:val="center"/>
+            </w:pPr>
+            <w:r>
+              <w:t>1,75</w:t>
+            </w:r>
+          </w:p>
+        </w:tc>
+        <w:tc>
+          <w:tcPr>
+            <w:tcW w:w="564" w:type="dxa"/>
           </w:tcPr>
           <w:p>
             <w:pPr>
@@ -1021,17 +1099,33 @@
         </w:tc>
         <w:tc>
           <w:tcPr>
-            <w:tcW w:w="641" w:type="dxa"/>
-          </w:tcPr>
-          <w:p>
-            <w:pPr>
-              <w:jc w:val="center"/>
-            </w:pPr>
-          </w:p>
-        </w:tc>
-        <w:tc>
-          <w:tcPr>
-            <w:tcW w:w="648" w:type="dxa"/>
+            <w:tcW w:w="574" w:type="dxa"/>
+          </w:tcPr>
+          <w:p>
+            <w:pPr>
+              <w:jc w:val="center"/>
+            </w:pPr>
+            <w:r>
+              <w:t>4</w:t>
+            </w:r>
+          </w:p>
+        </w:tc>
+        <w:tc>
+          <w:tcPr>
+            <w:tcW w:w="553" w:type="dxa"/>
+          </w:tcPr>
+          <w:p>
+            <w:pPr>
+              <w:jc w:val="center"/>
+            </w:pPr>
+            <w:r>
+              <w:t>3</w:t>
+            </w:r>
+          </w:p>
+        </w:tc>
+        <w:tc>
+          <w:tcPr>
+            <w:tcW w:w="574" w:type="dxa"/>
           </w:tcPr>
           <w:p>
             <w:pPr>
@@ -1044,17 +1138,7 @@
         </w:tc>
         <w:tc>
           <w:tcPr>
-            <w:tcW w:w="641" w:type="dxa"/>
-          </w:tcPr>
-          <w:p>
-            <w:pPr>
-              <w:jc w:val="center"/>
-            </w:pPr>
-          </w:p>
-        </w:tc>
-        <w:tc>
-          <w:tcPr>
-            <w:tcW w:w="634" w:type="dxa"/>
+            <w:tcW w:w="547" w:type="dxa"/>
           </w:tcPr>
           <w:p>
             <w:pPr>
@@ -1067,17 +1151,20 @@
         </w:tc>
         <w:tc>
           <w:tcPr>
-            <w:tcW w:w="641" w:type="dxa"/>
-          </w:tcPr>
-          <w:p>
-            <w:pPr>
-              <w:jc w:val="center"/>
-            </w:pPr>
-          </w:p>
-        </w:tc>
-        <w:tc>
-          <w:tcPr>
-            <w:tcW w:w="652" w:type="dxa"/>
+            <w:tcW w:w="574" w:type="dxa"/>
+          </w:tcPr>
+          <w:p>
+            <w:pPr>
+              <w:jc w:val="center"/>
+            </w:pPr>
+            <w:r>
+              <w:t>1</w:t>
+            </w:r>
+          </w:p>
+        </w:tc>
+        <w:tc>
+          <w:tcPr>
+            <w:tcW w:w="555" w:type="dxa"/>
           </w:tcPr>
           <w:p>
             <w:pPr>
@@ -1090,19 +1177,22 @@
         </w:tc>
         <w:tc>
           <w:tcPr>
-            <w:tcW w:w="591" w:type="dxa"/>
-          </w:tcPr>
-          <w:p>
-            <w:pPr>
-              <w:jc w:val="center"/>
-            </w:pPr>
+            <w:tcW w:w="551" w:type="dxa"/>
+          </w:tcPr>
+          <w:p>
+            <w:pPr>
+              <w:jc w:val="center"/>
+            </w:pPr>
+            <w:r>
+              <w:t>0</w:t>
+            </w:r>
           </w:p>
         </w:tc>
       </w:tr>
       <w:tr>
         <w:tc>
           <w:tcPr>
-            <w:tcW w:w="542" w:type="dxa"/>
+            <w:tcW w:w="1504" w:type="dxa"/>
           </w:tcPr>
           <w:p>
             <w:pPr>
@@ -1115,7 +1205,7 @@
         </w:tc>
         <w:tc>
           <w:tcPr>
-            <w:tcW w:w="718" w:type="dxa"/>
+            <w:tcW w:w="588" w:type="dxa"/>
           </w:tcPr>
           <w:p>
             <w:pPr>
@@ -1128,17 +1218,20 @@
         </w:tc>
         <w:tc>
           <w:tcPr>
-            <w:tcW w:w="641" w:type="dxa"/>
-          </w:tcPr>
-          <w:p>
-            <w:pPr>
-              <w:jc w:val="center"/>
-            </w:pPr>
-          </w:p>
-        </w:tc>
-        <w:tc>
-          <w:tcPr>
-            <w:tcW w:w="833" w:type="dxa"/>
+            <w:tcW w:w="574" w:type="dxa"/>
+          </w:tcPr>
+          <w:p>
+            <w:pPr>
+              <w:jc w:val="center"/>
+            </w:pPr>
+            <w:r>
+              <w:t>8</w:t>
+            </w:r>
+          </w:p>
+        </w:tc>
+        <w:tc>
+          <w:tcPr>
+            <w:tcW w:w="713" w:type="dxa"/>
           </w:tcPr>
           <w:p>
             <w:pPr>
@@ -1151,17 +1244,20 @@
         </w:tc>
         <w:tc>
           <w:tcPr>
-            <w:tcW w:w="641" w:type="dxa"/>
-          </w:tcPr>
-          <w:p>
-            <w:pPr>
-              <w:jc w:val="center"/>
-            </w:pPr>
-          </w:p>
-        </w:tc>
-        <w:tc>
-          <w:tcPr>
-            <w:tcW w:w="671" w:type="dxa"/>
+            <w:tcW w:w="623" w:type="dxa"/>
+          </w:tcPr>
+          <w:p>
+            <w:pPr>
+              <w:jc w:val="center"/>
+            </w:pPr>
+            <w:r>
+              <w:t>1,14</w:t>
+            </w:r>
+          </w:p>
+        </w:tc>
+        <w:tc>
+          <w:tcPr>
+            <w:tcW w:w="564" w:type="dxa"/>
           </w:tcPr>
           <w:p>
             <w:pPr>
@@ -1174,17 +1270,7 @@
         </w:tc>
         <w:tc>
           <w:tcPr>
-            <w:tcW w:w="641" w:type="dxa"/>
-          </w:tcPr>
-          <w:p>
-            <w:pPr>
-              <w:jc w:val="center"/>
-            </w:pPr>
-          </w:p>
-        </w:tc>
-        <w:tc>
-          <w:tcPr>
-            <w:tcW w:w="648" w:type="dxa"/>
+            <w:tcW w:w="574" w:type="dxa"/>
           </w:tcPr>
           <w:p>
             <w:pPr>
@@ -1197,17 +1283,33 @@
         </w:tc>
         <w:tc>
           <w:tcPr>
-            <w:tcW w:w="641" w:type="dxa"/>
-          </w:tcPr>
-          <w:p>
-            <w:pPr>
-              <w:jc w:val="center"/>
-            </w:pPr>
-          </w:p>
-        </w:tc>
-        <w:tc>
-          <w:tcPr>
-            <w:tcW w:w="634" w:type="dxa"/>
+            <w:tcW w:w="553" w:type="dxa"/>
+          </w:tcPr>
+          <w:p>
+            <w:pPr>
+              <w:jc w:val="center"/>
+            </w:pPr>
+            <w:r>
+              <w:t>4</w:t>
+            </w:r>
+          </w:p>
+        </w:tc>
+        <w:tc>
+          <w:tcPr>
+            <w:tcW w:w="574" w:type="dxa"/>
+          </w:tcPr>
+          <w:p>
+            <w:pPr>
+              <w:jc w:val="center"/>
+            </w:pPr>
+            <w:r>
+              <w:t>4</w:t>
+            </w:r>
+          </w:p>
+        </w:tc>
+        <w:tc>
+          <w:tcPr>
+            <w:tcW w:w="547" w:type="dxa"/>
           </w:tcPr>
           <w:p>
             <w:pPr>
@@ -1220,17 +1322,20 @@
         </w:tc>
         <w:tc>
           <w:tcPr>
-            <w:tcW w:w="641" w:type="dxa"/>
-          </w:tcPr>
-          <w:p>
-            <w:pPr>
-              <w:jc w:val="center"/>
-            </w:pPr>
-          </w:p>
-        </w:tc>
-        <w:tc>
-          <w:tcPr>
-            <w:tcW w:w="652" w:type="dxa"/>
+            <w:tcW w:w="574" w:type="dxa"/>
+          </w:tcPr>
+          <w:p>
+            <w:pPr>
+              <w:jc w:val="center"/>
+            </w:pPr>
+            <w:r>
+              <w:t>1</w:t>
+            </w:r>
+          </w:p>
+        </w:tc>
+        <w:tc>
+          <w:tcPr>
+            <w:tcW w:w="555" w:type="dxa"/>
           </w:tcPr>
           <w:p>
             <w:pPr>
@@ -1243,19 +1348,22 @@
         </w:tc>
         <w:tc>
           <w:tcPr>
-            <w:tcW w:w="591" w:type="dxa"/>
-          </w:tcPr>
-          <w:p>
-            <w:pPr>
-              <w:jc w:val="center"/>
-            </w:pPr>
+            <w:tcW w:w="551" w:type="dxa"/>
+          </w:tcPr>
+          <w:p>
+            <w:pPr>
+              <w:jc w:val="center"/>
+            </w:pPr>
+            <w:r>
+              <w:t>0</w:t>
+            </w:r>
           </w:p>
         </w:tc>
       </w:tr>
       <w:tr>
         <w:tc>
           <w:tcPr>
-            <w:tcW w:w="542" w:type="dxa"/>
+            <w:tcW w:w="1504" w:type="dxa"/>
           </w:tcPr>
           <w:p>
             <w:pPr>
@@ -1268,7 +1376,7 @@
         </w:tc>
         <w:tc>
           <w:tcPr>
-            <w:tcW w:w="718" w:type="dxa"/>
+            <w:tcW w:w="588" w:type="dxa"/>
           </w:tcPr>
           <w:p>
             <w:pPr>
@@ -1281,17 +1389,20 @@
         </w:tc>
         <w:tc>
           <w:tcPr>
-            <w:tcW w:w="641" w:type="dxa"/>
-          </w:tcPr>
-          <w:p>
-            <w:pPr>
-              <w:jc w:val="center"/>
-            </w:pPr>
-          </w:p>
-        </w:tc>
-        <w:tc>
-          <w:tcPr>
-            <w:tcW w:w="833" w:type="dxa"/>
+            <w:tcW w:w="574" w:type="dxa"/>
+          </w:tcPr>
+          <w:p>
+            <w:pPr>
+              <w:jc w:val="center"/>
+            </w:pPr>
+            <w:r>
+              <w:t>8</w:t>
+            </w:r>
+          </w:p>
+        </w:tc>
+        <w:tc>
+          <w:tcPr>
+            <w:tcW w:w="713" w:type="dxa"/>
           </w:tcPr>
           <w:p>
             <w:pPr>
@@ -1304,17 +1415,20 @@
         </w:tc>
         <w:tc>
           <w:tcPr>
-            <w:tcW w:w="641" w:type="dxa"/>
-          </w:tcPr>
-          <w:p>
-            <w:pPr>
-              <w:jc w:val="center"/>
-            </w:pPr>
-          </w:p>
-        </w:tc>
-        <w:tc>
-          <w:tcPr>
-            <w:tcW w:w="671" w:type="dxa"/>
+            <w:tcW w:w="623" w:type="dxa"/>
+          </w:tcPr>
+          <w:p>
+            <w:pPr>
+              <w:jc w:val="center"/>
+            </w:pPr>
+            <w:r>
+              <w:t>1</w:t>
+            </w:r>
+          </w:p>
+        </w:tc>
+        <w:tc>
+          <w:tcPr>
+            <w:tcW w:w="564" w:type="dxa"/>
           </w:tcPr>
           <w:p>
             <w:pPr>
@@ -1327,17 +1441,20 @@
         </w:tc>
         <w:tc>
           <w:tcPr>
-            <w:tcW w:w="641" w:type="dxa"/>
-          </w:tcPr>
-          <w:p>
-            <w:pPr>
-              <w:jc w:val="center"/>
-            </w:pPr>
-          </w:p>
-        </w:tc>
-        <w:tc>
-          <w:tcPr>
-            <w:tcW w:w="648" w:type="dxa"/>
+            <w:tcW w:w="574" w:type="dxa"/>
+          </w:tcPr>
+          <w:p>
+            <w:pPr>
+              <w:jc w:val="center"/>
+            </w:pPr>
+            <w:r>
+              <w:t>0</w:t>
+            </w:r>
+          </w:p>
+        </w:tc>
+        <w:tc>
+          <w:tcPr>
+            <w:tcW w:w="553" w:type="dxa"/>
           </w:tcPr>
           <w:p>
             <w:pPr>
@@ -1350,17 +1467,20 @@
         </w:tc>
         <w:tc>
           <w:tcPr>
-            <w:tcW w:w="641" w:type="dxa"/>
-          </w:tcPr>
-          <w:p>
-            <w:pPr>
-              <w:jc w:val="center"/>
-            </w:pPr>
-          </w:p>
-        </w:tc>
-        <w:tc>
-          <w:tcPr>
-            <w:tcW w:w="634" w:type="dxa"/>
+            <w:tcW w:w="574" w:type="dxa"/>
+          </w:tcPr>
+          <w:p>
+            <w:pPr>
+              <w:jc w:val="center"/>
+            </w:pPr>
+            <w:r>
+              <w:t>2</w:t>
+            </w:r>
+          </w:p>
+        </w:tc>
+        <w:tc>
+          <w:tcPr>
+            <w:tcW w:w="547" w:type="dxa"/>
           </w:tcPr>
           <w:p>
             <w:pPr>
@@ -1373,17 +1493,7 @@
         </w:tc>
         <w:tc>
           <w:tcPr>
-            <w:tcW w:w="641" w:type="dxa"/>
-          </w:tcPr>
-          <w:p>
-            <w:pPr>
-              <w:jc w:val="center"/>
-            </w:pPr>
-          </w:p>
-        </w:tc>
-        <w:tc>
-          <w:tcPr>
-            <w:tcW w:w="652" w:type="dxa"/>
+            <w:tcW w:w="574" w:type="dxa"/>
           </w:tcPr>
           <w:p>
             <w:pPr>
@@ -1396,19 +1506,35 @@
         </w:tc>
         <w:tc>
           <w:tcPr>
-            <w:tcW w:w="591" w:type="dxa"/>
-          </w:tcPr>
-          <w:p>
-            <w:pPr>
-              <w:jc w:val="center"/>
-            </w:pPr>
+            <w:tcW w:w="555" w:type="dxa"/>
+          </w:tcPr>
+          <w:p>
+            <w:pPr>
+              <w:jc w:val="center"/>
+            </w:pPr>
+            <w:r>
+              <w:t>0</w:t>
+            </w:r>
+          </w:p>
+        </w:tc>
+        <w:tc>
+          <w:tcPr>
+            <w:tcW w:w="551" w:type="dxa"/>
+          </w:tcPr>
+          <w:p>
+            <w:pPr>
+              <w:jc w:val="center"/>
+            </w:pPr>
+            <w:r>
+              <w:t>0</w:t>
+            </w:r>
           </w:p>
         </w:tc>
       </w:tr>
       <w:tr>
         <w:tc>
           <w:tcPr>
-            <w:tcW w:w="542" w:type="dxa"/>
+            <w:tcW w:w="1504" w:type="dxa"/>
           </w:tcPr>
           <w:p>
             <w:pPr>
@@ -1421,7 +1547,7 @@
         </w:tc>
         <w:tc>
           <w:tcPr>
-            <w:tcW w:w="718" w:type="dxa"/>
+            <w:tcW w:w="588" w:type="dxa"/>
           </w:tcPr>
           <w:p>
             <w:pPr>
@@ -1434,17 +1560,7 @@
         </w:tc>
         <w:tc>
           <w:tcPr>
-            <w:tcW w:w="641" w:type="dxa"/>
-          </w:tcPr>
-          <w:p>
-            <w:pPr>
-              <w:jc w:val="center"/>
-            </w:pPr>
-          </w:p>
-        </w:tc>
-        <w:tc>
-          <w:tcPr>
-            <w:tcW w:w="833" w:type="dxa"/>
+            <w:tcW w:w="574" w:type="dxa"/>
           </w:tcPr>
           <w:p>
             <w:pPr>
@@ -1457,17 +1573,33 @@
         </w:tc>
         <w:tc>
           <w:tcPr>
-            <w:tcW w:w="641" w:type="dxa"/>
-          </w:tcPr>
-          <w:p>
-            <w:pPr>
-              <w:jc w:val="center"/>
-            </w:pPr>
-          </w:p>
-        </w:tc>
-        <w:tc>
-          <w:tcPr>
-            <w:tcW w:w="671" w:type="dxa"/>
+            <w:tcW w:w="713" w:type="dxa"/>
+          </w:tcPr>
+          <w:p>
+            <w:pPr>
+              <w:jc w:val="center"/>
+            </w:pPr>
+            <w:r>
+              <w:t>1</w:t>
+            </w:r>
+          </w:p>
+        </w:tc>
+        <w:tc>
+          <w:tcPr>
+            <w:tcW w:w="623" w:type="dxa"/>
+          </w:tcPr>
+          <w:p>
+            <w:pPr>
+              <w:jc w:val="center"/>
+            </w:pPr>
+            <w:r>
+              <w:t>1</w:t>
+            </w:r>
+          </w:p>
+        </w:tc>
+        <w:tc>
+          <w:tcPr>
+            <w:tcW w:w="564" w:type="dxa"/>
           </w:tcPr>
           <w:p>
             <w:pPr>
@@ -1480,17 +1612,72 @@
         </w:tc>
         <w:tc>
           <w:tcPr>
-            <w:tcW w:w="641" w:type="dxa"/>
-          </w:tcPr>
-          <w:p>
-            <w:pPr>
-              <w:jc w:val="center"/>
-            </w:pPr>
-          </w:p>
-        </w:tc>
-        <w:tc>
-          <w:tcPr>
-            <w:tcW w:w="648" w:type="dxa"/>
+            <w:tcW w:w="574" w:type="dxa"/>
+          </w:tcPr>
+          <w:p>
+            <w:pPr>
+              <w:jc w:val="center"/>
+            </w:pPr>
+            <w:r>
+              <w:t>0</w:t>
+            </w:r>
+          </w:p>
+        </w:tc>
+        <w:tc>
+          <w:tcPr>
+            <w:tcW w:w="553" w:type="dxa"/>
+          </w:tcPr>
+          <w:p>
+            <w:pPr>
+              <w:jc w:val="center"/>
+            </w:pPr>
+            <w:r>
+              <w:t>5</w:t>
+            </w:r>
+          </w:p>
+        </w:tc>
+        <w:tc>
+          <w:tcPr>
+            <w:tcW w:w="574" w:type="dxa"/>
+          </w:tcPr>
+          <w:p>
+            <w:pPr>
+              <w:jc w:val="center"/>
+            </w:pPr>
+            <w:r>
+              <w:t>5</w:t>
+            </w:r>
+          </w:p>
+        </w:tc>
+        <w:tc>
+          <w:tcPr>
+            <w:tcW w:w="547" w:type="dxa"/>
+          </w:tcPr>
+          <w:p>
+            <w:pPr>
+              <w:jc w:val="center"/>
+            </w:pPr>
+            <w:r>
+              <w:t>0</w:t>
+            </w:r>
+          </w:p>
+        </w:tc>
+        <w:tc>
+          <w:tcPr>
+            <w:tcW w:w="574" w:type="dxa"/>
+          </w:tcPr>
+          <w:p>
+            <w:pPr>
+              <w:jc w:val="center"/>
+            </w:pPr>
+            <w:r>
+              <w:t>0</w:t>
+            </w:r>
+          </w:p>
+        </w:tc>
+        <w:tc>
+          <w:tcPr>
+            <w:tcW w:w="555" w:type="dxa"/>
           </w:tcPr>
           <w:p>
             <w:pPr>
@@ -1503,40 +1690,7 @@
         </w:tc>
         <w:tc>
           <w:tcPr>
-            <w:tcW w:w="641" w:type="dxa"/>
-          </w:tcPr>
-          <w:p>
-            <w:pPr>
-              <w:jc w:val="center"/>
-            </w:pPr>
-          </w:p>
-        </w:tc>
-        <w:tc>
-          <w:tcPr>
-            <w:tcW w:w="634" w:type="dxa"/>
-          </w:tcPr>
-          <w:p>
-            <w:pPr>
-              <w:jc w:val="center"/>
-            </w:pPr>
-            <w:r>
-              <w:t>0</w:t>
-            </w:r>
-          </w:p>
-        </w:tc>
-        <w:tc>
-          <w:tcPr>
-            <w:tcW w:w="641" w:type="dxa"/>
-          </w:tcPr>
-          <w:p>
-            <w:pPr>
-              <w:jc w:val="center"/>
-            </w:pPr>
-          </w:p>
-        </w:tc>
-        <w:tc>
-          <w:tcPr>
-            <w:tcW w:w="652" w:type="dxa"/>
+            <w:tcW w:w="551" w:type="dxa"/>
           </w:tcPr>
           <w:p>
             <w:pPr>
@@ -1545,23 +1699,13 @@
             <w:r>
               <w:t>2</w:t>
             </w:r>
-          </w:p>
-        </w:tc>
-        <w:tc>
-          <w:tcPr>
-            <w:tcW w:w="591" w:type="dxa"/>
-          </w:tcPr>
-          <w:p>
-            <w:pPr>
-              <w:jc w:val="center"/>
-            </w:pPr>
           </w:p>
         </w:tc>
       </w:tr>
       <w:tr>
         <w:tc>
           <w:tcPr>
-            <w:tcW w:w="542" w:type="dxa"/>
+            <w:tcW w:w="1504" w:type="dxa"/>
           </w:tcPr>
           <w:p>
             <w:pPr>
@@ -1574,7 +1718,7 @@
         </w:tc>
         <w:tc>
           <w:tcPr>
-            <w:tcW w:w="718" w:type="dxa"/>
+            <w:tcW w:w="588" w:type="dxa"/>
           </w:tcPr>
           <w:p>
             <w:pPr>
@@ -1587,17 +1731,20 @@
         </w:tc>
         <w:tc>
           <w:tcPr>
-            <w:tcW w:w="641" w:type="dxa"/>
-          </w:tcPr>
-          <w:p>
-            <w:pPr>
-              <w:jc w:val="center"/>
-            </w:pPr>
-          </w:p>
-        </w:tc>
-        <w:tc>
-          <w:tcPr>
-            <w:tcW w:w="833" w:type="dxa"/>
+            <w:tcW w:w="574" w:type="dxa"/>
+          </w:tcPr>
+          <w:p>
+            <w:pPr>
+              <w:jc w:val="center"/>
+            </w:pPr>
+            <w:r>
+              <w:t>7</w:t>
+            </w:r>
+          </w:p>
+        </w:tc>
+        <w:tc>
+          <w:tcPr>
+            <w:tcW w:w="713" w:type="dxa"/>
           </w:tcPr>
           <w:p>
             <w:pPr>
@@ -1610,17 +1757,20 @@
         </w:tc>
         <w:tc>
           <w:tcPr>
-            <w:tcW w:w="641" w:type="dxa"/>
-          </w:tcPr>
-          <w:p>
-            <w:pPr>
-              <w:jc w:val="center"/>
-            </w:pPr>
-          </w:p>
-        </w:tc>
-        <w:tc>
-          <w:tcPr>
-            <w:tcW w:w="671" w:type="dxa"/>
+            <w:tcW w:w="623" w:type="dxa"/>
+          </w:tcPr>
+          <w:p>
+            <w:pPr>
+              <w:jc w:val="center"/>
+            </w:pPr>
+            <w:r>
+              <w:t>1</w:t>
+            </w:r>
+          </w:p>
+        </w:tc>
+        <w:tc>
+          <w:tcPr>
+            <w:tcW w:w="564" w:type="dxa"/>
           </w:tcPr>
           <w:p>
             <w:pPr>
@@ -1633,17 +1783,20 @@
         </w:tc>
         <w:tc>
           <w:tcPr>
-            <w:tcW w:w="641" w:type="dxa"/>
-          </w:tcPr>
-          <w:p>
-            <w:pPr>
-              <w:jc w:val="center"/>
-            </w:pPr>
-          </w:p>
-        </w:tc>
-        <w:tc>
-          <w:tcPr>
-            <w:tcW w:w="648" w:type="dxa"/>
+            <w:tcW w:w="574" w:type="dxa"/>
+          </w:tcPr>
+          <w:p>
+            <w:pPr>
+              <w:jc w:val="center"/>
+            </w:pPr>
+            <w:r>
+              <w:t>0</w:t>
+            </w:r>
+          </w:p>
+        </w:tc>
+        <w:tc>
+          <w:tcPr>
+            <w:tcW w:w="553" w:type="dxa"/>
           </w:tcPr>
           <w:p>
             <w:pPr>
@@ -1656,17 +1809,20 @@
         </w:tc>
         <w:tc>
           <w:tcPr>
-            <w:tcW w:w="641" w:type="dxa"/>
-          </w:tcPr>
-          <w:p>
-            <w:pPr>
-              <w:jc w:val="center"/>
-            </w:pPr>
-          </w:p>
-        </w:tc>
-        <w:tc>
-          <w:tcPr>
-            <w:tcW w:w="634" w:type="dxa"/>
+            <w:tcW w:w="574" w:type="dxa"/>
+          </w:tcPr>
+          <w:p>
+            <w:pPr>
+              <w:jc w:val="center"/>
+            </w:pPr>
+            <w:r>
+              <w:t>2</w:t>
+            </w:r>
+          </w:p>
+        </w:tc>
+        <w:tc>
+          <w:tcPr>
+            <w:tcW w:w="547" w:type="dxa"/>
           </w:tcPr>
           <w:p>
             <w:pPr>
@@ -1679,17 +1835,7 @@
         </w:tc>
         <w:tc>
           <w:tcPr>
-            <w:tcW w:w="641" w:type="dxa"/>
-          </w:tcPr>
-          <w:p>
-            <w:pPr>
-              <w:jc w:val="center"/>
-            </w:pPr>
-          </w:p>
-        </w:tc>
-        <w:tc>
-          <w:tcPr>
-            <w:tcW w:w="652" w:type="dxa"/>
+            <w:tcW w:w="574" w:type="dxa"/>
           </w:tcPr>
           <w:p>
             <w:pPr>
@@ -1702,20 +1848,50 @@
         </w:tc>
         <w:tc>
           <w:tcPr>
-            <w:tcW w:w="591" w:type="dxa"/>
-          </w:tcPr>
-          <w:p>
-            <w:pPr>
-              <w:jc w:val="center"/>
-            </w:pPr>
+            <w:tcW w:w="555" w:type="dxa"/>
+          </w:tcPr>
+          <w:p>
+            <w:pPr>
+              <w:jc w:val="center"/>
+            </w:pPr>
+            <w:r>
+              <w:t>0</w:t>
+            </w:r>
+          </w:p>
+        </w:tc>
+        <w:tc>
+          <w:tcPr>
+            <w:tcW w:w="551" w:type="dxa"/>
+          </w:tcPr>
+          <w:p>
+            <w:pPr>
+              <w:jc w:val="center"/>
+            </w:pPr>
+            <w:r>
+              <w:t>0</w:t>
+            </w:r>
           </w:p>
         </w:tc>
       </w:tr>
     </w:tbl>
     <w:p/>
     <w:p>
-      <w:r>
+      <w:pPr>
+        <w:rPr>
+          <w:u w:val="single"/>
+        </w:rPr>
+      </w:pPr>
+      <w:r>
+        <w:rPr>
+          <w:u w:val="single"/>
+        </w:rPr>
         <w:t>CBO:</w:t>
+      </w:r>
+      <w:r>
+        <w:rPr>
+          <w:u w:val="single"/>
+        </w:rPr>
+        <w:t xml:space="preserve"> (Antes de la refactorización)</w:t>
       </w:r>
     </w:p>
     <w:p>
@@ -1726,12 +1902,6 @@
     <w:p>
       <w:r>
         <w:t xml:space="preserve">             Externo (fuera del código de la clase en cuestión, otras clases depende de ello).</w:t>
-      </w:r>
-    </w:p>
-    <w:p/>
-    <w:p>
-      <w:r>
-        <w:t>REVISAR TODOS LOS EXTERNOS</w:t>
       </w:r>
     </w:p>
     <w:tbl>
@@ -1887,11 +2057,30 @@
           </w:p>
           <w:p>
             <w:r>
-              <w:t xml:space="preserve">Externo: Cliente, </w:t>
+              <w:t xml:space="preserve">Externo: </w:t>
+            </w:r>
+            <w:r>
+              <w:t xml:space="preserve">Cliente, </w:t>
             </w:r>
             <w:proofErr w:type="spellStart"/>
             <w:r>
               <w:t>Credito</w:t>
+            </w:r>
+            <w:proofErr w:type="spellEnd"/>
+            <w:r>
+              <w:t xml:space="preserve">, </w:t>
+            </w:r>
+            <w:proofErr w:type="spellStart"/>
+            <w:r>
+              <w:t>CuentaAhorro</w:t>
+            </w:r>
+            <w:proofErr w:type="spellEnd"/>
+            <w:r>
+              <w:t xml:space="preserve">, </w:t>
+            </w:r>
+            <w:proofErr w:type="spellStart"/>
+            <w:r>
+              <w:t>CuentaValores</w:t>
             </w:r>
             <w:proofErr w:type="spellEnd"/>
           </w:p>
@@ -1903,9 +2092,17 @@
             <w:tcW w:w="4247" w:type="dxa"/>
           </w:tcPr>
           <w:p>
-            <w:r>
-              <w:t>Cuenta ahorro</w:t>
-            </w:r>
+            <w:proofErr w:type="spellStart"/>
+            <w:r>
+              <w:t>Cuent</w:t>
+            </w:r>
+            <w:r>
+              <w:t>aA</w:t>
+            </w:r>
+            <w:r>
+              <w:t>horro</w:t>
+            </w:r>
+            <w:proofErr w:type="spellEnd"/>
           </w:p>
         </w:tc>
         <w:tc>
@@ -1933,6 +2130,17 @@
           <w:p>
             <w:r>
               <w:t xml:space="preserve">Externo: </w:t>
+            </w:r>
+            <w:r>
+              <w:t xml:space="preserve">Cliente, </w:t>
+            </w:r>
+            <w:proofErr w:type="spellStart"/>
+            <w:r>
+              <w:t>Credito</w:t>
+            </w:r>
+            <w:proofErr w:type="spellEnd"/>
+            <w:r>
+              <w:t>, Debito, Tarjeta</w:t>
             </w:r>
           </w:p>
         </w:tc>
@@ -1958,11 +2166,16 @@
             <w:r>
               <w:t>Interno: Valor</w:t>
             </w:r>
-          </w:p>
-          <w:p>
-            <w:r>
-              <w:lastRenderedPageBreak/>
+            <w:r>
+              <w:t>, Cuenta</w:t>
+            </w:r>
+          </w:p>
+          <w:p>
+            <w:r>
               <w:t xml:space="preserve">Externo: </w:t>
+            </w:r>
+            <w:r>
+              <w:t>Cliente</w:t>
             </w:r>
           </w:p>
         </w:tc>
@@ -1987,11 +2200,1078 @@
             <w:r>
               <w:t xml:space="preserve">Interno: </w:t>
             </w:r>
+            <w:r>
+              <w:t xml:space="preserve">Tarjeta, </w:t>
+            </w:r>
+            <w:proofErr w:type="spellStart"/>
+            <w:r>
+              <w:t>CuentaAhorro</w:t>
+            </w:r>
+            <w:proofErr w:type="spellEnd"/>
+            <w:r>
+              <w:t xml:space="preserve">, </w:t>
+            </w:r>
+            <w:proofErr w:type="spellStart"/>
+            <w:r>
+              <w:t>saldoInsuficienteException</w:t>
+            </w:r>
+            <w:proofErr w:type="spellEnd"/>
+            <w:r>
+              <w:t xml:space="preserve">, </w:t>
+            </w:r>
+            <w:proofErr w:type="spellStart"/>
+            <w:r>
+              <w:t>datoErroneoException</w:t>
+            </w:r>
+            <w:proofErr w:type="spellEnd"/>
+          </w:p>
+          <w:p>
+            <w:r>
+              <w:t>Externo: -</w:t>
+            </w:r>
+          </w:p>
+        </w:tc>
+      </w:tr>
+      <w:tr>
+        <w:tc>
+          <w:tcPr>
+            <w:tcW w:w="4247" w:type="dxa"/>
+          </w:tcPr>
+          <w:p>
+            <w:r>
+              <w:t>Movimiento</w:t>
+            </w:r>
+          </w:p>
+        </w:tc>
+        <w:tc>
+          <w:tcPr>
+            <w:tcW w:w="4247" w:type="dxa"/>
+          </w:tcPr>
+          <w:p>
+            <w:r>
+              <w:t>Interno: -</w:t>
+            </w:r>
+          </w:p>
+          <w:p>
+            <w:r>
+              <w:t xml:space="preserve">Externo: </w:t>
+            </w:r>
+            <w:proofErr w:type="spellStart"/>
+            <w:r>
+              <w:t>Credito</w:t>
+            </w:r>
+            <w:proofErr w:type="spellEnd"/>
+            <w:r>
+              <w:t xml:space="preserve">, </w:t>
+            </w:r>
+            <w:proofErr w:type="spellStart"/>
+            <w:r>
+              <w:t>CuentaAhorro</w:t>
+            </w:r>
+            <w:proofErr w:type="spellEnd"/>
+          </w:p>
+        </w:tc>
+      </w:tr>
+      <w:tr>
+        <w:tc>
+          <w:tcPr>
+            <w:tcW w:w="4247" w:type="dxa"/>
+          </w:tcPr>
+          <w:p>
+            <w:r>
+              <w:t>Tarjeta</w:t>
+            </w:r>
+          </w:p>
+        </w:tc>
+        <w:tc>
+          <w:tcPr>
+            <w:tcW w:w="4247" w:type="dxa"/>
+          </w:tcPr>
+          <w:p>
+            <w:r>
+              <w:t xml:space="preserve">Interno: </w:t>
+            </w:r>
+            <w:proofErr w:type="spellStart"/>
+            <w:r>
+              <w:t>CuentaAhorro</w:t>
+            </w:r>
+            <w:proofErr w:type="spellEnd"/>
+            <w:r>
+              <w:t xml:space="preserve">, </w:t>
+            </w:r>
+            <w:proofErr w:type="spellStart"/>
+            <w:r>
+              <w:t>datoErroneoException</w:t>
+            </w:r>
+            <w:proofErr w:type="spellEnd"/>
+            <w:r>
+              <w:t xml:space="preserve">, </w:t>
+            </w:r>
+            <w:proofErr w:type="spellStart"/>
+            <w:r>
+              <w:t>saldoInsuficienteException</w:t>
+            </w:r>
+            <w:proofErr w:type="spellEnd"/>
+          </w:p>
+          <w:p>
+            <w:r>
+              <w:t xml:space="preserve">Externo: </w:t>
+            </w:r>
+            <w:proofErr w:type="spellStart"/>
+            <w:r>
+              <w:t>Credito</w:t>
+            </w:r>
+            <w:proofErr w:type="spellEnd"/>
+            <w:r>
+              <w:t>, Debito</w:t>
+            </w:r>
+          </w:p>
+        </w:tc>
+      </w:tr>
+      <w:tr>
+        <w:tc>
+          <w:tcPr>
+            <w:tcW w:w="4247" w:type="dxa"/>
+          </w:tcPr>
+          <w:p>
+            <w:r>
+              <w:t>Valor</w:t>
+            </w:r>
+          </w:p>
+        </w:tc>
+        <w:tc>
+          <w:tcPr>
+            <w:tcW w:w="4247" w:type="dxa"/>
+          </w:tcPr>
+          <w:p>
+            <w:r>
+              <w:t>Interno:  -</w:t>
+            </w:r>
+          </w:p>
+          <w:p>
+            <w:r>
+              <w:t>Externo:</w:t>
+            </w:r>
+            <w:r>
+              <w:t xml:space="preserve"> Cliente, </w:t>
+            </w:r>
+            <w:proofErr w:type="spellStart"/>
+            <w:r>
+              <w:t>CuentaValores</w:t>
+            </w:r>
+            <w:proofErr w:type="spellEnd"/>
           </w:p>
         </w:tc>
       </w:tr>
     </w:tbl>
     <w:p/>
+    <w:p>
+      <w:pPr>
+        <w:rPr>
+          <w:u w:val="single"/>
+        </w:rPr>
+      </w:pPr>
+      <w:r>
+        <w:rPr>
+          <w:u w:val="single"/>
+        </w:rPr>
+        <w:t>CBO:</w:t>
+      </w:r>
+      <w:r>
+        <w:rPr>
+          <w:u w:val="single"/>
+        </w:rPr>
+        <w:t xml:space="preserve"> (</w:t>
+      </w:r>
+      <w:proofErr w:type="spellStart"/>
+      <w:r>
+        <w:rPr>
+          <w:u w:val="single"/>
+        </w:rPr>
+        <w:t>Despúes</w:t>
+      </w:r>
+      <w:proofErr w:type="spellEnd"/>
+      <w:r>
+        <w:rPr>
+          <w:u w:val="single"/>
+        </w:rPr>
+        <w:t xml:space="preserve"> de la refactorización)</w:t>
+      </w:r>
+      <w:r>
+        <w:rPr>
+          <w:u w:val="single"/>
+        </w:rPr>
+        <w:t>:</w:t>
+      </w:r>
+    </w:p>
+    <w:tbl>
+      <w:tblPr>
+        <w:tblStyle w:val="Tablaconcuadrcula"/>
+        <w:tblW w:w="0" w:type="auto"/>
+        <w:tblLook w:val="04A0" w:firstRow="1" w:lastRow="0" w:firstColumn="1" w:lastColumn="0" w:noHBand="0" w:noVBand="1"/>
+      </w:tblPr>
+      <w:tblGrid>
+        <w:gridCol w:w="4247"/>
+        <w:gridCol w:w="4247"/>
+      </w:tblGrid>
+      <w:tr>
+        <w:tc>
+          <w:tcPr>
+            <w:tcW w:w="4247" w:type="dxa"/>
+          </w:tcPr>
+          <w:p>
+            <w:r>
+              <w:t>CLASE</w:t>
+            </w:r>
+          </w:p>
+        </w:tc>
+        <w:tc>
+          <w:tcPr>
+            <w:tcW w:w="4247" w:type="dxa"/>
+          </w:tcPr>
+          <w:p>
+            <w:r>
+              <w:t>ENUMERACIÓN</w:t>
+            </w:r>
+          </w:p>
+        </w:tc>
+      </w:tr>
+      <w:tr>
+        <w:tc>
+          <w:tcPr>
+            <w:tcW w:w="4247" w:type="dxa"/>
+          </w:tcPr>
+          <w:p>
+            <w:r>
+              <w:t>Cliente</w:t>
+            </w:r>
+          </w:p>
+        </w:tc>
+        <w:tc>
+          <w:tcPr>
+            <w:tcW w:w="4247" w:type="dxa"/>
+          </w:tcPr>
+          <w:p>
+            <w:r>
+              <w:t>Interno: Cuenta, Valor</w:t>
+            </w:r>
+            <w:r>
+              <w:t>.</w:t>
+            </w:r>
+          </w:p>
+          <w:p>
+            <w:r>
+              <w:t>Externo: -</w:t>
+            </w:r>
+          </w:p>
+        </w:tc>
+      </w:tr>
+      <w:tr>
+        <w:tc>
+          <w:tcPr>
+            <w:tcW w:w="4247" w:type="dxa"/>
+          </w:tcPr>
+          <w:p>
+            <w:proofErr w:type="spellStart"/>
+            <w:r>
+              <w:t>Credito</w:t>
+            </w:r>
+            <w:proofErr w:type="spellEnd"/>
+          </w:p>
+        </w:tc>
+        <w:tc>
+          <w:tcPr>
+            <w:tcW w:w="4247" w:type="dxa"/>
+          </w:tcPr>
+          <w:p>
+            <w:r>
+              <w:t xml:space="preserve">Interno: Movimiento, </w:t>
+            </w:r>
+            <w:proofErr w:type="spellStart"/>
+            <w:r>
+              <w:t>saldoInsuficienteException</w:t>
+            </w:r>
+            <w:proofErr w:type="spellEnd"/>
+            <w:r>
+              <w:t xml:space="preserve">, </w:t>
+            </w:r>
+            <w:proofErr w:type="spellStart"/>
+            <w:r>
+              <w:t>datoErroneoException</w:t>
+            </w:r>
+            <w:proofErr w:type="spellEnd"/>
+            <w:r>
+              <w:t xml:space="preserve">, Cuenta, </w:t>
+            </w:r>
+            <w:proofErr w:type="spellStart"/>
+            <w:r>
+              <w:t>CuentaAhorro</w:t>
+            </w:r>
+            <w:proofErr w:type="spellEnd"/>
+            <w:r>
+              <w:t>, Tarjeta</w:t>
+            </w:r>
+          </w:p>
+          <w:p>
+            <w:r>
+              <w:t>Externo: -</w:t>
+            </w:r>
+          </w:p>
+        </w:tc>
+      </w:tr>
+      <w:tr>
+        <w:tc>
+          <w:tcPr>
+            <w:tcW w:w="4247" w:type="dxa"/>
+          </w:tcPr>
+          <w:p>
+            <w:r>
+              <w:t>Cuenta</w:t>
+            </w:r>
+          </w:p>
+        </w:tc>
+        <w:tc>
+          <w:tcPr>
+            <w:tcW w:w="4247" w:type="dxa"/>
+          </w:tcPr>
+          <w:p>
+            <w:r>
+              <w:t>Interno: -</w:t>
+            </w:r>
+          </w:p>
+          <w:p>
+            <w:r>
+              <w:t xml:space="preserve">Externo: Cliente, </w:t>
+            </w:r>
+            <w:proofErr w:type="spellStart"/>
+            <w:r>
+              <w:t>Credito</w:t>
+            </w:r>
+            <w:proofErr w:type="spellEnd"/>
+            <w:r>
+              <w:t xml:space="preserve">, </w:t>
+            </w:r>
+            <w:proofErr w:type="spellStart"/>
+            <w:r>
+              <w:t>CuentaAhorro</w:t>
+            </w:r>
+            <w:proofErr w:type="spellEnd"/>
+            <w:r>
+              <w:t xml:space="preserve">, </w:t>
+            </w:r>
+            <w:proofErr w:type="spellStart"/>
+            <w:r>
+              <w:t>CuentaValores</w:t>
+            </w:r>
+            <w:proofErr w:type="spellEnd"/>
+          </w:p>
+        </w:tc>
+      </w:tr>
+      <w:tr>
+        <w:tc>
+          <w:tcPr>
+            <w:tcW w:w="4247" w:type="dxa"/>
+          </w:tcPr>
+          <w:p>
+            <w:proofErr w:type="spellStart"/>
+            <w:r>
+              <w:t>CuentaAhorro</w:t>
+            </w:r>
+            <w:proofErr w:type="spellEnd"/>
+          </w:p>
+        </w:tc>
+        <w:tc>
+          <w:tcPr>
+            <w:tcW w:w="4247" w:type="dxa"/>
+          </w:tcPr>
+          <w:p>
+            <w:r>
+              <w:t xml:space="preserve">Interno: Cuenta, Movimiento, </w:t>
+            </w:r>
+            <w:proofErr w:type="spellStart"/>
+            <w:r>
+              <w:t>datoErroneoException</w:t>
+            </w:r>
+            <w:proofErr w:type="spellEnd"/>
+            <w:r>
+              <w:t xml:space="preserve">, </w:t>
+            </w:r>
+            <w:proofErr w:type="spellStart"/>
+            <w:r>
+              <w:t>saldoInsuficienteException</w:t>
+            </w:r>
+            <w:proofErr w:type="spellEnd"/>
+          </w:p>
+          <w:p>
+            <w:r>
+              <w:t xml:space="preserve">Externo: </w:t>
+            </w:r>
+            <w:proofErr w:type="spellStart"/>
+            <w:r>
+              <w:t>Credito</w:t>
+            </w:r>
+            <w:proofErr w:type="spellEnd"/>
+            <w:r>
+              <w:t>, Debito, Tarjeta</w:t>
+            </w:r>
+          </w:p>
+        </w:tc>
+      </w:tr>
+      <w:tr>
+        <w:tc>
+          <w:tcPr>
+            <w:tcW w:w="4247" w:type="dxa"/>
+          </w:tcPr>
+          <w:p>
+            <w:proofErr w:type="spellStart"/>
+            <w:r>
+              <w:t>CuentaValores</w:t>
+            </w:r>
+            <w:proofErr w:type="spellEnd"/>
+          </w:p>
+        </w:tc>
+        <w:tc>
+          <w:tcPr>
+            <w:tcW w:w="4247" w:type="dxa"/>
+          </w:tcPr>
+          <w:p>
+            <w:r>
+              <w:t>Interno: Valor, Cuenta</w:t>
+            </w:r>
+          </w:p>
+          <w:p>
+            <w:r>
+              <w:t xml:space="preserve">Externo: </w:t>
+            </w:r>
+            <w:r>
+              <w:t>-</w:t>
+            </w:r>
+          </w:p>
+        </w:tc>
+      </w:tr>
+      <w:tr>
+        <w:tc>
+          <w:tcPr>
+            <w:tcW w:w="4247" w:type="dxa"/>
+          </w:tcPr>
+          <w:p>
+            <w:r>
+              <w:t>Debito</w:t>
+            </w:r>
+          </w:p>
+        </w:tc>
+        <w:tc>
+          <w:tcPr>
+            <w:tcW w:w="4247" w:type="dxa"/>
+          </w:tcPr>
+          <w:p>
+            <w:r>
+              <w:t xml:space="preserve">Interno: Tarjeta, </w:t>
+            </w:r>
+            <w:proofErr w:type="spellStart"/>
+            <w:r>
+              <w:t>CuentaAhorro</w:t>
+            </w:r>
+            <w:proofErr w:type="spellEnd"/>
+            <w:r>
+              <w:t xml:space="preserve">, </w:t>
+            </w:r>
+            <w:proofErr w:type="spellStart"/>
+            <w:r>
+              <w:t>saldoInsuficienteException</w:t>
+            </w:r>
+            <w:proofErr w:type="spellEnd"/>
+            <w:r>
+              <w:t xml:space="preserve">, </w:t>
+            </w:r>
+            <w:proofErr w:type="spellStart"/>
+            <w:r>
+              <w:t>datoErroneoException</w:t>
+            </w:r>
+            <w:proofErr w:type="spellEnd"/>
+          </w:p>
+          <w:p>
+            <w:r>
+              <w:t>Externo: -</w:t>
+            </w:r>
+          </w:p>
+        </w:tc>
+      </w:tr>
+      <w:tr>
+        <w:tc>
+          <w:tcPr>
+            <w:tcW w:w="4247" w:type="dxa"/>
+          </w:tcPr>
+          <w:p>
+            <w:r>
+              <w:t>Movimiento</w:t>
+            </w:r>
+          </w:p>
+        </w:tc>
+        <w:tc>
+          <w:tcPr>
+            <w:tcW w:w="4247" w:type="dxa"/>
+          </w:tcPr>
+          <w:p>
+            <w:r>
+              <w:t>Interno: -</w:t>
+            </w:r>
+          </w:p>
+          <w:p>
+            <w:r>
+              <w:t xml:space="preserve">Externo: </w:t>
+            </w:r>
+            <w:proofErr w:type="spellStart"/>
+            <w:r>
+              <w:t>Credito</w:t>
+            </w:r>
+            <w:proofErr w:type="spellEnd"/>
+            <w:r>
+              <w:t xml:space="preserve">, </w:t>
+            </w:r>
+            <w:proofErr w:type="spellStart"/>
+            <w:r>
+              <w:t>CuentaAhorro</w:t>
+            </w:r>
+            <w:proofErr w:type="spellEnd"/>
+          </w:p>
+        </w:tc>
+      </w:tr>
+      <w:tr>
+        <w:tc>
+          <w:tcPr>
+            <w:tcW w:w="4247" w:type="dxa"/>
+          </w:tcPr>
+          <w:p>
+            <w:r>
+              <w:t>Tarjeta</w:t>
+            </w:r>
+          </w:p>
+        </w:tc>
+        <w:tc>
+          <w:tcPr>
+            <w:tcW w:w="4247" w:type="dxa"/>
+          </w:tcPr>
+          <w:p>
+            <w:r>
+              <w:t xml:space="preserve">Interno: </w:t>
+            </w:r>
+            <w:proofErr w:type="spellStart"/>
+            <w:r>
+              <w:t>CuentaAhorro</w:t>
+            </w:r>
+            <w:proofErr w:type="spellEnd"/>
+            <w:r>
+              <w:t xml:space="preserve">, </w:t>
+            </w:r>
+            <w:proofErr w:type="spellStart"/>
+            <w:r>
+              <w:t>datoErroneoException</w:t>
+            </w:r>
+            <w:proofErr w:type="spellEnd"/>
+            <w:r>
+              <w:t xml:space="preserve">, </w:t>
+            </w:r>
+            <w:proofErr w:type="spellStart"/>
+            <w:r>
+              <w:t>saldoInsuficienteException</w:t>
+            </w:r>
+            <w:proofErr w:type="spellEnd"/>
+          </w:p>
+          <w:p>
+            <w:r>
+              <w:t xml:space="preserve">Externo: </w:t>
+            </w:r>
+            <w:proofErr w:type="spellStart"/>
+            <w:r>
+              <w:t>Credito</w:t>
+            </w:r>
+            <w:proofErr w:type="spellEnd"/>
+            <w:r>
+              <w:t>, Debito</w:t>
+            </w:r>
+          </w:p>
+        </w:tc>
+      </w:tr>
+      <w:tr>
+        <w:tc>
+          <w:tcPr>
+            <w:tcW w:w="4247" w:type="dxa"/>
+          </w:tcPr>
+          <w:p>
+            <w:r>
+              <w:t>Valor</w:t>
+            </w:r>
+          </w:p>
+        </w:tc>
+        <w:tc>
+          <w:tcPr>
+            <w:tcW w:w="4247" w:type="dxa"/>
+          </w:tcPr>
+          <w:p>
+            <w:r>
+              <w:t>Interno:  -</w:t>
+            </w:r>
+          </w:p>
+          <w:p>
+            <w:r>
+              <w:t xml:space="preserve">Externo: Cliente, </w:t>
+            </w:r>
+            <w:proofErr w:type="spellStart"/>
+            <w:r>
+              <w:t>CuentaValores</w:t>
+            </w:r>
+            <w:proofErr w:type="spellEnd"/>
+          </w:p>
+        </w:tc>
+      </w:tr>
+    </w:tbl>
+    <w:p/>
+    <w:p>
+      <w:pPr>
+        <w:jc w:val="both"/>
+      </w:pPr>
+      <w:r>
+        <w:t xml:space="preserve">REFACTORIZACIONES: </w:t>
+      </w:r>
+      <w:r>
+        <w:br/>
+      </w:r>
+    </w:p>
+    <w:p>
+      <w:pPr>
+        <w:jc w:val="both"/>
+        <w:rPr>
+          <w:u w:val="single"/>
+        </w:rPr>
+      </w:pPr>
+      <w:proofErr w:type="spellStart"/>
+      <w:r>
+        <w:rPr>
+          <w:u w:val="single"/>
+        </w:rPr>
+        <w:t>CuentaAhorro</w:t>
+      </w:r>
+      <w:proofErr w:type="spellEnd"/>
+      <w:r>
+        <w:rPr>
+          <w:u w:val="single"/>
+        </w:rPr>
+        <w:t>:</w:t>
+      </w:r>
+    </w:p>
+    <w:p>
+      <w:pPr>
+        <w:jc w:val="both"/>
+        <w:rPr>
+          <w:u w:val="single"/>
+        </w:rPr>
+      </w:pPr>
+      <w:r>
+        <w:lastRenderedPageBreak/>
+        <w:br/>
+        <w:t xml:space="preserve">En la clase </w:t>
+      </w:r>
+      <w:proofErr w:type="spellStart"/>
+      <w:r>
+        <w:t>CuentaAhorro</w:t>
+      </w:r>
+      <w:proofErr w:type="spellEnd"/>
+      <w:r>
+        <w:t xml:space="preserve"> hemos extraído una sección del código, de los métodos “retirar” a un nuevo método </w:t>
+      </w:r>
+      <w:proofErr w:type="spellStart"/>
+      <w:r>
+        <w:t>gesti</w:t>
+      </w:r>
+      <w:r>
+        <w:t>o</w:t>
+      </w:r>
+      <w:r>
+        <w:t>nExcepciones</w:t>
+      </w:r>
+      <w:r>
+        <w:t>Retirar</w:t>
+      </w:r>
+      <w:proofErr w:type="spellEnd"/>
+      <w:r>
+        <w:t xml:space="preserve">, consiguiendo así que el </w:t>
+      </w:r>
+      <w:proofErr w:type="spellStart"/>
+      <w:r>
+        <w:t>CCog</w:t>
+      </w:r>
+      <w:proofErr w:type="spellEnd"/>
+      <w:r>
+        <w:t xml:space="preserve"> </w:t>
+      </w:r>
+      <w:proofErr w:type="spellStart"/>
+      <w:r>
+        <w:t>disminuta</w:t>
+      </w:r>
+      <w:proofErr w:type="spellEnd"/>
+      <w:r>
+        <w:t xml:space="preserve"> y además el WMC también</w:t>
+      </w:r>
+      <w:r>
+        <w:t>.</w:t>
+      </w:r>
+      <w:r>
+        <w:t xml:space="preserve"> También hemos extraído una sección del código, de los métodos “ingresar” a un nuevo método </w:t>
+      </w:r>
+      <w:proofErr w:type="spellStart"/>
+      <w:r>
+        <w:t>gestionExcepcionesIngresar</w:t>
+      </w:r>
+      <w:proofErr w:type="spellEnd"/>
+      <w:r>
+        <w:t xml:space="preserve">, de esta manera conseguimos que el </w:t>
+      </w:r>
+      <w:proofErr w:type="spellStart"/>
+      <w:r>
+        <w:t>CCog</w:t>
+      </w:r>
+      <w:proofErr w:type="spellEnd"/>
+      <w:r>
+        <w:t xml:space="preserve"> disminuya.</w:t>
+      </w:r>
+    </w:p>
+    <w:p>
+      <w:pPr>
+        <w:jc w:val="both"/>
+      </w:pPr>
+      <w:r>
+        <w:t xml:space="preserve">En la clase Movimiento hemos creado un constructor para que en la clase </w:t>
+      </w:r>
+      <w:proofErr w:type="spellStart"/>
+      <w:r>
+        <w:t>CuentaAhorro</w:t>
+      </w:r>
+      <w:proofErr w:type="spellEnd"/>
+      <w:r>
+        <w:t xml:space="preserve"> los métodos sean más legibles y breves, aunque de esta manera aumentemos la complejidad de la clase Movimiento por agregarle un método más. </w:t>
+      </w:r>
+    </w:p>
+    <w:p>
+      <w:pPr>
+        <w:jc w:val="both"/>
+      </w:pPr>
+      <w:r>
+        <w:t xml:space="preserve">En la clase </w:t>
+      </w:r>
+      <w:proofErr w:type="spellStart"/>
+      <w:r>
+        <w:t>CuentaAhorro</w:t>
+      </w:r>
+      <w:proofErr w:type="spellEnd"/>
+      <w:r>
+        <w:t xml:space="preserve"> hemos añadido un nuevo atributo “saldo” de tipo </w:t>
+      </w:r>
+      <w:proofErr w:type="spellStart"/>
+      <w:r>
+        <w:t>double</w:t>
+      </w:r>
+      <w:proofErr w:type="spellEnd"/>
+      <w:r>
+        <w:t>, además hemos modificado los dos métodos “ingresar” y los dos “retirar” de manera que se actualice este saldo por cada movimiento. Con esto conseguimos que en el método “</w:t>
+      </w:r>
+      <w:proofErr w:type="spellStart"/>
+      <w:r>
+        <w:t>getSaldo</w:t>
+      </w:r>
+      <w:proofErr w:type="spellEnd"/>
+      <w:r>
+        <w:t xml:space="preserve">” no sea necesario recorrer cada vez los movimientos y simplificamos (es un simple return) el método tanto por parte del </w:t>
+      </w:r>
+      <w:proofErr w:type="spellStart"/>
+      <w:r>
+        <w:t>CCog</w:t>
+      </w:r>
+      <w:proofErr w:type="spellEnd"/>
+      <w:r>
+        <w:t xml:space="preserve"> como en el WMC. </w:t>
+      </w:r>
+    </w:p>
+    <w:p>
+      <w:pPr>
+        <w:jc w:val="both"/>
+      </w:pPr>
+      <w:r>
+        <w:t>En esta clase hemos decidido agrupar el código de los métodos “ingresar” en uno sólo y que el método ingresar que no recibe como parámetro un concepto, le pase el string correspondiente al otro método, de esta manera eliminamos duplicidades de código. Hemos empleado esta misma estrategia en los métodos “retirar”.</w:t>
+      </w:r>
+    </w:p>
+    <w:p>
+      <w:pPr>
+        <w:jc w:val="both"/>
+        <w:rPr>
+          <w:u w:val="single"/>
+        </w:rPr>
+      </w:pPr>
+      <w:proofErr w:type="spellStart"/>
+      <w:r>
+        <w:rPr>
+          <w:u w:val="single"/>
+        </w:rPr>
+        <w:t>Credito</w:t>
+      </w:r>
+      <w:proofErr w:type="spellEnd"/>
+      <w:r>
+        <w:rPr>
+          <w:u w:val="single"/>
+        </w:rPr>
+        <w:t xml:space="preserve">: </w:t>
+      </w:r>
+    </w:p>
+    <w:p>
+      <w:pPr>
+        <w:jc w:val="both"/>
+      </w:pPr>
+      <w:r>
+        <w:t xml:space="preserve">En esta clase hemos usado el constructor creado en Movimiento anteriormente, para conseguir de nuevo que los métodos sean más legibles y breves. </w:t>
+      </w:r>
+    </w:p>
+    <w:p>
+      <w:pPr>
+        <w:jc w:val="both"/>
+      </w:pPr>
+      <w:r>
+        <w:t xml:space="preserve">En el método </w:t>
+      </w:r>
+      <w:r>
+        <w:t xml:space="preserve">“retirar” hemos eliminado el else después de la excepción ya que si la excepción salta, el programa no va a realizar la línea de código siguiente y esto en esencia es lo mismo que tener un if-else pero con menor </w:t>
+      </w:r>
+      <w:proofErr w:type="spellStart"/>
+      <w:r>
+        <w:t>CCog</w:t>
+      </w:r>
+      <w:proofErr w:type="spellEnd"/>
+      <w:r>
+        <w:t xml:space="preserve"> y WMC.</w:t>
+      </w:r>
+    </w:p>
+    <w:p>
+      <w:pPr>
+        <w:jc w:val="both"/>
+      </w:pPr>
+      <w:r>
+        <w:t>En el método “liquidar” hemos omitido el for y hemos llamado al método ”</w:t>
+      </w:r>
+      <w:proofErr w:type="spellStart"/>
+      <w:r>
+        <w:t>getGastosAcumulados</w:t>
+      </w:r>
+      <w:proofErr w:type="spellEnd"/>
+      <w:r>
+        <w:t>” ya que el código es idéntico, a excepción del return que en “</w:t>
+      </w:r>
+      <w:proofErr w:type="spellStart"/>
+      <w:r>
+        <w:t>getGastosAcumulados</w:t>
+      </w:r>
+      <w:proofErr w:type="spellEnd"/>
+      <w:r>
+        <w:t xml:space="preserve">” retorna -r y en “liquidar” necesitamos el valor en positivo, pero hemos solventado esto añadiendo un – antes de la llamada al método. Gracias a esto hemos reducido el WMC y el </w:t>
+      </w:r>
+      <w:proofErr w:type="spellStart"/>
+      <w:r>
+        <w:t>CCog</w:t>
+      </w:r>
+      <w:proofErr w:type="spellEnd"/>
+      <w:r>
+        <w:t xml:space="preserve">. </w:t>
+      </w:r>
+    </w:p>
+    <w:p>
+      <w:pPr>
+        <w:jc w:val="both"/>
+      </w:pPr>
+      <w:r>
+        <w:t>En los métodos “retirar” y “</w:t>
+      </w:r>
+      <w:proofErr w:type="spellStart"/>
+      <w:r>
+        <w:t>pagoEnEstablecimiento</w:t>
+      </w:r>
+      <w:proofErr w:type="spellEnd"/>
+      <w:r>
+        <w:t xml:space="preserve">” nos planteamos la idea de agrupar el código para evitar duplicidad (al igual que en Debito) sin embargo, en este caso habría que pasar como parámetro dos Strings y dos </w:t>
+      </w:r>
+      <w:proofErr w:type="spellStart"/>
+      <w:r>
+        <w:t>doubles</w:t>
+      </w:r>
+      <w:proofErr w:type="spellEnd"/>
+      <w:r>
+        <w:t>. Hemos decidido dejarlo como está porque hemos considerado que esto hubiera complicado la comprensión y lectura del código.</w:t>
+      </w:r>
+    </w:p>
+    <w:p>
+      <w:pPr>
+        <w:jc w:val="both"/>
+        <w:rPr>
+          <w:u w:val="single"/>
+        </w:rPr>
+      </w:pPr>
+      <w:r>
+        <w:rPr>
+          <w:u w:val="single"/>
+        </w:rPr>
+        <w:t>Cliente:</w:t>
+      </w:r>
+    </w:p>
+    <w:p>
+      <w:pPr>
+        <w:jc w:val="both"/>
+      </w:pPr>
+      <w:r>
+        <w:t xml:space="preserve">En esta clase hay sólo un método significativo en cuento a cómo afecta a las métricas. Para suavizar su efecto hemos extraído la parte del for que afecta a las cuentas de tipo </w:t>
+      </w:r>
+      <w:proofErr w:type="spellStart"/>
+      <w:r>
+        <w:t>CuentaValores</w:t>
+      </w:r>
+      <w:proofErr w:type="spellEnd"/>
+      <w:r>
+        <w:t xml:space="preserve"> en el que se calcula su saldo, y lo hemos llevado a la clase </w:t>
+      </w:r>
+      <w:proofErr w:type="spellStart"/>
+      <w:r>
+        <w:t>CuentaValores</w:t>
+      </w:r>
+      <w:proofErr w:type="spellEnd"/>
+      <w:r>
+        <w:t xml:space="preserve"> a un nuevo método llamado “</w:t>
+      </w:r>
+      <w:proofErr w:type="spellStart"/>
+      <w:r>
+        <w:t>getSaldo</w:t>
+      </w:r>
+      <w:proofErr w:type="spellEnd"/>
+      <w:r>
+        <w:t>”</w:t>
+      </w:r>
+      <w:r>
+        <w:t xml:space="preserve">, de esta manera disminuimos el WMC y </w:t>
+      </w:r>
+      <w:proofErr w:type="spellStart"/>
+      <w:r>
+        <w:t>CCog</w:t>
+      </w:r>
+      <w:proofErr w:type="spellEnd"/>
+      <w:r>
+        <w:t xml:space="preserve"> en cliente. Y aunque en </w:t>
+      </w:r>
+      <w:proofErr w:type="spellStart"/>
+      <w:r>
+        <w:t>CuentaValores</w:t>
+      </w:r>
+      <w:proofErr w:type="spellEnd"/>
+      <w:r>
+        <w:t xml:space="preserve"> estas métricas aumenten por este cambio, termina estando más equilibrado. </w:t>
+      </w:r>
+    </w:p>
+    <w:p>
+      <w:pPr>
+        <w:jc w:val="both"/>
+      </w:pPr>
+      <w:r>
+        <w:t>Además, nos hemos dado cuenta de que en “</w:t>
+      </w:r>
+      <w:proofErr w:type="spellStart"/>
+      <w:r>
+        <w:t>gestSaldoTotal</w:t>
+      </w:r>
+      <w:proofErr w:type="spellEnd"/>
+      <w:r>
+        <w:t xml:space="preserve">” tanto </w:t>
+      </w:r>
+      <w:proofErr w:type="spellStart"/>
+      <w:r>
+        <w:t>CuentaAhorro</w:t>
+      </w:r>
+      <w:proofErr w:type="spellEnd"/>
+      <w:r>
+        <w:t xml:space="preserve"> y </w:t>
+      </w:r>
+      <w:proofErr w:type="spellStart"/>
+      <w:r>
+        <w:t>CuentaValores</w:t>
+      </w:r>
+      <w:proofErr w:type="spellEnd"/>
+      <w:r>
+        <w:t xml:space="preserve"> hay un método “</w:t>
+      </w:r>
+      <w:proofErr w:type="spellStart"/>
+      <w:r>
+        <w:t>getSaldo</w:t>
+      </w:r>
+      <w:proofErr w:type="spellEnd"/>
+      <w:r>
+        <w:t xml:space="preserve">” por lo que hemos “trasladado” el método a la clase Cuenta como método abstracto. Y hemos mantenido las implementaciones en cada una de las dos cuentas. De esta manera, no es necesario comprobar mediante </w:t>
+      </w:r>
+      <w:proofErr w:type="spellStart"/>
+      <w:r>
+        <w:t>ifs</w:t>
+      </w:r>
+      <w:proofErr w:type="spellEnd"/>
+      <w:r>
+        <w:t xml:space="preserve"> de qué tipo de cuenta se </w:t>
+      </w:r>
+      <w:r>
+        <w:lastRenderedPageBreak/>
+        <w:t xml:space="preserve">trata, consiguiendo de esta forma que el método esté mucho más simplificado. Además las métricas se ven muy afectadas positivamente. </w:t>
+      </w:r>
+    </w:p>
+    <w:p>
+      <w:pPr>
+        <w:jc w:val="both"/>
+      </w:pPr>
+      <w:r>
+        <w:t>Debito:</w:t>
+      </w:r>
+    </w:p>
+    <w:p>
+      <w:pPr>
+        <w:jc w:val="both"/>
+      </w:pPr>
+      <w:r>
+        <w:t>En este método hemos agrupado el código de los métodos “retirar” y “</w:t>
+      </w:r>
+      <w:proofErr w:type="spellStart"/>
+      <w:r>
+        <w:t>pagoEnEstablecimiento</w:t>
+      </w:r>
+      <w:proofErr w:type="spellEnd"/>
+      <w:r>
+        <w:t>” en un nuevo método “</w:t>
+      </w:r>
+      <w:proofErr w:type="spellStart"/>
+      <w:r>
+        <w:t>retirarDinero</w:t>
+      </w:r>
+      <w:proofErr w:type="spellEnd"/>
+      <w:r>
+        <w:t xml:space="preserve">”, manteniendo en todo momento la funcionalidad del código original. </w:t>
+      </w:r>
+      <w:r>
+        <w:t xml:space="preserve">Gracias a esto eliminamos duplicidades en el código, simplificando su lectura. </w:t>
+      </w:r>
+    </w:p>
+    <w:p>
+      <w:pPr>
+        <w:jc w:val="both"/>
+      </w:pPr>
+    </w:p>
+    <w:p>
+      <w:pPr>
+        <w:jc w:val="both"/>
+      </w:pPr>
+    </w:p>
+    <w:p>
+      <w:pPr>
+        <w:jc w:val="both"/>
+      </w:pPr>
+    </w:p>
     <w:sectPr>
       <w:pgSz w:w="11906" w:h="16838"/>
       <w:pgMar w:top="1417" w:right="1701" w:bottom="1417" w:left="1701" w:header="708" w:footer="708" w:gutter="0"/>

</xml_diff>

<commit_message>
Memoria con refactorizaciones y metricas corregido
</commit_message>
<xml_diff>
--- a/Practica5/Practica5-SandraAlegria-SebastianRamirez.docx
+++ b/Practica5/Practica5-SandraAlegria-SebastianRamirez.docx
@@ -4,10 +4,22 @@
   <w:body>
     <w:p>
       <w:r>
+        <w:t>SANDRA ALEGRÍA Y SEBASTIÁN RAMÍREZ</w:t>
+      </w:r>
+    </w:p>
+    <w:p>
+      <w:pPr>
+        <w:rPr>
+          <w:u w:val="single"/>
+        </w:rPr>
+      </w:pPr>
+      <w:r>
+        <w:rPr>
+          <w:u w:val="single"/>
+        </w:rPr>
         <w:t>MÉTRICAS:</w:t>
       </w:r>
     </w:p>
-    <w:p/>
     <w:p>
       <w:r>
         <w:t>WMC:  Mide la complejidad de una clase.</w:t>
@@ -2395,13 +2407,7 @@
         <w:rPr>
           <w:u w:val="single"/>
         </w:rPr>
-        <w:t xml:space="preserve"> de la refactorización)</w:t>
-      </w:r>
-      <w:r>
-        <w:rPr>
-          <w:u w:val="single"/>
-        </w:rPr>
-        <w:t>:</w:t>
+        <w:t xml:space="preserve"> de la refactorización):</w:t>
       </w:r>
     </w:p>
     <w:tbl>
@@ -2453,10 +2459,7 @@
           </w:tcPr>
           <w:p>
             <w:r>
-              <w:t>Interno: Cuenta, Valor</w:t>
-            </w:r>
-            <w:r>
-              <w:t>.</w:t>
+              <w:t>Interno: Cuenta, Valor.</w:t>
             </w:r>
           </w:p>
           <w:p>
@@ -2641,10 +2644,7 @@
           </w:p>
           <w:p>
             <w:r>
-              <w:t xml:space="preserve">Externo: </w:t>
-            </w:r>
-            <w:r>
-              <w:t>-</w:t>
+              <w:t>Externo: -</w:t>
             </w:r>
           </w:p>
         </w:tc>
@@ -2826,12 +2826,16 @@
         </w:tc>
       </w:tr>
     </w:tbl>
+    <w:p/>
+    <w:p/>
+    <w:p/>
     <w:p/>
     <w:p>
       <w:pPr>
         <w:jc w:val="both"/>
       </w:pPr>
       <w:r>
+        <w:lastRenderedPageBreak/>
         <w:t xml:space="preserve">REFACTORIZACIONES: </w:t>
       </w:r>
       <w:r>
@@ -2868,7 +2872,6 @@
         </w:rPr>
       </w:pPr>
       <w:r>
-        <w:lastRenderedPageBreak/>
         <w:br/>
         <w:t xml:space="preserve">En la clase </w:t>
       </w:r>
@@ -2973,7 +2976,21 @@
       </w:r>
       <w:proofErr w:type="spellEnd"/>
       <w:r>
-        <w:t>, además hemos modificado los dos métodos “ingresar” y los dos “retirar” de manera que se actualice este saldo por cada movimiento. Con esto conseguimos que en el método “</w:t>
+        <w:t xml:space="preserve">, además hemos modificado los dos métodos “ingresar” y los dos “retirar” de manera que se actualice este saldo por cada movimiento. </w:t>
+      </w:r>
+      <w:r>
+        <w:t>Además en el método “</w:t>
+      </w:r>
+      <w:proofErr w:type="spellStart"/>
+      <w:r>
+        <w:t>addMoviemiento</w:t>
+      </w:r>
+      <w:proofErr w:type="spellEnd"/>
+      <w:r>
+        <w:t xml:space="preserve">” hemos hecho que se actualice el saldo también para mantener la funcionalidad del programa original. </w:t>
+      </w:r>
+      <w:r>
+        <w:t>Con esto conseguimos que en el método “</w:t>
       </w:r>
       <w:proofErr w:type="spellStart"/>
       <w:r>
@@ -3140,7 +3157,11 @@
       </w:r>
       <w:proofErr w:type="spellEnd"/>
       <w:r>
-        <w:t xml:space="preserve"> a un nuevo método llamado “</w:t>
+        <w:t xml:space="preserve"> a un nuevo método </w:t>
+      </w:r>
+      <w:r>
+        <w:lastRenderedPageBreak/>
+        <w:t>llamado “</w:t>
       </w:r>
       <w:proofErr w:type="spellStart"/>
       <w:r>
@@ -3215,11 +3236,7 @@
       </w:r>
       <w:proofErr w:type="spellEnd"/>
       <w:r>
-        <w:t xml:space="preserve"> de qué tipo de cuenta se </w:t>
-      </w:r>
-      <w:r>
-        <w:lastRenderedPageBreak/>
-        <w:t xml:space="preserve">trata, consiguiendo de esta forma que el método esté mucho más simplificado. Además las métricas se ven muy afectadas positivamente. </w:t>
+        <w:t xml:space="preserve"> de qué tipo de cuenta se trata, consiguiendo de esta forma que el método esté mucho más simplificado. Además las métricas se ven muy afectadas positivamente. </w:t>
       </w:r>
     </w:p>
     <w:p>

</xml_diff>

<commit_message>
Memoria incluyendo clase dirección
</commit_message>
<xml_diff>
--- a/Practica5/Practica5-SandraAlegria-SebastianRamirez.docx
+++ b/Practica5/Practica5-SandraAlegria-SebastianRamirez.docx
@@ -26,13 +26,8 @@
       </w:r>
     </w:p>
     <w:p>
-      <w:proofErr w:type="spellStart"/>
-      <w:r>
-        <w:t>WMCn</w:t>
-      </w:r>
-      <w:proofErr w:type="spellEnd"/>
-      <w:r>
-        <w:t xml:space="preserve"> : WMC normalizado. </w:t>
+      <w:r>
+        <w:t xml:space="preserve">WMCn : WMC normalizado. </w:t>
       </w:r>
     </w:p>
     <w:p>
@@ -50,7 +45,6 @@
         <w:t>NOC : Número de subclases inmediatas de una clase dada.</w:t>
       </w:r>
     </w:p>
-    <w:p/>
     <w:tbl>
       <w:tblPr>
         <w:tblStyle w:val="Tablaconcuadrcula"/>
@@ -106,11 +100,9 @@
             <w:pPr>
               <w:jc w:val="center"/>
             </w:pPr>
-            <w:proofErr w:type="spellStart"/>
             <w:r>
               <w:t>WMCn</w:t>
             </w:r>
-            <w:proofErr w:type="spellEnd"/>
           </w:p>
         </w:tc>
         <w:tc>
@@ -122,11 +114,9 @@
             <w:pPr>
               <w:jc w:val="center"/>
             </w:pPr>
-            <w:proofErr w:type="spellStart"/>
             <w:r>
               <w:t>CCog</w:t>
             </w:r>
-            <w:proofErr w:type="spellEnd"/>
           </w:p>
         </w:tc>
         <w:tc>
@@ -376,7 +366,7 @@
               <w:jc w:val="center"/>
             </w:pPr>
             <w:r>
-              <w:t>11</w:t>
+              <w:t>8</w:t>
             </w:r>
           </w:p>
         </w:tc>
@@ -402,7 +392,7 @@
               <w:jc w:val="center"/>
             </w:pPr>
             <w:r>
-              <w:t>1,1</w:t>
+              <w:t>1,14</w:t>
             </w:r>
           </w:p>
         </w:tc>
@@ -454,7 +444,7 @@
               <w:jc w:val="center"/>
             </w:pPr>
             <w:r>
-              <w:t>2</w:t>
+              <w:t>3</w:t>
             </w:r>
           </w:p>
         </w:tc>
@@ -520,11 +510,9 @@
             <w:pPr>
               <w:jc w:val="center"/>
             </w:pPr>
-            <w:proofErr w:type="spellStart"/>
             <w:r>
               <w:t>Credito</w:t>
             </w:r>
-            <w:proofErr w:type="spellEnd"/>
           </w:p>
         </w:tc>
         <w:tc>
@@ -864,11 +852,9 @@
             <w:pPr>
               <w:jc w:val="center"/>
             </w:pPr>
-            <w:proofErr w:type="spellStart"/>
             <w:r>
               <w:t>CuentaAhorro</w:t>
             </w:r>
-            <w:proofErr w:type="spellEnd"/>
           </w:p>
         </w:tc>
         <w:tc>
@@ -1037,11 +1023,9 @@
             <w:pPr>
               <w:jc w:val="center"/>
             </w:pPr>
-            <w:proofErr w:type="spellStart"/>
             <w:r>
               <w:t>CuentaValores</w:t>
             </w:r>
-            <w:proofErr w:type="spellEnd"/>
           </w:p>
         </w:tc>
         <w:tc>
@@ -1868,6 +1852,177 @@
             </w:pPr>
             <w:r>
               <w:t>0</w:t>
+            </w:r>
+          </w:p>
+        </w:tc>
+        <w:tc>
+          <w:tcPr>
+            <w:tcW w:w="551" w:type="dxa"/>
+          </w:tcPr>
+          <w:p>
+            <w:pPr>
+              <w:jc w:val="center"/>
+            </w:pPr>
+            <w:r>
+              <w:t>0</w:t>
+            </w:r>
+          </w:p>
+        </w:tc>
+      </w:tr>
+      <w:tr>
+        <w:tc>
+          <w:tcPr>
+            <w:tcW w:w="1504" w:type="dxa"/>
+          </w:tcPr>
+          <w:p>
+            <w:pPr>
+              <w:jc w:val="center"/>
+            </w:pPr>
+            <w:r>
+              <w:t>Dirección</w:t>
+            </w:r>
+          </w:p>
+        </w:tc>
+        <w:tc>
+          <w:tcPr>
+            <w:tcW w:w="588" w:type="dxa"/>
+          </w:tcPr>
+          <w:p>
+            <w:pPr>
+              <w:jc w:val="center"/>
+            </w:pPr>
+            <w:r>
+              <w:t>-</w:t>
+            </w:r>
+          </w:p>
+        </w:tc>
+        <w:tc>
+          <w:tcPr>
+            <w:tcW w:w="574" w:type="dxa"/>
+          </w:tcPr>
+          <w:p>
+            <w:pPr>
+              <w:jc w:val="center"/>
+            </w:pPr>
+            <w:r>
+              <w:t>5</w:t>
+            </w:r>
+          </w:p>
+        </w:tc>
+        <w:tc>
+          <w:tcPr>
+            <w:tcW w:w="713" w:type="dxa"/>
+          </w:tcPr>
+          <w:p>
+            <w:pPr>
+              <w:jc w:val="center"/>
+            </w:pPr>
+            <w:r>
+              <w:t>-</w:t>
+            </w:r>
+          </w:p>
+        </w:tc>
+        <w:tc>
+          <w:tcPr>
+            <w:tcW w:w="623" w:type="dxa"/>
+          </w:tcPr>
+          <w:p>
+            <w:pPr>
+              <w:jc w:val="center"/>
+            </w:pPr>
+            <w:r>
+              <w:t>1</w:t>
+            </w:r>
+          </w:p>
+        </w:tc>
+        <w:tc>
+          <w:tcPr>
+            <w:tcW w:w="564" w:type="dxa"/>
+          </w:tcPr>
+          <w:p>
+            <w:pPr>
+              <w:jc w:val="center"/>
+            </w:pPr>
+            <w:r>
+              <w:t>-</w:t>
+            </w:r>
+          </w:p>
+        </w:tc>
+        <w:tc>
+          <w:tcPr>
+            <w:tcW w:w="574" w:type="dxa"/>
+          </w:tcPr>
+          <w:p>
+            <w:pPr>
+              <w:jc w:val="center"/>
+            </w:pPr>
+            <w:r>
+              <w:t>0</w:t>
+            </w:r>
+          </w:p>
+        </w:tc>
+        <w:tc>
+          <w:tcPr>
+            <w:tcW w:w="553" w:type="dxa"/>
+          </w:tcPr>
+          <w:p>
+            <w:pPr>
+              <w:jc w:val="center"/>
+            </w:pPr>
+            <w:r>
+              <w:t>-</w:t>
+            </w:r>
+          </w:p>
+        </w:tc>
+        <w:tc>
+          <w:tcPr>
+            <w:tcW w:w="574" w:type="dxa"/>
+          </w:tcPr>
+          <w:p>
+            <w:pPr>
+              <w:jc w:val="center"/>
+            </w:pPr>
+            <w:r>
+              <w:t>1</w:t>
+            </w:r>
+          </w:p>
+        </w:tc>
+        <w:tc>
+          <w:tcPr>
+            <w:tcW w:w="547" w:type="dxa"/>
+          </w:tcPr>
+          <w:p>
+            <w:pPr>
+              <w:jc w:val="center"/>
+            </w:pPr>
+            <w:r>
+              <w:t>-</w:t>
+            </w:r>
+          </w:p>
+        </w:tc>
+        <w:tc>
+          <w:tcPr>
+            <w:tcW w:w="574" w:type="dxa"/>
+          </w:tcPr>
+          <w:p>
+            <w:pPr>
+              <w:jc w:val="center"/>
+            </w:pPr>
+            <w:r>
+              <w:t>0</w:t>
+            </w:r>
+          </w:p>
+        </w:tc>
+        <w:tc>
+          <w:tcPr>
+            <w:tcW w:w="555" w:type="dxa"/>
+          </w:tcPr>
+          <w:p>
+            <w:pPr>
+              <w:jc w:val="center"/>
+            </w:pPr>
+            <w:r>
+              <w:t>-</w:t>
             </w:r>
           </w:p>
         </w:tc>
@@ -1968,21 +2123,8 @@
               <w:t xml:space="preserve">Interno: </w:t>
             </w:r>
             <w:r>
-              <w:t xml:space="preserve">Cuenta, Valor, </w:t>
-            </w:r>
-            <w:proofErr w:type="spellStart"/>
-            <w:r>
-              <w:t>CuentaAhorro</w:t>
-            </w:r>
-            <w:proofErr w:type="spellEnd"/>
-            <w:r>
-              <w:t xml:space="preserve">, </w:t>
-            </w:r>
-            <w:proofErr w:type="spellStart"/>
-            <w:r>
-              <w:t>CuentaValores</w:t>
-            </w:r>
-            <w:proofErr w:type="spellEnd"/>
+              <w:t>Cuenta, Valor, CuentaAhorro, CuentaValores</w:t>
+            </w:r>
           </w:p>
           <w:p>
             <w:r>
@@ -1997,11 +2139,9 @@
             <w:tcW w:w="4247" w:type="dxa"/>
           </w:tcPr>
           <w:p>
-            <w:proofErr w:type="spellStart"/>
             <w:r>
               <w:t>Credito</w:t>
             </w:r>
-            <w:proofErr w:type="spellEnd"/>
           </w:p>
         </w:tc>
         <w:tc>
@@ -2013,31 +2153,10 @@
               <w:t xml:space="preserve">Interno: </w:t>
             </w:r>
             <w:r>
-              <w:t xml:space="preserve">Movimiento, </w:t>
-            </w:r>
-            <w:proofErr w:type="spellStart"/>
-            <w:r>
-              <w:t>saldoInsuficienteException</w:t>
-            </w:r>
-            <w:proofErr w:type="spellEnd"/>
-            <w:r>
-              <w:t xml:space="preserve">, </w:t>
-            </w:r>
-            <w:proofErr w:type="spellStart"/>
-            <w:r>
-              <w:t>datoErroneoException</w:t>
-            </w:r>
-            <w:proofErr w:type="spellEnd"/>
-            <w:r>
-              <w:t xml:space="preserve">, Cuenta, </w:t>
-            </w:r>
-            <w:proofErr w:type="spellStart"/>
-            <w:r>
-              <w:t>CuentaAhorro</w:t>
-            </w:r>
-            <w:proofErr w:type="spellEnd"/>
-            <w:r>
-              <w:t>, Tarjeta</w:t>
+              <w:t>Movimiento, saldoInsuficienteException, datoErroneoException</w:t>
+            </w:r>
+            <w:r>
+              <w:t>, Cuenta, CuentaAhorro, Tarjeta</w:t>
             </w:r>
           </w:p>
           <w:p>
@@ -2072,29 +2191,11 @@
               <w:t xml:space="preserve">Externo: </w:t>
             </w:r>
             <w:r>
-              <w:t xml:space="preserve">Cliente, </w:t>
-            </w:r>
-            <w:proofErr w:type="spellStart"/>
-            <w:r>
-              <w:t>Credito</w:t>
-            </w:r>
-            <w:proofErr w:type="spellEnd"/>
-            <w:r>
-              <w:t xml:space="preserve">, </w:t>
-            </w:r>
-            <w:proofErr w:type="spellStart"/>
-            <w:r>
-              <w:t>CuentaAhorro</w:t>
-            </w:r>
-            <w:proofErr w:type="spellEnd"/>
-            <w:r>
-              <w:t xml:space="preserve">, </w:t>
-            </w:r>
-            <w:proofErr w:type="spellStart"/>
-            <w:r>
-              <w:t>CuentaValores</w:t>
-            </w:r>
-            <w:proofErr w:type="spellEnd"/>
+              <w:t>Cliente, Credito, CuentaAhorro</w:t>
+            </w:r>
+            <w:r>
+              <w:t>, CuentaValores</w:t>
+            </w:r>
           </w:p>
         </w:tc>
       </w:tr>
@@ -2104,7 +2205,6 @@
             <w:tcW w:w="4247" w:type="dxa"/>
           </w:tcPr>
           <w:p>
-            <w:proofErr w:type="spellStart"/>
             <w:r>
               <w:t>Cuent</w:t>
             </w:r>
@@ -2114,45 +2214,23 @@
             <w:r>
               <w:t>horro</w:t>
             </w:r>
-            <w:proofErr w:type="spellEnd"/>
-          </w:p>
-        </w:tc>
-        <w:tc>
-          <w:tcPr>
-            <w:tcW w:w="4247" w:type="dxa"/>
-          </w:tcPr>
-          <w:p>
-            <w:r>
-              <w:t xml:space="preserve">Interno: Cuenta, Movimiento, </w:t>
-            </w:r>
-            <w:proofErr w:type="spellStart"/>
-            <w:r>
-              <w:t>datoErroneoException</w:t>
-            </w:r>
-            <w:proofErr w:type="spellEnd"/>
-            <w:r>
-              <w:t xml:space="preserve">, </w:t>
-            </w:r>
-            <w:proofErr w:type="spellStart"/>
-            <w:r>
-              <w:t>saldoInsuficienteException</w:t>
-            </w:r>
-            <w:proofErr w:type="spellEnd"/>
+          </w:p>
+        </w:tc>
+        <w:tc>
+          <w:tcPr>
+            <w:tcW w:w="4247" w:type="dxa"/>
+          </w:tcPr>
+          <w:p>
+            <w:r>
+              <w:t>Interno: Cuenta, Movimiento, datoErroneoException, saldoInsuficienteException</w:t>
+            </w:r>
           </w:p>
           <w:p>
             <w:r>
               <w:t xml:space="preserve">Externo: </w:t>
             </w:r>
             <w:r>
-              <w:t xml:space="preserve">Cliente, </w:t>
-            </w:r>
-            <w:proofErr w:type="spellStart"/>
-            <w:r>
-              <w:t>Credito</w:t>
-            </w:r>
-            <w:proofErr w:type="spellEnd"/>
-            <w:r>
-              <w:t>, Debito, Tarjeta</w:t>
+              <w:t>Cliente, Credito, Debito, Tarjeta</w:t>
             </w:r>
           </w:p>
         </w:tc>
@@ -2163,11 +2241,9 @@
             <w:tcW w:w="4247" w:type="dxa"/>
           </w:tcPr>
           <w:p>
-            <w:proofErr w:type="spellStart"/>
             <w:r>
               <w:t>CuentaValores</w:t>
             </w:r>
-            <w:proofErr w:type="spellEnd"/>
           </w:p>
         </w:tc>
         <w:tc>
@@ -2213,29 +2289,8 @@
               <w:t xml:space="preserve">Interno: </w:t>
             </w:r>
             <w:r>
-              <w:t xml:space="preserve">Tarjeta, </w:t>
-            </w:r>
-            <w:proofErr w:type="spellStart"/>
-            <w:r>
-              <w:t>CuentaAhorro</w:t>
-            </w:r>
-            <w:proofErr w:type="spellEnd"/>
-            <w:r>
-              <w:t xml:space="preserve">, </w:t>
-            </w:r>
-            <w:proofErr w:type="spellStart"/>
-            <w:r>
-              <w:t>saldoInsuficienteException</w:t>
-            </w:r>
-            <w:proofErr w:type="spellEnd"/>
-            <w:r>
-              <w:t xml:space="preserve">, </w:t>
-            </w:r>
-            <w:proofErr w:type="spellStart"/>
-            <w:r>
-              <w:t>datoErroneoException</w:t>
-            </w:r>
-            <w:proofErr w:type="spellEnd"/>
+              <w:t>Tarjeta, CuentaAhorro, saldoInsuficienteException, datoErroneoException</w:t>
+            </w:r>
           </w:p>
           <w:p>
             <w:r>
@@ -2266,21 +2321,8 @@
           </w:p>
           <w:p>
             <w:r>
-              <w:t xml:space="preserve">Externo: </w:t>
-            </w:r>
-            <w:proofErr w:type="spellStart"/>
-            <w:r>
-              <w:t>Credito</w:t>
-            </w:r>
-            <w:proofErr w:type="spellEnd"/>
-            <w:r>
-              <w:t xml:space="preserve">, </w:t>
-            </w:r>
-            <w:proofErr w:type="spellStart"/>
-            <w:r>
-              <w:t>CuentaAhorro</w:t>
-            </w:r>
-            <w:proofErr w:type="spellEnd"/>
+              <w:t>Externo: Credito, CuentaAhorro</w:t>
+            </w:r>
           </w:p>
         </w:tc>
       </w:tr>
@@ -2301,41 +2343,15 @@
           </w:tcPr>
           <w:p>
             <w:r>
-              <w:t xml:space="preserve">Interno: </w:t>
-            </w:r>
-            <w:proofErr w:type="spellStart"/>
-            <w:r>
-              <w:t>CuentaAhorro</w:t>
-            </w:r>
-            <w:proofErr w:type="spellEnd"/>
-            <w:r>
-              <w:t xml:space="preserve">, </w:t>
-            </w:r>
-            <w:proofErr w:type="spellStart"/>
-            <w:r>
-              <w:t>datoErroneoException</w:t>
-            </w:r>
-            <w:proofErr w:type="spellEnd"/>
-            <w:r>
-              <w:t xml:space="preserve">, </w:t>
-            </w:r>
-            <w:proofErr w:type="spellStart"/>
-            <w:r>
-              <w:t>saldoInsuficienteException</w:t>
-            </w:r>
-            <w:proofErr w:type="spellEnd"/>
+              <w:t>Interno: CuentaAhorro, datoErroneoException, saldoInsuficienteException</w:t>
+            </w:r>
           </w:p>
           <w:p>
             <w:r>
               <w:t xml:space="preserve">Externo: </w:t>
             </w:r>
-            <w:proofErr w:type="spellStart"/>
-            <w:r>
-              <w:t>Credito</w:t>
-            </w:r>
-            <w:proofErr w:type="spellEnd"/>
-            <w:r>
-              <w:t>, Debito</w:t>
+            <w:r>
+              <w:t>Credito, Debito</w:t>
             </w:r>
           </w:p>
         </w:tc>
@@ -2365,13 +2381,8 @@
               <w:t>Externo:</w:t>
             </w:r>
             <w:r>
-              <w:t xml:space="preserve"> Cliente, </w:t>
-            </w:r>
-            <w:proofErr w:type="spellStart"/>
-            <w:r>
-              <w:t>CuentaValores</w:t>
-            </w:r>
-            <w:proofErr w:type="spellEnd"/>
+              <w:t xml:space="preserve"> Cliente, CuentaValores</w:t>
+            </w:r>
           </w:p>
         </w:tc>
       </w:tr>
@@ -2393,21 +2404,7 @@
         <w:rPr>
           <w:u w:val="single"/>
         </w:rPr>
-        <w:t xml:space="preserve"> (</w:t>
-      </w:r>
-      <w:proofErr w:type="spellStart"/>
-      <w:r>
-        <w:rPr>
-          <w:u w:val="single"/>
-        </w:rPr>
-        <w:t>Despúes</w:t>
-      </w:r>
-      <w:proofErr w:type="spellEnd"/>
-      <w:r>
-        <w:rPr>
-          <w:u w:val="single"/>
-        </w:rPr>
-        <w:t xml:space="preserve"> de la refactorización):</w:t>
+        <w:t xml:space="preserve"> (Despúes de la refactorización):</w:t>
       </w:r>
     </w:p>
     <w:tbl>
@@ -2459,7 +2456,10 @@
           </w:tcPr>
           <w:p>
             <w:r>
-              <w:t>Interno: Cuenta, Valor.</w:t>
+              <w:t>Interno: Cuenta, Valor</w:t>
+            </w:r>
+            <w:r>
+              <w:t xml:space="preserve">, Dirección. </w:t>
             </w:r>
           </w:p>
           <w:p>
@@ -2475,44 +2475,18 @@
             <w:tcW w:w="4247" w:type="dxa"/>
           </w:tcPr>
           <w:p>
-            <w:proofErr w:type="spellStart"/>
             <w:r>
               <w:t>Credito</w:t>
             </w:r>
-            <w:proofErr w:type="spellEnd"/>
-          </w:p>
-        </w:tc>
-        <w:tc>
-          <w:tcPr>
-            <w:tcW w:w="4247" w:type="dxa"/>
-          </w:tcPr>
-          <w:p>
-            <w:r>
-              <w:t xml:space="preserve">Interno: Movimiento, </w:t>
-            </w:r>
-            <w:proofErr w:type="spellStart"/>
-            <w:r>
-              <w:t>saldoInsuficienteException</w:t>
-            </w:r>
-            <w:proofErr w:type="spellEnd"/>
-            <w:r>
-              <w:t xml:space="preserve">, </w:t>
-            </w:r>
-            <w:proofErr w:type="spellStart"/>
-            <w:r>
-              <w:t>datoErroneoException</w:t>
-            </w:r>
-            <w:proofErr w:type="spellEnd"/>
-            <w:r>
-              <w:t xml:space="preserve">, Cuenta, </w:t>
-            </w:r>
-            <w:proofErr w:type="spellStart"/>
-            <w:r>
-              <w:t>CuentaAhorro</w:t>
-            </w:r>
-            <w:proofErr w:type="spellEnd"/>
-            <w:r>
-              <w:t>, Tarjeta</w:t>
+          </w:p>
+        </w:tc>
+        <w:tc>
+          <w:tcPr>
+            <w:tcW w:w="4247" w:type="dxa"/>
+          </w:tcPr>
+          <w:p>
+            <w:r>
+              <w:t>Interno: Movimiento, saldoInsuficienteException, datoErroneoException, Cuenta, CuentaAhorro, Tarjeta</w:t>
             </w:r>
           </w:p>
           <w:p>
@@ -2544,29 +2518,8 @@
           </w:p>
           <w:p>
             <w:r>
-              <w:t xml:space="preserve">Externo: Cliente, </w:t>
-            </w:r>
-            <w:proofErr w:type="spellStart"/>
-            <w:r>
-              <w:t>Credito</w:t>
-            </w:r>
-            <w:proofErr w:type="spellEnd"/>
-            <w:r>
-              <w:t xml:space="preserve">, </w:t>
-            </w:r>
-            <w:proofErr w:type="spellStart"/>
-            <w:r>
-              <w:t>CuentaAhorro</w:t>
-            </w:r>
-            <w:proofErr w:type="spellEnd"/>
-            <w:r>
-              <w:t xml:space="preserve">, </w:t>
-            </w:r>
-            <w:proofErr w:type="spellStart"/>
-            <w:r>
-              <w:t>CuentaValores</w:t>
-            </w:r>
-            <w:proofErr w:type="spellEnd"/>
+              <w:t>Externo: Cliente, Credito, CuentaAhorro, CuentaValores</w:t>
+            </w:r>
           </w:p>
         </w:tc>
       </w:tr>
@@ -2576,46 +2529,23 @@
             <w:tcW w:w="4247" w:type="dxa"/>
           </w:tcPr>
           <w:p>
-            <w:proofErr w:type="spellStart"/>
             <w:r>
               <w:t>CuentaAhorro</w:t>
             </w:r>
-            <w:proofErr w:type="spellEnd"/>
-          </w:p>
-        </w:tc>
-        <w:tc>
-          <w:tcPr>
-            <w:tcW w:w="4247" w:type="dxa"/>
-          </w:tcPr>
-          <w:p>
-            <w:r>
-              <w:t xml:space="preserve">Interno: Cuenta, Movimiento, </w:t>
-            </w:r>
-            <w:proofErr w:type="spellStart"/>
-            <w:r>
-              <w:t>datoErroneoException</w:t>
-            </w:r>
-            <w:proofErr w:type="spellEnd"/>
-            <w:r>
-              <w:t xml:space="preserve">, </w:t>
-            </w:r>
-            <w:proofErr w:type="spellStart"/>
-            <w:r>
-              <w:t>saldoInsuficienteException</w:t>
-            </w:r>
-            <w:proofErr w:type="spellEnd"/>
-          </w:p>
-          <w:p>
-            <w:r>
-              <w:t xml:space="preserve">Externo: </w:t>
-            </w:r>
-            <w:proofErr w:type="spellStart"/>
-            <w:r>
-              <w:t>Credito</w:t>
-            </w:r>
-            <w:proofErr w:type="spellEnd"/>
-            <w:r>
-              <w:t>, Debito, Tarjeta</w:t>
+          </w:p>
+        </w:tc>
+        <w:tc>
+          <w:tcPr>
+            <w:tcW w:w="4247" w:type="dxa"/>
+          </w:tcPr>
+          <w:p>
+            <w:r>
+              <w:t>Interno: Cuenta, Movimiento, datoErroneoException, saldoInsuficienteException</w:t>
+            </w:r>
+          </w:p>
+          <w:p>
+            <w:r>
+              <w:t>Externo: Credito, Debito, Tarjeta</w:t>
             </w:r>
           </w:p>
         </w:tc>
@@ -2626,11 +2556,9 @@
             <w:tcW w:w="4247" w:type="dxa"/>
           </w:tcPr>
           <w:p>
-            <w:proofErr w:type="spellStart"/>
             <w:r>
               <w:t>CuentaValores</w:t>
             </w:r>
-            <w:proofErr w:type="spellEnd"/>
           </w:p>
         </w:tc>
         <w:tc>
@@ -2666,29 +2594,8 @@
           </w:tcPr>
           <w:p>
             <w:r>
-              <w:t xml:space="preserve">Interno: Tarjeta, </w:t>
-            </w:r>
-            <w:proofErr w:type="spellStart"/>
-            <w:r>
-              <w:t>CuentaAhorro</w:t>
-            </w:r>
-            <w:proofErr w:type="spellEnd"/>
-            <w:r>
-              <w:t xml:space="preserve">, </w:t>
-            </w:r>
-            <w:proofErr w:type="spellStart"/>
-            <w:r>
-              <w:t>saldoInsuficienteException</w:t>
-            </w:r>
-            <w:proofErr w:type="spellEnd"/>
-            <w:r>
-              <w:t xml:space="preserve">, </w:t>
-            </w:r>
-            <w:proofErr w:type="spellStart"/>
-            <w:r>
-              <w:t>datoErroneoException</w:t>
-            </w:r>
-            <w:proofErr w:type="spellEnd"/>
+              <w:t>Interno: Tarjeta, CuentaAhorro, saldoInsuficienteException, datoErroneoException</w:t>
+            </w:r>
           </w:p>
           <w:p>
             <w:r>
@@ -2719,21 +2626,8 @@
           </w:p>
           <w:p>
             <w:r>
-              <w:t xml:space="preserve">Externo: </w:t>
-            </w:r>
-            <w:proofErr w:type="spellStart"/>
-            <w:r>
-              <w:t>Credito</w:t>
-            </w:r>
-            <w:proofErr w:type="spellEnd"/>
-            <w:r>
-              <w:t xml:space="preserve">, </w:t>
-            </w:r>
-            <w:proofErr w:type="spellStart"/>
-            <w:r>
-              <w:t>CuentaAhorro</w:t>
-            </w:r>
-            <w:proofErr w:type="spellEnd"/>
+              <w:t>Externo: Credito, CuentaAhorro</w:t>
+            </w:r>
           </w:p>
         </w:tc>
       </w:tr>
@@ -2754,41 +2648,12 @@
           </w:tcPr>
           <w:p>
             <w:r>
-              <w:t xml:space="preserve">Interno: </w:t>
-            </w:r>
-            <w:proofErr w:type="spellStart"/>
-            <w:r>
-              <w:t>CuentaAhorro</w:t>
-            </w:r>
-            <w:proofErr w:type="spellEnd"/>
-            <w:r>
-              <w:t xml:space="preserve">, </w:t>
-            </w:r>
-            <w:proofErr w:type="spellStart"/>
-            <w:r>
-              <w:t>datoErroneoException</w:t>
-            </w:r>
-            <w:proofErr w:type="spellEnd"/>
-            <w:r>
-              <w:t xml:space="preserve">, </w:t>
-            </w:r>
-            <w:proofErr w:type="spellStart"/>
-            <w:r>
-              <w:t>saldoInsuficienteException</w:t>
-            </w:r>
-            <w:proofErr w:type="spellEnd"/>
-          </w:p>
-          <w:p>
-            <w:r>
-              <w:t xml:space="preserve">Externo: </w:t>
-            </w:r>
-            <w:proofErr w:type="spellStart"/>
-            <w:r>
-              <w:t>Credito</w:t>
-            </w:r>
-            <w:proofErr w:type="spellEnd"/>
-            <w:r>
-              <w:t>, Debito</w:t>
+              <w:t>Interno: CuentaAhorro, datoErroneoException, saldoInsuficienteException</w:t>
+            </w:r>
+          </w:p>
+          <w:p>
+            <w:r>
+              <w:t>Externo: Credito, Debito</w:t>
             </w:r>
           </w:p>
         </w:tc>
@@ -2815,13 +2680,35 @@
           </w:p>
           <w:p>
             <w:r>
-              <w:t xml:space="preserve">Externo: Cliente, </w:t>
-            </w:r>
-            <w:proofErr w:type="spellStart"/>
-            <w:r>
-              <w:t>CuentaValores</w:t>
-            </w:r>
-            <w:proofErr w:type="spellEnd"/>
+              <w:t>Externo: Cliente, CuentaValores</w:t>
+            </w:r>
+          </w:p>
+        </w:tc>
+      </w:tr>
+      <w:tr>
+        <w:tc>
+          <w:tcPr>
+            <w:tcW w:w="4247" w:type="dxa"/>
+          </w:tcPr>
+          <w:p>
+            <w:r>
+              <w:t>Dirección</w:t>
+            </w:r>
+          </w:p>
+        </w:tc>
+        <w:tc>
+          <w:tcPr>
+            <w:tcW w:w="4247" w:type="dxa"/>
+          </w:tcPr>
+          <w:p>
+            <w:r>
+              <w:t>Interno: -</w:t>
+            </w:r>
+          </w:p>
+          <w:p>
+            <w:r>
+              <w:t>Externo: Cliente</w:t>
+            </w:r>
           </w:p>
         </w:tc>
       </w:tr>
@@ -2835,7 +2722,6 @@
         <w:jc w:val="both"/>
       </w:pPr>
       <w:r>
-        <w:lastRenderedPageBreak/>
         <w:t xml:space="preserve">REFACTORIZACIONES: </w:t>
       </w:r>
       <w:r>
@@ -2849,19 +2735,11 @@
           <w:u w:val="single"/>
         </w:rPr>
       </w:pPr>
-      <w:proofErr w:type="spellStart"/>
       <w:r>
         <w:rPr>
           <w:u w:val="single"/>
         </w:rPr>
-        <w:t>CuentaAhorro</w:t>
-      </w:r>
-      <w:proofErr w:type="spellEnd"/>
-      <w:r>
-        <w:rPr>
-          <w:u w:val="single"/>
-        </w:rPr>
-        <w:t>:</w:t>
+        <w:t>CuentaAhorro:</w:t>
       </w:r>
     </w:p>
     <w:p>
@@ -2873,19 +2751,7 @@
       </w:pPr>
       <w:r>
         <w:br/>
-        <w:t xml:space="preserve">En la clase </w:t>
-      </w:r>
-      <w:proofErr w:type="spellStart"/>
-      <w:r>
-        <w:t>CuentaAhorro</w:t>
-      </w:r>
-      <w:proofErr w:type="spellEnd"/>
-      <w:r>
-        <w:t xml:space="preserve"> hemos extraído una sección del código, de los métodos “retirar” a un nuevo método </w:t>
-      </w:r>
-      <w:proofErr w:type="spellStart"/>
-      <w:r>
-        <w:t>gesti</w:t>
+        <w:t>En la clase CuentaAhorro hemos extraído una sección del código, de los métodos “retirar” a un nuevo método gesti</w:t>
       </w:r>
       <w:r>
         <w:t>o</w:t>
@@ -2894,49 +2760,13 @@
         <w:t>nExcepciones</w:t>
       </w:r>
       <w:r>
-        <w:t>Retirar</w:t>
-      </w:r>
-      <w:proofErr w:type="spellEnd"/>
-      <w:r>
-        <w:t xml:space="preserve">, consiguiendo así que el </w:t>
-      </w:r>
-      <w:proofErr w:type="spellStart"/>
-      <w:r>
-        <w:t>CCog</w:t>
-      </w:r>
-      <w:proofErr w:type="spellEnd"/>
-      <w:r>
-        <w:t xml:space="preserve"> </w:t>
-      </w:r>
-      <w:proofErr w:type="spellStart"/>
-      <w:r>
-        <w:t>disminuta</w:t>
-      </w:r>
-      <w:proofErr w:type="spellEnd"/>
-      <w:r>
-        <w:t xml:space="preserve"> y además el WMC también</w:t>
+        <w:t>Retirar, consiguiendo así que el CCog disminuta y además el WMC también</w:t>
       </w:r>
       <w:r>
         <w:t>.</w:t>
       </w:r>
       <w:r>
-        <w:t xml:space="preserve"> También hemos extraído una sección del código, de los métodos “ingresar” a un nuevo método </w:t>
-      </w:r>
-      <w:proofErr w:type="spellStart"/>
-      <w:r>
-        <w:t>gestionExcepcionesIngresar</w:t>
-      </w:r>
-      <w:proofErr w:type="spellEnd"/>
-      <w:r>
-        <w:t xml:space="preserve">, de esta manera conseguimos que el </w:t>
-      </w:r>
-      <w:proofErr w:type="spellStart"/>
-      <w:r>
-        <w:t>CCog</w:t>
-      </w:r>
-      <w:proofErr w:type="spellEnd"/>
-      <w:r>
-        <w:t xml:space="preserve"> disminuya.</w:t>
+        <w:t xml:space="preserve"> También hemos extraído una sección del código, de los métodos “ingresar” a un nuevo método gestionExcepcionesIngresar, de esta manera conseguimos que el CCog disminuya.</w:t>
       </w:r>
     </w:p>
     <w:p>
@@ -2944,15 +2774,7 @@
         <w:jc w:val="both"/>
       </w:pPr>
       <w:r>
-        <w:t xml:space="preserve">En la clase Movimiento hemos creado un constructor para que en la clase </w:t>
-      </w:r>
-      <w:proofErr w:type="spellStart"/>
-      <w:r>
-        <w:t>CuentaAhorro</w:t>
-      </w:r>
-      <w:proofErr w:type="spellEnd"/>
-      <w:r>
-        <w:t xml:space="preserve"> los métodos sean más legibles y breves, aunque de esta manera aumentemos la complejidad de la clase Movimiento por agregarle un método más. </w:t>
+        <w:t xml:space="preserve">En la clase Movimiento hemos creado un constructor para que en la clase CuentaAhorro los métodos sean más legibles y breves, aunque de esta manera aumentemos la complejidad de la clase Movimiento por agregarle un método más. </w:t>
       </w:r>
     </w:p>
     <w:p>
@@ -2960,53 +2782,13 @@
         <w:jc w:val="both"/>
       </w:pPr>
       <w:r>
-        <w:t xml:space="preserve">En la clase </w:t>
-      </w:r>
-      <w:proofErr w:type="spellStart"/>
-      <w:r>
-        <w:t>CuentaAhorro</w:t>
-      </w:r>
-      <w:proofErr w:type="spellEnd"/>
-      <w:r>
-        <w:t xml:space="preserve"> hemos añadido un nuevo atributo “saldo” de tipo </w:t>
-      </w:r>
-      <w:proofErr w:type="spellStart"/>
-      <w:r>
-        <w:t>double</w:t>
-      </w:r>
-      <w:proofErr w:type="spellEnd"/>
-      <w:r>
-        <w:t xml:space="preserve">, además hemos modificado los dos métodos “ingresar” y los dos “retirar” de manera que se actualice este saldo por cada movimiento. </w:t>
-      </w:r>
-      <w:r>
-        <w:t>Además en el método “</w:t>
-      </w:r>
-      <w:proofErr w:type="spellStart"/>
-      <w:r>
-        <w:t>addMoviemiento</w:t>
-      </w:r>
-      <w:proofErr w:type="spellEnd"/>
-      <w:r>
-        <w:t xml:space="preserve">” hemos hecho que se actualice el saldo también para mantener la funcionalidad del programa original. </w:t>
-      </w:r>
-      <w:r>
-        <w:t>Con esto conseguimos que en el método “</w:t>
-      </w:r>
-      <w:proofErr w:type="spellStart"/>
-      <w:r>
-        <w:t>getSaldo</w:t>
-      </w:r>
-      <w:proofErr w:type="spellEnd"/>
-      <w:r>
-        <w:t xml:space="preserve">” no sea necesario recorrer cada vez los movimientos y simplificamos (es un simple return) el método tanto por parte del </w:t>
-      </w:r>
-      <w:proofErr w:type="spellStart"/>
-      <w:r>
-        <w:t>CCog</w:t>
-      </w:r>
-      <w:proofErr w:type="spellEnd"/>
-      <w:r>
-        <w:t xml:space="preserve"> como en el WMC. </w:t>
+        <w:t xml:space="preserve">En la clase CuentaAhorro hemos añadido un nuevo atributo “saldo” de tipo double, además hemos modificado los dos métodos “ingresar” y los dos “retirar” de manera que se actualice este saldo por cada movimiento. </w:t>
+      </w:r>
+      <w:r>
+        <w:t xml:space="preserve">Además en el método “addMoviemiento” hemos hecho que se actualice el saldo también para mantener la funcionalidad del programa original. </w:t>
+      </w:r>
+      <w:r>
+        <w:t xml:space="preserve">Con esto conseguimos que en el método “getSaldo” no sea necesario recorrer cada vez los movimientos y simplificamos (es un simple return) el método tanto por parte del CCog como en el WMC. </w:t>
       </w:r>
     </w:p>
     <w:p>
@@ -3024,19 +2806,11 @@
           <w:u w:val="single"/>
         </w:rPr>
       </w:pPr>
-      <w:proofErr w:type="spellStart"/>
       <w:r>
         <w:rPr>
           <w:u w:val="single"/>
         </w:rPr>
-        <w:t>Credito</w:t>
-      </w:r>
-      <w:proofErr w:type="spellEnd"/>
-      <w:r>
-        <w:rPr>
-          <w:u w:val="single"/>
-        </w:rPr>
-        <w:t xml:space="preserve">: </w:t>
+        <w:t xml:space="preserve">Credito: </w:t>
       </w:r>
     </w:p>
     <w:p>
@@ -3055,15 +2829,7 @@
         <w:t xml:space="preserve">En el método </w:t>
       </w:r>
       <w:r>
-        <w:t xml:space="preserve">“retirar” hemos eliminado el else después de la excepción ya que si la excepción salta, el programa no va a realizar la línea de código siguiente y esto en esencia es lo mismo que tener un if-else pero con menor </w:t>
-      </w:r>
-      <w:proofErr w:type="spellStart"/>
-      <w:r>
-        <w:t>CCog</w:t>
-      </w:r>
-      <w:proofErr w:type="spellEnd"/>
-      <w:r>
-        <w:t xml:space="preserve"> y WMC.</w:t>
+        <w:t>“retirar” hemos eliminado el else después de la excepción ya que si la excepción salta, el programa no va a realizar la línea de código siguiente y esto en esencia es lo mismo que tener un if-else pero con menor CCog y WMC.</w:t>
       </w:r>
     </w:p>
     <w:p>
@@ -3071,31 +2837,7 @@
         <w:jc w:val="both"/>
       </w:pPr>
       <w:r>
-        <w:t>En el método “liquidar” hemos omitido el for y hemos llamado al método ”</w:t>
-      </w:r>
-      <w:proofErr w:type="spellStart"/>
-      <w:r>
-        <w:t>getGastosAcumulados</w:t>
-      </w:r>
-      <w:proofErr w:type="spellEnd"/>
-      <w:r>
-        <w:t>” ya que el código es idéntico, a excepción del return que en “</w:t>
-      </w:r>
-      <w:proofErr w:type="spellStart"/>
-      <w:r>
-        <w:t>getGastosAcumulados</w:t>
-      </w:r>
-      <w:proofErr w:type="spellEnd"/>
-      <w:r>
-        <w:t xml:space="preserve">” retorna -r y en “liquidar” necesitamos el valor en positivo, pero hemos solventado esto añadiendo un – antes de la llamada al método. Gracias a esto hemos reducido el WMC y el </w:t>
-      </w:r>
-      <w:proofErr w:type="spellStart"/>
-      <w:r>
-        <w:t>CCog</w:t>
-      </w:r>
-      <w:proofErr w:type="spellEnd"/>
-      <w:r>
-        <w:t xml:space="preserve">. </w:t>
+        <w:t xml:space="preserve">En el método “liquidar” hemos omitido el for y hemos llamado al método ”getGastosAcumulados” ya que el código es idéntico, a excepción del return que en “getGastosAcumulados” retorna -r y en “liquidar” necesitamos el valor en positivo, pero hemos solventado esto añadiendo un – antes de la llamada al método. Gracias a esto hemos reducido el WMC y el CCog. </w:t>
       </w:r>
     </w:p>
     <w:p>
@@ -3103,23 +2845,7 @@
         <w:jc w:val="both"/>
       </w:pPr>
       <w:r>
-        <w:t>En los métodos “retirar” y “</w:t>
-      </w:r>
-      <w:proofErr w:type="spellStart"/>
-      <w:r>
-        <w:t>pagoEnEstablecimiento</w:t>
-      </w:r>
-      <w:proofErr w:type="spellEnd"/>
-      <w:r>
-        <w:t xml:space="preserve">” nos planteamos la idea de agrupar el código para evitar duplicidad (al igual que en Debito) sin embargo, en este caso habría que pasar como parámetro dos Strings y dos </w:t>
-      </w:r>
-      <w:proofErr w:type="spellStart"/>
-      <w:r>
-        <w:t>doubles</w:t>
-      </w:r>
-      <w:proofErr w:type="spellEnd"/>
-      <w:r>
-        <w:t>. Hemos decidido dejarlo como está porque hemos considerado que esto hubiera complicado la comprensión y lectura del código.</w:t>
+        <w:t>En los métodos “retirar” y “pagoEnEstablecimiento” nos planteamos la idea de agrupar el código para evitar duplicidad (al igual que en Debito) sin embargo, en este caso habría que pasar como parámetro dos Strings y dos doubles. Hemos decidido dejarlo como está porque hemos considerado que esto hubiera complicado la comprensión y lectura del código.</w:t>
       </w:r>
     </w:p>
     <w:p>
@@ -3141,54 +2867,17 @@
         <w:jc w:val="both"/>
       </w:pPr>
       <w:r>
-        <w:t xml:space="preserve">En esta clase hay sólo un método significativo en cuento a cómo afecta a las métricas. Para suavizar su efecto hemos extraído la parte del for que afecta a las cuentas de tipo </w:t>
-      </w:r>
-      <w:proofErr w:type="spellStart"/>
-      <w:r>
-        <w:t>CuentaValores</w:t>
-      </w:r>
-      <w:proofErr w:type="spellEnd"/>
-      <w:r>
-        <w:t xml:space="preserve"> en el que se calcula su saldo, y lo hemos llevado a la clase </w:t>
-      </w:r>
-      <w:proofErr w:type="spellStart"/>
-      <w:r>
-        <w:t>CuentaValores</w:t>
-      </w:r>
-      <w:proofErr w:type="spellEnd"/>
+        <w:t>En esta clase hay sólo un método significativo en cuento a cómo afecta a las métricas. Para suavizar su efecto hemos extraído la parte del for que afecta a las cuentas de tipo CuentaValores en el que se calcula su saldo, y lo hemos llevado a la clase CuentaValores</w:t>
+      </w:r>
       <w:r>
         <w:t xml:space="preserve"> a un nuevo método </w:t>
       </w:r>
       <w:r>
         <w:lastRenderedPageBreak/>
-        <w:t>llamado “</w:t>
-      </w:r>
-      <w:proofErr w:type="spellStart"/>
-      <w:r>
-        <w:t>getSaldo</w:t>
-      </w:r>
-      <w:proofErr w:type="spellEnd"/>
-      <w:r>
-        <w:t>”</w:t>
-      </w:r>
-      <w:r>
-        <w:t xml:space="preserve">, de esta manera disminuimos el WMC y </w:t>
-      </w:r>
-      <w:proofErr w:type="spellStart"/>
-      <w:r>
-        <w:t>CCog</w:t>
-      </w:r>
-      <w:proofErr w:type="spellEnd"/>
-      <w:r>
-        <w:t xml:space="preserve"> en cliente. Y aunque en </w:t>
-      </w:r>
-      <w:proofErr w:type="spellStart"/>
-      <w:r>
-        <w:t>CuentaValores</w:t>
-      </w:r>
-      <w:proofErr w:type="spellEnd"/>
-      <w:r>
-        <w:t xml:space="preserve"> estas métricas aumenten por este cambio, termina estando más equilibrado. </w:t>
+        <w:t>llamado “getSaldo”</w:t>
+      </w:r>
+      <w:r>
+        <w:t xml:space="preserve">, de esta manera disminuimos el WMC y CCog en cliente. Y aunque en CuentaValores estas métricas aumenten por este cambio, termina estando más equilibrado. </w:t>
       </w:r>
     </w:p>
     <w:p>
@@ -3196,47 +2885,7 @@
         <w:jc w:val="both"/>
       </w:pPr>
       <w:r>
-        <w:t>Además, nos hemos dado cuenta de que en “</w:t>
-      </w:r>
-      <w:proofErr w:type="spellStart"/>
-      <w:r>
-        <w:t>gestSaldoTotal</w:t>
-      </w:r>
-      <w:proofErr w:type="spellEnd"/>
-      <w:r>
-        <w:t xml:space="preserve">” tanto </w:t>
-      </w:r>
-      <w:proofErr w:type="spellStart"/>
-      <w:r>
-        <w:t>CuentaAhorro</w:t>
-      </w:r>
-      <w:proofErr w:type="spellEnd"/>
-      <w:r>
-        <w:t xml:space="preserve"> y </w:t>
-      </w:r>
-      <w:proofErr w:type="spellStart"/>
-      <w:r>
-        <w:t>CuentaValores</w:t>
-      </w:r>
-      <w:proofErr w:type="spellEnd"/>
-      <w:r>
-        <w:t xml:space="preserve"> hay un método “</w:t>
-      </w:r>
-      <w:proofErr w:type="spellStart"/>
-      <w:r>
-        <w:t>getSaldo</w:t>
-      </w:r>
-      <w:proofErr w:type="spellEnd"/>
-      <w:r>
-        <w:t xml:space="preserve">” por lo que hemos “trasladado” el método a la clase Cuenta como método abstracto. Y hemos mantenido las implementaciones en cada una de las dos cuentas. De esta manera, no es necesario comprobar mediante </w:t>
-      </w:r>
-      <w:proofErr w:type="spellStart"/>
-      <w:r>
-        <w:t>ifs</w:t>
-      </w:r>
-      <w:proofErr w:type="spellEnd"/>
-      <w:r>
-        <w:t xml:space="preserve"> de qué tipo de cuenta se trata, consiguiendo de esta forma que el método esté mucho más simplificado. Además las métricas se ven muy afectadas positivamente. </w:t>
+        <w:t xml:space="preserve">Además, nos hemos dado cuenta de que en “gestSaldoTotal” tanto CuentaAhorro y CuentaValores hay un método “getSaldo” por lo que hemos “trasladado” el método a la clase Cuenta como método abstracto. Y hemos mantenido las implementaciones en cada una de las dos cuentas. De esta manera, no es necesario comprobar mediante ifs de qué tipo de cuenta se trata, consiguiendo de esta forma que el método esté mucho más simplificado. Además las métricas se ven muy afectadas positivamente. </w:t>
       </w:r>
     </w:p>
     <w:p>
@@ -3244,6 +2893,20 @@
         <w:jc w:val="both"/>
       </w:pPr>
       <w:r>
+        <w:t>Por último, en cliente, hemos extraído la responsabilidad de la dirección del cliente a una clase externa llamada “Dirección” que se ocupa de realizar todo lo que está relacionado con la dirección del cliente.</w:t>
+      </w:r>
+    </w:p>
+    <w:p>
+      <w:pPr>
+        <w:jc w:val="both"/>
+        <w:rPr>
+          <w:u w:val="single"/>
+        </w:rPr>
+      </w:pPr>
+      <w:r>
+        <w:rPr>
+          <w:u w:val="single"/>
+        </w:rPr>
         <w:t>Debito:</w:t>
       </w:r>
     </w:p>
@@ -3252,23 +2915,7 @@
         <w:jc w:val="both"/>
       </w:pPr>
       <w:r>
-        <w:t>En este método hemos agrupado el código de los métodos “retirar” y “</w:t>
-      </w:r>
-      <w:proofErr w:type="spellStart"/>
-      <w:r>
-        <w:t>pagoEnEstablecimiento</w:t>
-      </w:r>
-      <w:proofErr w:type="spellEnd"/>
-      <w:r>
-        <w:t>” en un nuevo método “</w:t>
-      </w:r>
-      <w:proofErr w:type="spellStart"/>
-      <w:r>
-        <w:t>retirarDinero</w:t>
-      </w:r>
-      <w:proofErr w:type="spellEnd"/>
-      <w:r>
-        <w:t xml:space="preserve">”, manteniendo en todo momento la funcionalidad del código original. </w:t>
+        <w:t xml:space="preserve">En este método hemos agrupado el código de los métodos “retirar” y “pagoEnEstablecimiento” en un nuevo método “retirarDinero”, manteniendo en todo momento la funcionalidad del código original. </w:t>
       </w:r>
       <w:r>
         <w:t xml:space="preserve">Gracias a esto eliminamos duplicidades en el código, simplificando su lectura. </w:t>

</xml_diff>

<commit_message>
Error del else solucionado en la memoria
</commit_message>
<xml_diff>
--- a/Practica5/Practica5-SandraAlegria-SebastianRamirez.docx
+++ b/Practica5/Practica5-SandraAlegria-SebastianRamirez.docx
@@ -537,7 +537,10 @@
               <w:jc w:val="center"/>
             </w:pPr>
             <w:r>
-              <w:t>15</w:t>
+              <w:t>1</w:t>
+            </w:r>
+            <w:r>
+              <w:t>4</w:t>
             </w:r>
           </w:p>
         </w:tc>
@@ -563,7 +566,10 @@
               <w:jc w:val="center"/>
             </w:pPr>
             <w:r>
-              <w:t>1,67</w:t>
+              <w:t>1,</w:t>
+            </w:r>
+            <w:r>
+              <w:t>55</w:t>
             </w:r>
           </w:p>
         </w:tc>

</xml_diff>

<commit_message>
Memoria practica5b apartado 1 y 2
</commit_message>
<xml_diff>
--- a/Practica5/Practica5-SandraAlegria-SebastianRamirez.docx
+++ b/Practica5/Practica5-SandraAlegria-SebastianRamirez.docx
@@ -26,8 +26,13 @@
       </w:r>
     </w:p>
     <w:p>
-      <w:r>
-        <w:t xml:space="preserve">WMCn : WMC normalizado. </w:t>
+      <w:proofErr w:type="spellStart"/>
+      <w:r>
+        <w:t>WMCn</w:t>
+      </w:r>
+      <w:proofErr w:type="spellEnd"/>
+      <w:r>
+        <w:t xml:space="preserve"> : WMC normalizado. </w:t>
       </w:r>
     </w:p>
     <w:p>
@@ -100,9 +105,11 @@
             <w:pPr>
               <w:jc w:val="center"/>
             </w:pPr>
+            <w:proofErr w:type="spellStart"/>
             <w:r>
               <w:t>WMCn</w:t>
             </w:r>
+            <w:proofErr w:type="spellEnd"/>
           </w:p>
         </w:tc>
         <w:tc>
@@ -114,9 +121,11 @@
             <w:pPr>
               <w:jc w:val="center"/>
             </w:pPr>
+            <w:proofErr w:type="spellStart"/>
             <w:r>
               <w:t>CCog</w:t>
             </w:r>
+            <w:proofErr w:type="spellEnd"/>
           </w:p>
         </w:tc>
         <w:tc>
@@ -510,9 +519,11 @@
             <w:pPr>
               <w:jc w:val="center"/>
             </w:pPr>
+            <w:proofErr w:type="spellStart"/>
             <w:r>
               <w:t>Credito</w:t>
             </w:r>
+            <w:proofErr w:type="spellEnd"/>
           </w:p>
         </w:tc>
         <w:tc>
@@ -858,9 +869,11 @@
             <w:pPr>
               <w:jc w:val="center"/>
             </w:pPr>
+            <w:proofErr w:type="spellStart"/>
             <w:r>
               <w:t>CuentaAhorro</w:t>
             </w:r>
+            <w:proofErr w:type="spellEnd"/>
           </w:p>
         </w:tc>
         <w:tc>
@@ -1029,9 +1042,11 @@
             <w:pPr>
               <w:jc w:val="center"/>
             </w:pPr>
+            <w:proofErr w:type="spellStart"/>
             <w:r>
               <w:t>CuentaValores</w:t>
             </w:r>
+            <w:proofErr w:type="spellEnd"/>
           </w:p>
         </w:tc>
         <w:tc>
@@ -2048,6 +2063,11 @@
       </w:tr>
     </w:tbl>
     <w:p/>
+    <w:p>
+      <w:r>
+        <w:t xml:space="preserve">CONLUSIÓN: Aunque las métricas no se han balanceado del todo, hemos conseguido alivianar las clases más complejas y hemos conseguido simplificar el código en gran medida en cuanto a facilidad de lectura y comprensión aunque no se refleje mucho en las métricas. </w:t>
+      </w:r>
+    </w:p>
     <w:p>
       <w:pPr>
         <w:rPr>
@@ -2129,8 +2149,21 @@
               <w:t xml:space="preserve">Interno: </w:t>
             </w:r>
             <w:r>
-              <w:t>Cuenta, Valor, CuentaAhorro, CuentaValores</w:t>
-            </w:r>
+              <w:t xml:space="preserve">Cuenta, Valor, </w:t>
+            </w:r>
+            <w:proofErr w:type="spellStart"/>
+            <w:r>
+              <w:t>CuentaAhorro</w:t>
+            </w:r>
+            <w:proofErr w:type="spellEnd"/>
+            <w:r>
+              <w:t xml:space="preserve">, </w:t>
+            </w:r>
+            <w:proofErr w:type="spellStart"/>
+            <w:r>
+              <w:t>CuentaValores</w:t>
+            </w:r>
+            <w:proofErr w:type="spellEnd"/>
           </w:p>
           <w:p>
             <w:r>
@@ -2145,9 +2178,11 @@
             <w:tcW w:w="4247" w:type="dxa"/>
           </w:tcPr>
           <w:p>
+            <w:proofErr w:type="spellStart"/>
             <w:r>
               <w:t>Credito</w:t>
             </w:r>
+            <w:proofErr w:type="spellEnd"/>
           </w:p>
         </w:tc>
         <w:tc>
@@ -2159,10 +2194,31 @@
               <w:t xml:space="preserve">Interno: </w:t>
             </w:r>
             <w:r>
-              <w:t>Movimiento, saldoInsuficienteException, datoErroneoException</w:t>
-            </w:r>
-            <w:r>
-              <w:t>, Cuenta, CuentaAhorro, Tarjeta</w:t>
+              <w:t xml:space="preserve">Movimiento, </w:t>
+            </w:r>
+            <w:proofErr w:type="spellStart"/>
+            <w:r>
+              <w:t>saldoInsuficienteException</w:t>
+            </w:r>
+            <w:proofErr w:type="spellEnd"/>
+            <w:r>
+              <w:t xml:space="preserve">, </w:t>
+            </w:r>
+            <w:proofErr w:type="spellStart"/>
+            <w:r>
+              <w:t>datoErroneoException</w:t>
+            </w:r>
+            <w:proofErr w:type="spellEnd"/>
+            <w:r>
+              <w:t xml:space="preserve">, Cuenta, </w:t>
+            </w:r>
+            <w:proofErr w:type="spellStart"/>
+            <w:r>
+              <w:t>CuentaAhorro</w:t>
+            </w:r>
+            <w:proofErr w:type="spellEnd"/>
+            <w:r>
+              <w:t>, Tarjeta</w:t>
             </w:r>
           </w:p>
           <w:p>
@@ -2197,11 +2253,29 @@
               <w:t xml:space="preserve">Externo: </w:t>
             </w:r>
             <w:r>
-              <w:t>Cliente, Credito, CuentaAhorro</w:t>
-            </w:r>
-            <w:r>
-              <w:t>, CuentaValores</w:t>
-            </w:r>
+              <w:t xml:space="preserve">Cliente, </w:t>
+            </w:r>
+            <w:proofErr w:type="spellStart"/>
+            <w:r>
+              <w:t>Credito</w:t>
+            </w:r>
+            <w:proofErr w:type="spellEnd"/>
+            <w:r>
+              <w:t xml:space="preserve">, </w:t>
+            </w:r>
+            <w:proofErr w:type="spellStart"/>
+            <w:r>
+              <w:t>CuentaAhorro</w:t>
+            </w:r>
+            <w:proofErr w:type="spellEnd"/>
+            <w:r>
+              <w:t xml:space="preserve">, </w:t>
+            </w:r>
+            <w:proofErr w:type="spellStart"/>
+            <w:r>
+              <w:t>CuentaValores</w:t>
+            </w:r>
+            <w:proofErr w:type="spellEnd"/>
           </w:p>
         </w:tc>
       </w:tr>
@@ -2211,6 +2285,7 @@
             <w:tcW w:w="4247" w:type="dxa"/>
           </w:tcPr>
           <w:p>
+            <w:proofErr w:type="spellStart"/>
             <w:r>
               <w:t>Cuent</w:t>
             </w:r>
@@ -2220,6 +2295,7 @@
             <w:r>
               <w:t>horro</w:t>
             </w:r>
+            <w:proofErr w:type="spellEnd"/>
           </w:p>
         </w:tc>
         <w:tc>
@@ -2228,15 +2304,36 @@
           </w:tcPr>
           <w:p>
             <w:r>
-              <w:t>Interno: Cuenta, Movimiento, datoErroneoException, saldoInsuficienteException</w:t>
-            </w:r>
+              <w:t xml:space="preserve">Interno: Cuenta, Movimiento, </w:t>
+            </w:r>
+            <w:proofErr w:type="spellStart"/>
+            <w:r>
+              <w:t>datoErroneoException</w:t>
+            </w:r>
+            <w:proofErr w:type="spellEnd"/>
+            <w:r>
+              <w:t xml:space="preserve">, </w:t>
+            </w:r>
+            <w:proofErr w:type="spellStart"/>
+            <w:r>
+              <w:t>saldoInsuficienteException</w:t>
+            </w:r>
+            <w:proofErr w:type="spellEnd"/>
           </w:p>
           <w:p>
             <w:r>
               <w:t xml:space="preserve">Externo: </w:t>
             </w:r>
             <w:r>
-              <w:t>Cliente, Credito, Debito, Tarjeta</w:t>
+              <w:t xml:space="preserve">Cliente, </w:t>
+            </w:r>
+            <w:proofErr w:type="spellStart"/>
+            <w:r>
+              <w:t>Credito</w:t>
+            </w:r>
+            <w:proofErr w:type="spellEnd"/>
+            <w:r>
+              <w:t>, Debito, Tarjeta</w:t>
             </w:r>
           </w:p>
         </w:tc>
@@ -2247,9 +2344,11 @@
             <w:tcW w:w="4247" w:type="dxa"/>
           </w:tcPr>
           <w:p>
+            <w:proofErr w:type="spellStart"/>
             <w:r>
               <w:t>CuentaValores</w:t>
             </w:r>
+            <w:proofErr w:type="spellEnd"/>
           </w:p>
         </w:tc>
         <w:tc>
@@ -2266,6 +2365,7 @@
           </w:p>
           <w:p>
             <w:r>
+              <w:lastRenderedPageBreak/>
               <w:t xml:space="preserve">Externo: </w:t>
             </w:r>
             <w:r>
@@ -2295,8 +2395,29 @@
               <w:t xml:space="preserve">Interno: </w:t>
             </w:r>
             <w:r>
-              <w:t>Tarjeta, CuentaAhorro, saldoInsuficienteException, datoErroneoException</w:t>
-            </w:r>
+              <w:t xml:space="preserve">Tarjeta, </w:t>
+            </w:r>
+            <w:proofErr w:type="spellStart"/>
+            <w:r>
+              <w:t>CuentaAhorro</w:t>
+            </w:r>
+            <w:proofErr w:type="spellEnd"/>
+            <w:r>
+              <w:t xml:space="preserve">, </w:t>
+            </w:r>
+            <w:proofErr w:type="spellStart"/>
+            <w:r>
+              <w:t>saldoInsuficienteException</w:t>
+            </w:r>
+            <w:proofErr w:type="spellEnd"/>
+            <w:r>
+              <w:t xml:space="preserve">, </w:t>
+            </w:r>
+            <w:proofErr w:type="spellStart"/>
+            <w:r>
+              <w:t>datoErroneoException</w:t>
+            </w:r>
+            <w:proofErr w:type="spellEnd"/>
           </w:p>
           <w:p>
             <w:r>
@@ -2327,8 +2448,21 @@
           </w:p>
           <w:p>
             <w:r>
-              <w:t>Externo: Credito, CuentaAhorro</w:t>
-            </w:r>
+              <w:t xml:space="preserve">Externo: </w:t>
+            </w:r>
+            <w:proofErr w:type="spellStart"/>
+            <w:r>
+              <w:t>Credito</w:t>
+            </w:r>
+            <w:proofErr w:type="spellEnd"/>
+            <w:r>
+              <w:t xml:space="preserve">, </w:t>
+            </w:r>
+            <w:proofErr w:type="spellStart"/>
+            <w:r>
+              <w:t>CuentaAhorro</w:t>
+            </w:r>
+            <w:proofErr w:type="spellEnd"/>
           </w:p>
         </w:tc>
       </w:tr>
@@ -2349,15 +2483,41 @@
           </w:tcPr>
           <w:p>
             <w:r>
-              <w:t>Interno: CuentaAhorro, datoErroneoException, saldoInsuficienteException</w:t>
-            </w:r>
+              <w:t xml:space="preserve">Interno: </w:t>
+            </w:r>
+            <w:proofErr w:type="spellStart"/>
+            <w:r>
+              <w:t>CuentaAhorro</w:t>
+            </w:r>
+            <w:proofErr w:type="spellEnd"/>
+            <w:r>
+              <w:t xml:space="preserve">, </w:t>
+            </w:r>
+            <w:proofErr w:type="spellStart"/>
+            <w:r>
+              <w:t>datoErroneoException</w:t>
+            </w:r>
+            <w:proofErr w:type="spellEnd"/>
+            <w:r>
+              <w:t xml:space="preserve">, </w:t>
+            </w:r>
+            <w:proofErr w:type="spellStart"/>
+            <w:r>
+              <w:t>saldoInsuficienteException</w:t>
+            </w:r>
+            <w:proofErr w:type="spellEnd"/>
           </w:p>
           <w:p>
             <w:r>
               <w:t xml:space="preserve">Externo: </w:t>
             </w:r>
-            <w:r>
-              <w:t>Credito, Debito</w:t>
+            <w:proofErr w:type="spellStart"/>
+            <w:r>
+              <w:t>Credito</w:t>
+            </w:r>
+            <w:proofErr w:type="spellEnd"/>
+            <w:r>
+              <w:t>, Debito</w:t>
             </w:r>
           </w:p>
         </w:tc>
@@ -2387,8 +2547,13 @@
               <w:t>Externo:</w:t>
             </w:r>
             <w:r>
-              <w:t xml:space="preserve"> Cliente, CuentaValores</w:t>
-            </w:r>
+              <w:t xml:space="preserve"> Cliente, </w:t>
+            </w:r>
+            <w:proofErr w:type="spellStart"/>
+            <w:r>
+              <w:t>CuentaValores</w:t>
+            </w:r>
+            <w:proofErr w:type="spellEnd"/>
           </w:p>
         </w:tc>
       </w:tr>
@@ -2410,7 +2575,21 @@
         <w:rPr>
           <w:u w:val="single"/>
         </w:rPr>
-        <w:t xml:space="preserve"> (Despúes de la refactorización):</w:t>
+        <w:t xml:space="preserve"> (</w:t>
+      </w:r>
+      <w:proofErr w:type="spellStart"/>
+      <w:r>
+        <w:rPr>
+          <w:u w:val="single"/>
+        </w:rPr>
+        <w:t>Despúes</w:t>
+      </w:r>
+      <w:proofErr w:type="spellEnd"/>
+      <w:r>
+        <w:rPr>
+          <w:u w:val="single"/>
+        </w:rPr>
+        <w:t xml:space="preserve"> de la refactorización):</w:t>
       </w:r>
     </w:p>
     <w:tbl>
@@ -2481,9 +2660,11 @@
             <w:tcW w:w="4247" w:type="dxa"/>
           </w:tcPr>
           <w:p>
+            <w:proofErr w:type="spellStart"/>
             <w:r>
               <w:t>Credito</w:t>
             </w:r>
+            <w:proofErr w:type="spellEnd"/>
           </w:p>
         </w:tc>
         <w:tc>
@@ -2492,7 +2673,31 @@
           </w:tcPr>
           <w:p>
             <w:r>
-              <w:t>Interno: Movimiento, saldoInsuficienteException, datoErroneoException, Cuenta, CuentaAhorro, Tarjeta</w:t>
+              <w:t xml:space="preserve">Interno: Movimiento, </w:t>
+            </w:r>
+            <w:proofErr w:type="spellStart"/>
+            <w:r>
+              <w:t>saldoInsuficienteException</w:t>
+            </w:r>
+            <w:proofErr w:type="spellEnd"/>
+            <w:r>
+              <w:t xml:space="preserve">, </w:t>
+            </w:r>
+            <w:proofErr w:type="spellStart"/>
+            <w:r>
+              <w:t>datoErroneoException</w:t>
+            </w:r>
+            <w:proofErr w:type="spellEnd"/>
+            <w:r>
+              <w:t xml:space="preserve">, Cuenta, </w:t>
+            </w:r>
+            <w:proofErr w:type="spellStart"/>
+            <w:r>
+              <w:t>CuentaAhorro</w:t>
+            </w:r>
+            <w:proofErr w:type="spellEnd"/>
+            <w:r>
+              <w:t>, Tarjeta</w:t>
             </w:r>
           </w:p>
           <w:p>
@@ -2524,8 +2729,29 @@
           </w:p>
           <w:p>
             <w:r>
-              <w:t>Externo: Cliente, Credito, CuentaAhorro, CuentaValores</w:t>
-            </w:r>
+              <w:t xml:space="preserve">Externo: Cliente, </w:t>
+            </w:r>
+            <w:proofErr w:type="spellStart"/>
+            <w:r>
+              <w:t>Credito</w:t>
+            </w:r>
+            <w:proofErr w:type="spellEnd"/>
+            <w:r>
+              <w:t xml:space="preserve">, </w:t>
+            </w:r>
+            <w:proofErr w:type="spellStart"/>
+            <w:r>
+              <w:t>CuentaAhorro</w:t>
+            </w:r>
+            <w:proofErr w:type="spellEnd"/>
+            <w:r>
+              <w:t xml:space="preserve">, </w:t>
+            </w:r>
+            <w:proofErr w:type="spellStart"/>
+            <w:r>
+              <w:t>CuentaValores</w:t>
+            </w:r>
+            <w:proofErr w:type="spellEnd"/>
           </w:p>
         </w:tc>
       </w:tr>
@@ -2535,9 +2761,11 @@
             <w:tcW w:w="4247" w:type="dxa"/>
           </w:tcPr>
           <w:p>
+            <w:proofErr w:type="spellStart"/>
             <w:r>
               <w:t>CuentaAhorro</w:t>
             </w:r>
+            <w:proofErr w:type="spellEnd"/>
           </w:p>
         </w:tc>
         <w:tc>
@@ -2546,12 +2774,33 @@
           </w:tcPr>
           <w:p>
             <w:r>
-              <w:t>Interno: Cuenta, Movimiento, datoErroneoException, saldoInsuficienteException</w:t>
-            </w:r>
-          </w:p>
-          <w:p>
-            <w:r>
-              <w:t>Externo: Credito, Debito, Tarjeta</w:t>
+              <w:t xml:space="preserve">Interno: Cuenta, Movimiento, </w:t>
+            </w:r>
+            <w:proofErr w:type="spellStart"/>
+            <w:r>
+              <w:t>datoErroneoException</w:t>
+            </w:r>
+            <w:proofErr w:type="spellEnd"/>
+            <w:r>
+              <w:t xml:space="preserve">, </w:t>
+            </w:r>
+            <w:proofErr w:type="spellStart"/>
+            <w:r>
+              <w:t>saldoInsuficienteException</w:t>
+            </w:r>
+            <w:proofErr w:type="spellEnd"/>
+          </w:p>
+          <w:p>
+            <w:r>
+              <w:t xml:space="preserve">Externo: </w:t>
+            </w:r>
+            <w:proofErr w:type="spellStart"/>
+            <w:r>
+              <w:t>Credito</w:t>
+            </w:r>
+            <w:proofErr w:type="spellEnd"/>
+            <w:r>
+              <w:t>, Debito, Tarjeta</w:t>
             </w:r>
           </w:p>
         </w:tc>
@@ -2562,9 +2811,11 @@
             <w:tcW w:w="4247" w:type="dxa"/>
           </w:tcPr>
           <w:p>
+            <w:proofErr w:type="spellStart"/>
             <w:r>
               <w:t>CuentaValores</w:t>
             </w:r>
+            <w:proofErr w:type="spellEnd"/>
           </w:p>
         </w:tc>
         <w:tc>
@@ -2600,8 +2851,29 @@
           </w:tcPr>
           <w:p>
             <w:r>
-              <w:t>Interno: Tarjeta, CuentaAhorro, saldoInsuficienteException, datoErroneoException</w:t>
-            </w:r>
+              <w:t xml:space="preserve">Interno: Tarjeta, </w:t>
+            </w:r>
+            <w:proofErr w:type="spellStart"/>
+            <w:r>
+              <w:t>CuentaAhorro</w:t>
+            </w:r>
+            <w:proofErr w:type="spellEnd"/>
+            <w:r>
+              <w:t xml:space="preserve">, </w:t>
+            </w:r>
+            <w:proofErr w:type="spellStart"/>
+            <w:r>
+              <w:t>saldoInsuficienteException</w:t>
+            </w:r>
+            <w:proofErr w:type="spellEnd"/>
+            <w:r>
+              <w:t xml:space="preserve">, </w:t>
+            </w:r>
+            <w:proofErr w:type="spellStart"/>
+            <w:r>
+              <w:t>datoErroneoException</w:t>
+            </w:r>
+            <w:proofErr w:type="spellEnd"/>
           </w:p>
           <w:p>
             <w:r>
@@ -2632,8 +2904,21 @@
           </w:p>
           <w:p>
             <w:r>
-              <w:t>Externo: Credito, CuentaAhorro</w:t>
-            </w:r>
+              <w:t xml:space="preserve">Externo: </w:t>
+            </w:r>
+            <w:proofErr w:type="spellStart"/>
+            <w:r>
+              <w:t>Credito</w:t>
+            </w:r>
+            <w:proofErr w:type="spellEnd"/>
+            <w:r>
+              <w:t xml:space="preserve">, </w:t>
+            </w:r>
+            <w:proofErr w:type="spellStart"/>
+            <w:r>
+              <w:t>CuentaAhorro</w:t>
+            </w:r>
+            <w:proofErr w:type="spellEnd"/>
           </w:p>
         </w:tc>
       </w:tr>
@@ -2654,12 +2939,41 @@
           </w:tcPr>
           <w:p>
             <w:r>
-              <w:t>Interno: CuentaAhorro, datoErroneoException, saldoInsuficienteException</w:t>
-            </w:r>
-          </w:p>
-          <w:p>
-            <w:r>
-              <w:t>Externo: Credito, Debito</w:t>
+              <w:t xml:space="preserve">Interno: </w:t>
+            </w:r>
+            <w:proofErr w:type="spellStart"/>
+            <w:r>
+              <w:t>CuentaAhorro</w:t>
+            </w:r>
+            <w:proofErr w:type="spellEnd"/>
+            <w:r>
+              <w:t xml:space="preserve">, </w:t>
+            </w:r>
+            <w:proofErr w:type="spellStart"/>
+            <w:r>
+              <w:t>datoErroneoException</w:t>
+            </w:r>
+            <w:proofErr w:type="spellEnd"/>
+            <w:r>
+              <w:t xml:space="preserve">, </w:t>
+            </w:r>
+            <w:proofErr w:type="spellStart"/>
+            <w:r>
+              <w:t>saldoInsuficienteException</w:t>
+            </w:r>
+            <w:proofErr w:type="spellEnd"/>
+          </w:p>
+          <w:p>
+            <w:r>
+              <w:t xml:space="preserve">Externo: </w:t>
+            </w:r>
+            <w:proofErr w:type="spellStart"/>
+            <w:r>
+              <w:t>Credito</w:t>
+            </w:r>
+            <w:proofErr w:type="spellEnd"/>
+            <w:r>
+              <w:t>, Debito</w:t>
             </w:r>
           </w:p>
         </w:tc>
@@ -2686,8 +3000,13 @@
           </w:p>
           <w:p>
             <w:r>
-              <w:t>Externo: Cliente, CuentaValores</w:t>
-            </w:r>
+              <w:t xml:space="preserve">Externo: Cliente, </w:t>
+            </w:r>
+            <w:proofErr w:type="spellStart"/>
+            <w:r>
+              <w:t>CuentaValores</w:t>
+            </w:r>
+            <w:proofErr w:type="spellEnd"/>
           </w:p>
         </w:tc>
       </w:tr>
@@ -2741,11 +3060,19 @@
           <w:u w:val="single"/>
         </w:rPr>
       </w:pPr>
+      <w:proofErr w:type="spellStart"/>
       <w:r>
         <w:rPr>
           <w:u w:val="single"/>
         </w:rPr>
-        <w:t>CuentaAhorro:</w:t>
+        <w:t>CuentaAhorro</w:t>
+      </w:r>
+      <w:proofErr w:type="spellEnd"/>
+      <w:r>
+        <w:rPr>
+          <w:u w:val="single"/>
+        </w:rPr>
+        <w:t>:</w:t>
       </w:r>
     </w:p>
     <w:p>
@@ -2757,7 +3084,19 @@
       </w:pPr>
       <w:r>
         <w:br/>
-        <w:t>En la clase CuentaAhorro hemos extraído una sección del código, de los métodos “retirar” a un nuevo método gesti</w:t>
+        <w:t xml:space="preserve">En la clase </w:t>
+      </w:r>
+      <w:proofErr w:type="spellStart"/>
+      <w:r>
+        <w:t>CuentaAhorro</w:t>
+      </w:r>
+      <w:proofErr w:type="spellEnd"/>
+      <w:r>
+        <w:t xml:space="preserve"> hemos extraído una sección del código, de los métodos “retirar” a un nuevo método </w:t>
+      </w:r>
+      <w:proofErr w:type="spellStart"/>
+      <w:r>
+        <w:t>gesti</w:t>
       </w:r>
       <w:r>
         <w:t>o</w:t>
@@ -2766,13 +3105,49 @@
         <w:t>nExcepciones</w:t>
       </w:r>
       <w:r>
-        <w:t>Retirar, consiguiendo así que el CCog disminuta y además el WMC también</w:t>
+        <w:t>Retirar</w:t>
+      </w:r>
+      <w:proofErr w:type="spellEnd"/>
+      <w:r>
+        <w:t xml:space="preserve">, consiguiendo así que el </w:t>
+      </w:r>
+      <w:proofErr w:type="spellStart"/>
+      <w:r>
+        <w:t>CCog</w:t>
+      </w:r>
+      <w:proofErr w:type="spellEnd"/>
+      <w:r>
+        <w:t xml:space="preserve"> </w:t>
+      </w:r>
+      <w:proofErr w:type="spellStart"/>
+      <w:r>
+        <w:t>disminuta</w:t>
+      </w:r>
+      <w:proofErr w:type="spellEnd"/>
+      <w:r>
+        <w:t xml:space="preserve"> y además el WMC también</w:t>
       </w:r>
       <w:r>
         <w:t>.</w:t>
       </w:r>
       <w:r>
-        <w:t xml:space="preserve"> También hemos extraído una sección del código, de los métodos “ingresar” a un nuevo método gestionExcepcionesIngresar, de esta manera conseguimos que el CCog disminuya.</w:t>
+        <w:t xml:space="preserve"> También hemos extraído una sección del código, de los métodos “ingresar” a un nuevo método </w:t>
+      </w:r>
+      <w:proofErr w:type="spellStart"/>
+      <w:r>
+        <w:t>gestionExcepcionesIngresar</w:t>
+      </w:r>
+      <w:proofErr w:type="spellEnd"/>
+      <w:r>
+        <w:t xml:space="preserve">, de esta manera conseguimos que el </w:t>
+      </w:r>
+      <w:proofErr w:type="spellStart"/>
+      <w:r>
+        <w:t>CCog</w:t>
+      </w:r>
+      <w:proofErr w:type="spellEnd"/>
+      <w:r>
+        <w:t xml:space="preserve"> disminuya.</w:t>
       </w:r>
     </w:p>
     <w:p>
@@ -2780,7 +3155,15 @@
         <w:jc w:val="both"/>
       </w:pPr>
       <w:r>
-        <w:t xml:space="preserve">En la clase Movimiento hemos creado un constructor para que en la clase CuentaAhorro los métodos sean más legibles y breves, aunque de esta manera aumentemos la complejidad de la clase Movimiento por agregarle un método más. </w:t>
+        <w:t xml:space="preserve">En la clase Movimiento hemos creado un constructor para que en la clase </w:t>
+      </w:r>
+      <w:proofErr w:type="spellStart"/>
+      <w:r>
+        <w:t>CuentaAhorro</w:t>
+      </w:r>
+      <w:proofErr w:type="spellEnd"/>
+      <w:r>
+        <w:t xml:space="preserve"> los métodos sean más legibles y breves, aunque de esta manera aumentemos la complejidad de la clase Movimiento por agregarle un método más. </w:t>
       </w:r>
     </w:p>
     <w:p>
@@ -2788,13 +3171,53 @@
         <w:jc w:val="both"/>
       </w:pPr>
       <w:r>
-        <w:t xml:space="preserve">En la clase CuentaAhorro hemos añadido un nuevo atributo “saldo” de tipo double, además hemos modificado los dos métodos “ingresar” y los dos “retirar” de manera que se actualice este saldo por cada movimiento. </w:t>
-      </w:r>
-      <w:r>
-        <w:t xml:space="preserve">Además en el método “addMoviemiento” hemos hecho que se actualice el saldo también para mantener la funcionalidad del programa original. </w:t>
-      </w:r>
-      <w:r>
-        <w:t xml:space="preserve">Con esto conseguimos que en el método “getSaldo” no sea necesario recorrer cada vez los movimientos y simplificamos (es un simple return) el método tanto por parte del CCog como en el WMC. </w:t>
+        <w:t xml:space="preserve">En la clase </w:t>
+      </w:r>
+      <w:proofErr w:type="spellStart"/>
+      <w:r>
+        <w:t>CuentaAhorro</w:t>
+      </w:r>
+      <w:proofErr w:type="spellEnd"/>
+      <w:r>
+        <w:t xml:space="preserve"> hemos añadido un nuevo atributo “saldo” de tipo </w:t>
+      </w:r>
+      <w:proofErr w:type="spellStart"/>
+      <w:r>
+        <w:t>double</w:t>
+      </w:r>
+      <w:proofErr w:type="spellEnd"/>
+      <w:r>
+        <w:t xml:space="preserve">, además hemos modificado los dos métodos “ingresar” y los dos “retirar” de manera que se actualice este saldo por cada movimiento. </w:t>
+      </w:r>
+      <w:r>
+        <w:t>Además en el método “</w:t>
+      </w:r>
+      <w:proofErr w:type="spellStart"/>
+      <w:r>
+        <w:t>addMoviemiento</w:t>
+      </w:r>
+      <w:proofErr w:type="spellEnd"/>
+      <w:r>
+        <w:t xml:space="preserve">” hemos hecho que se actualice el saldo también para mantener la funcionalidad del programa original. </w:t>
+      </w:r>
+      <w:r>
+        <w:t>Con esto conseguimos que en el método “</w:t>
+      </w:r>
+      <w:proofErr w:type="spellStart"/>
+      <w:r>
+        <w:t>getSaldo</w:t>
+      </w:r>
+      <w:proofErr w:type="spellEnd"/>
+      <w:r>
+        <w:t xml:space="preserve">” no sea necesario recorrer cada vez los movimientos y simplificamos (es un simple return) el método tanto por parte del </w:t>
+      </w:r>
+      <w:proofErr w:type="spellStart"/>
+      <w:r>
+        <w:t>CCog</w:t>
+      </w:r>
+      <w:proofErr w:type="spellEnd"/>
+      <w:r>
+        <w:t xml:space="preserve"> como en el WMC. </w:t>
       </w:r>
     </w:p>
     <w:p>
@@ -2812,11 +3235,19 @@
           <w:u w:val="single"/>
         </w:rPr>
       </w:pPr>
+      <w:proofErr w:type="spellStart"/>
       <w:r>
         <w:rPr>
           <w:u w:val="single"/>
         </w:rPr>
-        <w:t xml:space="preserve">Credito: </w:t>
+        <w:t>Credito</w:t>
+      </w:r>
+      <w:proofErr w:type="spellEnd"/>
+      <w:r>
+        <w:rPr>
+          <w:u w:val="single"/>
+        </w:rPr>
+        <w:t xml:space="preserve">: </w:t>
       </w:r>
     </w:p>
     <w:p>
@@ -2835,7 +3266,15 @@
         <w:t xml:space="preserve">En el método </w:t>
       </w:r>
       <w:r>
-        <w:t>“retirar” hemos eliminado el else después de la excepción ya que si la excepción salta, el programa no va a realizar la línea de código siguiente y esto en esencia es lo mismo que tener un if-else pero con menor CCog y WMC.</w:t>
+        <w:t xml:space="preserve">“retirar” hemos eliminado el else después de la excepción ya que si la excepción salta, el programa no va a realizar la línea de código siguiente y esto en esencia es lo mismo que tener un if-else pero con menor </w:t>
+      </w:r>
+      <w:proofErr w:type="spellStart"/>
+      <w:r>
+        <w:t>CCog</w:t>
+      </w:r>
+      <w:proofErr w:type="spellEnd"/>
+      <w:r>
+        <w:t xml:space="preserve"> y WMC.</w:t>
       </w:r>
     </w:p>
     <w:p>
@@ -2843,7 +3282,31 @@
         <w:jc w:val="both"/>
       </w:pPr>
       <w:r>
-        <w:t xml:space="preserve">En el método “liquidar” hemos omitido el for y hemos llamado al método ”getGastosAcumulados” ya que el código es idéntico, a excepción del return que en “getGastosAcumulados” retorna -r y en “liquidar” necesitamos el valor en positivo, pero hemos solventado esto añadiendo un – antes de la llamada al método. Gracias a esto hemos reducido el WMC y el CCog. </w:t>
+        <w:t>En el método “liquidar” hemos omitido el for y hemos llamado al método ”</w:t>
+      </w:r>
+      <w:proofErr w:type="spellStart"/>
+      <w:r>
+        <w:t>getGastosAcumulados</w:t>
+      </w:r>
+      <w:proofErr w:type="spellEnd"/>
+      <w:r>
+        <w:t>” ya que el código es idéntico, a excepción del return que en “</w:t>
+      </w:r>
+      <w:proofErr w:type="spellStart"/>
+      <w:r>
+        <w:t>getGastosAcumulados</w:t>
+      </w:r>
+      <w:proofErr w:type="spellEnd"/>
+      <w:r>
+        <w:t xml:space="preserve">” retorna -r y en “liquidar” necesitamos el valor en positivo, pero hemos solventado esto añadiendo un – antes de la llamada al método. Gracias a esto hemos reducido el WMC y el </w:t>
+      </w:r>
+      <w:proofErr w:type="spellStart"/>
+      <w:r>
+        <w:t>CCog</w:t>
+      </w:r>
+      <w:proofErr w:type="spellEnd"/>
+      <w:r>
+        <w:t xml:space="preserve">. </w:t>
       </w:r>
     </w:p>
     <w:p>
@@ -2851,7 +3314,23 @@
         <w:jc w:val="both"/>
       </w:pPr>
       <w:r>
-        <w:t>En los métodos “retirar” y “pagoEnEstablecimiento” nos planteamos la idea de agrupar el código para evitar duplicidad (al igual que en Debito) sin embargo, en este caso habría que pasar como parámetro dos Strings y dos doubles. Hemos decidido dejarlo como está porque hemos considerado que esto hubiera complicado la comprensión y lectura del código.</w:t>
+        <w:t>En los métodos “retirar” y “</w:t>
+      </w:r>
+      <w:proofErr w:type="spellStart"/>
+      <w:r>
+        <w:t>pagoEnEstablecimiento</w:t>
+      </w:r>
+      <w:proofErr w:type="spellEnd"/>
+      <w:r>
+        <w:t xml:space="preserve">” nos planteamos la idea de agrupar el código para evitar duplicidad (al igual que en Debito) sin embargo, en este caso habría que pasar como parámetro dos Strings y dos </w:t>
+      </w:r>
+      <w:proofErr w:type="spellStart"/>
+      <w:r>
+        <w:t>doubles</w:t>
+      </w:r>
+      <w:proofErr w:type="spellEnd"/>
+      <w:r>
+        <w:t>. Hemos decidido dejarlo como está porque hemos considerado que esto hubiera complicado la comprensión y lectura del código.</w:t>
       </w:r>
     </w:p>
     <w:p>
@@ -2873,17 +3352,51 @@
         <w:jc w:val="both"/>
       </w:pPr>
       <w:r>
-        <w:t>En esta clase hay sólo un método significativo en cuento a cómo afecta a las métricas. Para suavizar su efecto hemos extraído la parte del for que afecta a las cuentas de tipo CuentaValores en el que se calcula su saldo, y lo hemos llevado a la clase CuentaValores</w:t>
-      </w:r>
-      <w:r>
-        <w:t xml:space="preserve"> a un nuevo método </w:t>
-      </w:r>
-      <w:r>
         <w:lastRenderedPageBreak/>
-        <w:t>llamado “getSaldo”</w:t>
-      </w:r>
-      <w:r>
-        <w:t xml:space="preserve">, de esta manera disminuimos el WMC y CCog en cliente. Y aunque en CuentaValores estas métricas aumenten por este cambio, termina estando más equilibrado. </w:t>
+        <w:t xml:space="preserve">En esta clase hay sólo un método significativo en cuento a cómo afecta a las métricas. Para suavizar su efecto hemos extraído la parte del for que afecta a las cuentas de tipo </w:t>
+      </w:r>
+      <w:proofErr w:type="spellStart"/>
+      <w:r>
+        <w:t>CuentaValores</w:t>
+      </w:r>
+      <w:proofErr w:type="spellEnd"/>
+      <w:r>
+        <w:t xml:space="preserve"> en el que se calcula su saldo, y lo hemos llevado a la clase </w:t>
+      </w:r>
+      <w:proofErr w:type="spellStart"/>
+      <w:r>
+        <w:t>CuentaValores</w:t>
+      </w:r>
+      <w:proofErr w:type="spellEnd"/>
+      <w:r>
+        <w:t xml:space="preserve"> a un nuevo método llamado “</w:t>
+      </w:r>
+      <w:proofErr w:type="spellStart"/>
+      <w:r>
+        <w:t>getSaldo</w:t>
+      </w:r>
+      <w:proofErr w:type="spellEnd"/>
+      <w:r>
+        <w:t>”</w:t>
+      </w:r>
+      <w:r>
+        <w:t xml:space="preserve">, de esta manera disminuimos el WMC y </w:t>
+      </w:r>
+      <w:proofErr w:type="spellStart"/>
+      <w:r>
+        <w:t>CCog</w:t>
+      </w:r>
+      <w:proofErr w:type="spellEnd"/>
+      <w:r>
+        <w:t xml:space="preserve"> en cliente. Y aunque en </w:t>
+      </w:r>
+      <w:proofErr w:type="spellStart"/>
+      <w:r>
+        <w:t>CuentaValores</w:t>
+      </w:r>
+      <w:proofErr w:type="spellEnd"/>
+      <w:r>
+        <w:t xml:space="preserve"> estas métricas aumenten por este cambio, termina estando más equilibrado. </w:t>
       </w:r>
     </w:p>
     <w:p>
@@ -2891,7 +3404,47 @@
         <w:jc w:val="both"/>
       </w:pPr>
       <w:r>
-        <w:t xml:space="preserve">Además, nos hemos dado cuenta de que en “gestSaldoTotal” tanto CuentaAhorro y CuentaValores hay un método “getSaldo” por lo que hemos “trasladado” el método a la clase Cuenta como método abstracto. Y hemos mantenido las implementaciones en cada una de las dos cuentas. De esta manera, no es necesario comprobar mediante ifs de qué tipo de cuenta se trata, consiguiendo de esta forma que el método esté mucho más simplificado. Además las métricas se ven muy afectadas positivamente. </w:t>
+        <w:t>Además, nos hemos dado cuenta de que en “</w:t>
+      </w:r>
+      <w:proofErr w:type="spellStart"/>
+      <w:r>
+        <w:t>gestSaldoTotal</w:t>
+      </w:r>
+      <w:proofErr w:type="spellEnd"/>
+      <w:r>
+        <w:t xml:space="preserve">” tanto </w:t>
+      </w:r>
+      <w:proofErr w:type="spellStart"/>
+      <w:r>
+        <w:t>CuentaAhorro</w:t>
+      </w:r>
+      <w:proofErr w:type="spellEnd"/>
+      <w:r>
+        <w:t xml:space="preserve"> y </w:t>
+      </w:r>
+      <w:proofErr w:type="spellStart"/>
+      <w:r>
+        <w:t>CuentaValores</w:t>
+      </w:r>
+      <w:proofErr w:type="spellEnd"/>
+      <w:r>
+        <w:t xml:space="preserve"> hay un método “</w:t>
+      </w:r>
+      <w:proofErr w:type="spellStart"/>
+      <w:r>
+        <w:t>getSaldo</w:t>
+      </w:r>
+      <w:proofErr w:type="spellEnd"/>
+      <w:r>
+        <w:t xml:space="preserve">” por lo que hemos “trasladado” el método a la clase Cuenta como método abstracto. Y hemos mantenido las implementaciones en cada una de las dos cuentas. De esta manera, no es necesario comprobar mediante </w:t>
+      </w:r>
+      <w:proofErr w:type="spellStart"/>
+      <w:r>
+        <w:t>ifs</w:t>
+      </w:r>
+      <w:proofErr w:type="spellEnd"/>
+      <w:r>
+        <w:t xml:space="preserve"> de qué tipo de cuenta se trata, consiguiendo de esta forma que el método esté mucho más simplificado. Además las métricas se ven muy afectadas positivamente. </w:t>
       </w:r>
     </w:p>
     <w:p>
@@ -2921,7 +3474,23 @@
         <w:jc w:val="both"/>
       </w:pPr>
       <w:r>
-        <w:t xml:space="preserve">En este método hemos agrupado el código de los métodos “retirar” y “pagoEnEstablecimiento” en un nuevo método “retirarDinero”, manteniendo en todo momento la funcionalidad del código original. </w:t>
+        <w:t>En este método hemos agrupado el código de los métodos “retirar” y “</w:t>
+      </w:r>
+      <w:proofErr w:type="spellStart"/>
+      <w:r>
+        <w:t>pagoEnEstablecimiento</w:t>
+      </w:r>
+      <w:proofErr w:type="spellEnd"/>
+      <w:r>
+        <w:t>” en un nuevo método “</w:t>
+      </w:r>
+      <w:proofErr w:type="spellStart"/>
+      <w:r>
+        <w:t>retirarDinero</w:t>
+      </w:r>
+      <w:proofErr w:type="spellEnd"/>
+      <w:r>
+        <w:t xml:space="preserve">”, manteniendo en todo momento la funcionalidad del código original. </w:t>
       </w:r>
       <w:r>
         <w:t xml:space="preserve">Gracias a esto eliminamos duplicidades en el código, simplificando su lectura. </w:t>
@@ -2931,11 +3500,277 @@
       <w:pPr>
         <w:jc w:val="both"/>
       </w:pPr>
+      <w:r>
+        <w:t>DIAGRÁMAS DE CLASES: (a continuación)</w:t>
+      </w:r>
     </w:p>
     <w:p>
       <w:pPr>
         <w:jc w:val="both"/>
       </w:pPr>
+    </w:p>
+    <w:p>
+      <w:pPr>
+        <w:jc w:val="both"/>
+      </w:pPr>
+    </w:p>
+    <w:p>
+      <w:pPr>
+        <w:jc w:val="both"/>
+      </w:pPr>
+    </w:p>
+    <w:p>
+      <w:pPr>
+        <w:jc w:val="both"/>
+      </w:pPr>
+    </w:p>
+    <w:p>
+      <w:pPr>
+        <w:jc w:val="both"/>
+      </w:pPr>
+    </w:p>
+    <w:p>
+      <w:pPr>
+        <w:jc w:val="both"/>
+      </w:pPr>
+    </w:p>
+    <w:p>
+      <w:pPr>
+        <w:jc w:val="both"/>
+      </w:pPr>
+    </w:p>
+    <w:p>
+      <w:pPr>
+        <w:jc w:val="both"/>
+      </w:pPr>
+    </w:p>
+    <w:p>
+      <w:pPr>
+        <w:jc w:val="both"/>
+      </w:pPr>
+    </w:p>
+    <w:p>
+      <w:pPr>
+        <w:jc w:val="both"/>
+      </w:pPr>
+    </w:p>
+    <w:p>
+      <w:pPr>
+        <w:jc w:val="both"/>
+      </w:pPr>
+    </w:p>
+    <w:p>
+      <w:pPr>
+        <w:jc w:val="both"/>
+      </w:pPr>
+    </w:p>
+    <w:p>
+      <w:pPr>
+        <w:jc w:val="both"/>
+      </w:pPr>
+    </w:p>
+    <w:p>
+      <w:pPr>
+        <w:jc w:val="both"/>
+      </w:pPr>
+    </w:p>
+    <w:p>
+      <w:pPr>
+        <w:jc w:val="both"/>
+      </w:pPr>
+    </w:p>
+    <w:p>
+      <w:pPr>
+        <w:jc w:val="both"/>
+      </w:pPr>
+    </w:p>
+    <w:p>
+      <w:pPr>
+        <w:jc w:val="both"/>
+      </w:pPr>
+    </w:p>
+    <w:p>
+      <w:pPr>
+        <w:jc w:val="both"/>
+      </w:pPr>
+      <w:r>
+        <w:rPr>
+          <w:noProof/>
+        </w:rPr>
+        <w:lastRenderedPageBreak/>
+        <w:drawing>
+          <wp:anchor distT="0" distB="0" distL="114300" distR="114300" simplePos="0" relativeHeight="251659264" behindDoc="0" locked="0" layoutInCell="1" allowOverlap="1" wp14:anchorId="6BCBA11F" wp14:editId="5A37E4D9">
+            <wp:simplePos x="0" y="0"/>
+            <wp:positionH relativeFrom="column">
+              <wp:posOffset>-1080135</wp:posOffset>
+            </wp:positionH>
+            <wp:positionV relativeFrom="paragraph">
+              <wp:posOffset>349250</wp:posOffset>
+            </wp:positionV>
+            <wp:extent cx="7613650" cy="6481445"/>
+            <wp:effectExtent l="0" t="0" r="6350" b="0"/>
+            <wp:wrapSquare wrapText="bothSides"/>
+            <wp:docPr id="1345985378" name="Imagen 1" descr="Diagrama&#10;&#10;Descripción generada automáticamente"/>
+            <wp:cNvGraphicFramePr>
+              <a:graphicFrameLocks xmlns:a="http://schemas.openxmlformats.org/drawingml/2006/main" noChangeAspect="1"/>
+            </wp:cNvGraphicFramePr>
+            <a:graphic xmlns:a="http://schemas.openxmlformats.org/drawingml/2006/main">
+              <a:graphicData uri="http://schemas.openxmlformats.org/drawingml/2006/picture">
+                <pic:pic xmlns:pic="http://schemas.openxmlformats.org/drawingml/2006/picture">
+                  <pic:nvPicPr>
+                    <pic:cNvPr id="1345985378" name="Imagen 1" descr="Diagrama&#10;&#10;Descripción generada automáticamente"/>
+                    <pic:cNvPicPr/>
+                  </pic:nvPicPr>
+                  <pic:blipFill>
+                    <a:blip r:embed="rId6">
+                      <a:extLst>
+                        <a:ext uri="{28A0092B-C50C-407E-A947-70E740481C1C}">
+                          <a14:useLocalDpi xmlns:a14="http://schemas.microsoft.com/office/drawing/2010/main" val="0"/>
+                        </a:ext>
+                      </a:extLst>
+                    </a:blip>
+                    <a:stretch>
+                      <a:fillRect/>
+                    </a:stretch>
+                  </pic:blipFill>
+                  <pic:spPr>
+                    <a:xfrm>
+                      <a:off x="0" y="0"/>
+                      <a:ext cx="7613650" cy="6481445"/>
+                    </a:xfrm>
+                    <a:prstGeom prst="rect">
+                      <a:avLst/>
+                    </a:prstGeom>
+                  </pic:spPr>
+                </pic:pic>
+              </a:graphicData>
+            </a:graphic>
+            <wp14:sizeRelH relativeFrom="margin">
+              <wp14:pctWidth>0</wp14:pctWidth>
+            </wp14:sizeRelH>
+            <wp14:sizeRelV relativeFrom="margin">
+              <wp14:pctHeight>0</wp14:pctHeight>
+            </wp14:sizeRelV>
+          </wp:anchor>
+        </w:drawing>
+      </w:r>
+      <w:r>
+        <w:t>ANTES DE LA REFACTORIZACIÓN:</w:t>
+      </w:r>
+    </w:p>
+    <w:p>
+      <w:pPr>
+        <w:jc w:val="both"/>
+      </w:pPr>
+    </w:p>
+    <w:p>
+      <w:pPr>
+        <w:jc w:val="both"/>
+      </w:pPr>
+    </w:p>
+    <w:p>
+      <w:pPr>
+        <w:jc w:val="both"/>
+      </w:pPr>
+    </w:p>
+    <w:p>
+      <w:pPr>
+        <w:jc w:val="both"/>
+      </w:pPr>
+    </w:p>
+    <w:p>
+      <w:pPr>
+        <w:jc w:val="both"/>
+      </w:pPr>
+    </w:p>
+    <w:p>
+      <w:pPr>
+        <w:jc w:val="both"/>
+      </w:pPr>
+    </w:p>
+    <w:p>
+      <w:pPr>
+        <w:jc w:val="both"/>
+      </w:pPr>
+    </w:p>
+    <w:p>
+      <w:pPr>
+        <w:jc w:val="both"/>
+      </w:pPr>
+      <w:r>
+        <w:lastRenderedPageBreak/>
+        <w:t>DESPUÉS DE LA REFACTORIZACIÓN:</w:t>
+      </w:r>
+    </w:p>
+    <w:p>
+      <w:pPr>
+        <w:jc w:val="both"/>
+      </w:pPr>
+    </w:p>
+    <w:p>
+      <w:pPr>
+        <w:jc w:val="both"/>
+      </w:pPr>
+      <w:r>
+        <w:rPr>
+          <w:noProof/>
+        </w:rPr>
+        <w:drawing>
+          <wp:anchor distT="0" distB="0" distL="114300" distR="114300" simplePos="0" relativeHeight="251658240" behindDoc="0" locked="0" layoutInCell="1" allowOverlap="1" wp14:anchorId="2959A4D4" wp14:editId="518A0CD2">
+            <wp:simplePos x="0" y="0"/>
+            <wp:positionH relativeFrom="column">
+              <wp:posOffset>-1080135</wp:posOffset>
+            </wp:positionH>
+            <wp:positionV relativeFrom="paragraph">
+              <wp:posOffset>245110</wp:posOffset>
+            </wp:positionV>
+            <wp:extent cx="7446645" cy="5916295"/>
+            <wp:effectExtent l="0" t="0" r="1905" b="8255"/>
+            <wp:wrapSquare wrapText="bothSides"/>
+            <wp:docPr id="704615475" name="Imagen 2" descr="Escala de tiempo&#10;&#10;Descripción generada automáticamente"/>
+            <wp:cNvGraphicFramePr>
+              <a:graphicFrameLocks xmlns:a="http://schemas.openxmlformats.org/drawingml/2006/main" noChangeAspect="1"/>
+            </wp:cNvGraphicFramePr>
+            <a:graphic xmlns:a="http://schemas.openxmlformats.org/drawingml/2006/main">
+              <a:graphicData uri="http://schemas.openxmlformats.org/drawingml/2006/picture">
+                <pic:pic xmlns:pic="http://schemas.openxmlformats.org/drawingml/2006/picture">
+                  <pic:nvPicPr>
+                    <pic:cNvPr id="704615475" name="Imagen 2" descr="Escala de tiempo&#10;&#10;Descripción generada automáticamente"/>
+                    <pic:cNvPicPr/>
+                  </pic:nvPicPr>
+                  <pic:blipFill>
+                    <a:blip r:embed="rId7">
+                      <a:extLst>
+                        <a:ext uri="{28A0092B-C50C-407E-A947-70E740481C1C}">
+                          <a14:useLocalDpi xmlns:a14="http://schemas.microsoft.com/office/drawing/2010/main" val="0"/>
+                        </a:ext>
+                      </a:extLst>
+                    </a:blip>
+                    <a:stretch>
+                      <a:fillRect/>
+                    </a:stretch>
+                  </pic:blipFill>
+                  <pic:spPr>
+                    <a:xfrm>
+                      <a:off x="0" y="0"/>
+                      <a:ext cx="7446645" cy="5916295"/>
+                    </a:xfrm>
+                    <a:prstGeom prst="rect">
+                      <a:avLst/>
+                    </a:prstGeom>
+                  </pic:spPr>
+                </pic:pic>
+              </a:graphicData>
+            </a:graphic>
+            <wp14:sizeRelH relativeFrom="margin">
+              <wp14:pctWidth>0</wp14:pctWidth>
+            </wp14:sizeRelH>
+            <wp14:sizeRelV relativeFrom="margin">
+              <wp14:pctHeight>0</wp14:pctHeight>
+            </wp14:sizeRelV>
+          </wp:anchor>
+        </w:drawing>
+      </w:r>
     </w:p>
     <w:p>
       <w:pPr>
@@ -2950,6 +3785,56 @@
     </w:sectPr>
   </w:body>
 </w:document>
+</file>
+
+<file path=word/endnotes.xml><?xml version="1.0" encoding="utf-8"?>
+<w:endnotes xmlns:wpc="http://schemas.microsoft.com/office/word/2010/wordprocessingCanvas" xmlns:cx="http://schemas.microsoft.com/office/drawing/2014/chartex" xmlns:cx1="http://schemas.microsoft.com/office/drawing/2015/9/8/chartex" xmlns:cx2="http://schemas.microsoft.com/office/drawing/2015/10/21/chartex" xmlns:cx3="http://schemas.microsoft.com/office/drawing/2016/5/9/chartex" xmlns:cx4="http://schemas.microsoft.com/office/drawing/2016/5/10/chartex" xmlns:cx5="http://schemas.microsoft.com/office/drawing/2016/5/11/chartex" xmlns:cx6="http://schemas.microsoft.com/office/drawing/2016/5/12/chartex" xmlns:cx7="http://schemas.microsoft.com/office/drawing/2016/5/13/chartex" xmlns:cx8="http://schemas.microsoft.com/office/drawing/2016/5/14/chartex" xmlns:mc="http://schemas.openxmlformats.org/markup-compatibility/2006" xmlns:aink="http://schemas.microsoft.com/office/drawing/2016/ink" xmlns:am3d="http://schemas.microsoft.com/office/drawing/2017/model3d" xmlns:o="urn:schemas-microsoft-com:office:office" xmlns:oel="http://schemas.microsoft.com/office/2019/extlst" xmlns:r="http://schemas.openxmlformats.org/officeDocument/2006/relationships" xmlns:m="http://schemas.openxmlformats.org/officeDocument/2006/math" xmlns:v="urn:schemas-microsoft-com:vml" xmlns:wp14="http://schemas.microsoft.com/office/word/2010/wordprocessingDrawing" xmlns:wp="http://schemas.openxmlformats.org/drawingml/2006/wordprocessingDrawing" xmlns:w10="urn:schemas-microsoft-com:office:word" xmlns:w="http://schemas.openxmlformats.org/wordprocessingml/2006/main" xmlns:w14="http://schemas.microsoft.com/office/word/2010/wordml" xmlns:w15="http://schemas.microsoft.com/office/word/2012/wordml" xmlns:w16cex="http://schemas.microsoft.com/office/word/2018/wordml/cex" xmlns:w16cid="http://schemas.microsoft.com/office/word/2016/wordml/cid" xmlns:w16="http://schemas.microsoft.com/office/word/2018/wordml" xmlns:w16du="http://schemas.microsoft.com/office/word/2023/wordml/word16du" xmlns:w16sdtdh="http://schemas.microsoft.com/office/word/2020/wordml/sdtdatahash" xmlns:w16se="http://schemas.microsoft.com/office/word/2015/wordml/symex" xmlns:wpg="http://schemas.microsoft.com/office/word/2010/wordprocessingGroup" xmlns:wpi="http://schemas.microsoft.com/office/word/2010/wordprocessingInk" xmlns:wne="http://schemas.microsoft.com/office/word/2006/wordml" xmlns:wps="http://schemas.microsoft.com/office/word/2010/wordprocessingShape" mc:Ignorable="w14 w15 w16se w16cid w16 w16cex w16sdtdh wp14">
+  <w:endnote w:type="separator" w:id="-1">
+    <w:p>
+      <w:pPr>
+        <w:spacing w:after="0" w:line="240" w:lineRule="auto"/>
+      </w:pPr>
+      <w:r>
+        <w:separator/>
+      </w:r>
+    </w:p>
+  </w:endnote>
+  <w:endnote w:type="continuationSeparator" w:id="0">
+    <w:p>
+      <w:pPr>
+        <w:spacing w:after="0" w:line="240" w:lineRule="auto"/>
+      </w:pPr>
+      <w:r>
+        <w:continuationSeparator/>
+      </w:r>
+    </w:p>
+  </w:endnote>
+</w:endnotes>
+</file>
+
+<file path=word/footnotes.xml><?xml version="1.0" encoding="utf-8"?>
+<w:footnotes xmlns:wpc="http://schemas.microsoft.com/office/word/2010/wordprocessingCanvas" xmlns:cx="http://schemas.microsoft.com/office/drawing/2014/chartex" xmlns:cx1="http://schemas.microsoft.com/office/drawing/2015/9/8/chartex" xmlns:cx2="http://schemas.microsoft.com/office/drawing/2015/10/21/chartex" xmlns:cx3="http://schemas.microsoft.com/office/drawing/2016/5/9/chartex" xmlns:cx4="http://schemas.microsoft.com/office/drawing/2016/5/10/chartex" xmlns:cx5="http://schemas.microsoft.com/office/drawing/2016/5/11/chartex" xmlns:cx6="http://schemas.microsoft.com/office/drawing/2016/5/12/chartex" xmlns:cx7="http://schemas.microsoft.com/office/drawing/2016/5/13/chartex" xmlns:cx8="http://schemas.microsoft.com/office/drawing/2016/5/14/chartex" xmlns:mc="http://schemas.openxmlformats.org/markup-compatibility/2006" xmlns:aink="http://schemas.microsoft.com/office/drawing/2016/ink" xmlns:am3d="http://schemas.microsoft.com/office/drawing/2017/model3d" xmlns:o="urn:schemas-microsoft-com:office:office" xmlns:oel="http://schemas.microsoft.com/office/2019/extlst" xmlns:r="http://schemas.openxmlformats.org/officeDocument/2006/relationships" xmlns:m="http://schemas.openxmlformats.org/officeDocument/2006/math" xmlns:v="urn:schemas-microsoft-com:vml" xmlns:wp14="http://schemas.microsoft.com/office/word/2010/wordprocessingDrawing" xmlns:wp="http://schemas.openxmlformats.org/drawingml/2006/wordprocessingDrawing" xmlns:w10="urn:schemas-microsoft-com:office:word" xmlns:w="http://schemas.openxmlformats.org/wordprocessingml/2006/main" xmlns:w14="http://schemas.microsoft.com/office/word/2010/wordml" xmlns:w15="http://schemas.microsoft.com/office/word/2012/wordml" xmlns:w16cex="http://schemas.microsoft.com/office/word/2018/wordml/cex" xmlns:w16cid="http://schemas.microsoft.com/office/word/2016/wordml/cid" xmlns:w16="http://schemas.microsoft.com/office/word/2018/wordml" xmlns:w16du="http://schemas.microsoft.com/office/word/2023/wordml/word16du" xmlns:w16sdtdh="http://schemas.microsoft.com/office/word/2020/wordml/sdtdatahash" xmlns:w16se="http://schemas.microsoft.com/office/word/2015/wordml/symex" xmlns:wpg="http://schemas.microsoft.com/office/word/2010/wordprocessingGroup" xmlns:wpi="http://schemas.microsoft.com/office/word/2010/wordprocessingInk" xmlns:wne="http://schemas.microsoft.com/office/word/2006/wordml" xmlns:wps="http://schemas.microsoft.com/office/word/2010/wordprocessingShape" mc:Ignorable="w14 w15 w16se w16cid w16 w16cex w16sdtdh wp14">
+  <w:footnote w:type="separator" w:id="-1">
+    <w:p>
+      <w:pPr>
+        <w:spacing w:after="0" w:line="240" w:lineRule="auto"/>
+      </w:pPr>
+      <w:r>
+        <w:separator/>
+      </w:r>
+    </w:p>
+  </w:footnote>
+  <w:footnote w:type="continuationSeparator" w:id="0">
+    <w:p>
+      <w:pPr>
+        <w:spacing w:after="0" w:line="240" w:lineRule="auto"/>
+      </w:pPr>
+      <w:r>
+        <w:continuationSeparator/>
+      </w:r>
+    </w:p>
+  </w:footnote>
+</w:footnotes>
 </file>
 
 <file path=word/styles.xml><?xml version="1.0" encoding="utf-8"?>
@@ -3399,6 +4284,50 @@
       </w:tblBorders>
     </w:tblPr>
   </w:style>
+  <w:style w:type="paragraph" w:styleId="Encabezado">
+    <w:name w:val="header"/>
+    <w:basedOn w:val="Normal"/>
+    <w:link w:val="EncabezadoCar"/>
+    <w:uiPriority w:val="99"/>
+    <w:unhideWhenUsed/>
+    <w:rsid w:val="00421D70"/>
+    <w:pPr>
+      <w:tabs>
+        <w:tab w:val="center" w:pos="4252"/>
+        <w:tab w:val="right" w:pos="8504"/>
+      </w:tabs>
+      <w:spacing w:after="0" w:line="240" w:lineRule="auto"/>
+    </w:pPr>
+  </w:style>
+  <w:style w:type="character" w:customStyle="1" w:styleId="EncabezadoCar">
+    <w:name w:val="Encabezado Car"/>
+    <w:basedOn w:val="Fuentedeprrafopredeter"/>
+    <w:link w:val="Encabezado"/>
+    <w:uiPriority w:val="99"/>
+    <w:rsid w:val="00421D70"/>
+  </w:style>
+  <w:style w:type="paragraph" w:styleId="Piedepgina">
+    <w:name w:val="footer"/>
+    <w:basedOn w:val="Normal"/>
+    <w:link w:val="PiedepginaCar"/>
+    <w:uiPriority w:val="99"/>
+    <w:unhideWhenUsed/>
+    <w:rsid w:val="00421D70"/>
+    <w:pPr>
+      <w:tabs>
+        <w:tab w:val="center" w:pos="4252"/>
+        <w:tab w:val="right" w:pos="8504"/>
+      </w:tabs>
+      <w:spacing w:after="0" w:line="240" w:lineRule="auto"/>
+    </w:pPr>
+  </w:style>
+  <w:style w:type="character" w:customStyle="1" w:styleId="PiedepginaCar">
+    <w:name w:val="Pie de página Car"/>
+    <w:basedOn w:val="Fuentedeprrafopredeter"/>
+    <w:link w:val="Piedepgina"/>
+    <w:uiPriority w:val="99"/>
+    <w:rsid w:val="00421D70"/>
+  </w:style>
 </w:styles>
 </file>
 

</xml_diff>